<commit_message>
manuscript ready?  figures updated?  ready for cover letter then submission?
</commit_message>
<xml_diff>
--- a/_manuscript/author_suggestions_working.docx
+++ b/_manuscript/author_suggestions_working.docx
@@ -950,19 +950,7 @@
     </w:p>
     <w:p>
       <w:r>
-        <w:t xml:space="preserve">Earth science information (ESI) from satellites and other remote sensing technologies is critical for managing climate, agriculture, disasters, and more. Yet, the societal value of ESI, particularly how it improves real-world decisions and outcomes, remains poorly understood. We systematically map studies that quantify this value, revealing how different methods capture diverse benefits, from economic efficiency and lives saved to empowerment and justice. Our findings demonstrate that while most studies emphasize </w:t>
-      </w:r>
-      <w:commentRangeStart w:id="15"/>
-      <w:r>
-        <w:t xml:space="preserve">instrumental benefits, relational and intrinsic values are also </w:t>
-      </w:r>
-      <w:commentRangeEnd w:id="15"/>
-      <w:r>
-        <w:rPr>
-          <w:rStyle w:val="CommentReference"/>
-          <w:rFonts w:ascii="Times New Roman" w:eastAsia="Times New Roman" w:hAnsi="Times New Roman" w:cs="Times New Roman"/>
-        </w:rPr>
-        <w:commentReference w:id="15"/>
+        <w:t xml:space="preserve">Earth science information (ESI) from satellites and other remote sensing technologies is critical for managing climate, agriculture, disasters, and more. Yet, the societal value of ESI, particularly how it improves real-world decisions and outcomes, remains poorly understood. We systematically map studies that quantify this value, revealing how different methods capture diverse benefits, from economic efficiency and lives saved to empowerment and justice. Our findings demonstrate that while most studies emphasize instrumental benefits, relational and intrinsic values are also </w:t>
       </w:r>
       <w:sdt>
         <w:sdtPr>
@@ -989,8 +977,8 @@
           <w:szCs w:val="28"/>
         </w:rPr>
       </w:pPr>
-      <w:bookmarkStart w:id="16" w:name="bookmark=id.2fhvfh524bp0" w:colFirst="0" w:colLast="0"/>
-      <w:bookmarkEnd w:id="16"/>
+      <w:bookmarkStart w:id="15" w:name="bookmark=id.2fhvfh524bp0" w:colFirst="0" w:colLast="0"/>
+      <w:bookmarkEnd w:id="15"/>
       <w:r>
         <w:br w:type="page"/>
       </w:r>
@@ -1008,20 +996,20 @@
       <w:pPr>
         <w:pStyle w:val="Heading2"/>
       </w:pPr>
-      <w:bookmarkStart w:id="17" w:name="bookmark=id.wje6schmpb18" w:colFirst="0" w:colLast="0"/>
-      <w:bookmarkEnd w:id="17"/>
-      <w:commentRangeStart w:id="18"/>
+      <w:bookmarkStart w:id="16" w:name="bookmark=id.wje6schmpb18" w:colFirst="0" w:colLast="0"/>
+      <w:bookmarkEnd w:id="16"/>
+      <w:commentRangeStart w:id="17"/>
       <w:r>
         <w:t>Introduction</w:t>
       </w:r>
-      <w:commentRangeEnd w:id="18"/>
+      <w:commentRangeEnd w:id="17"/>
       <w:r>
         <w:rPr>
           <w:rStyle w:val="CommentReference"/>
           <w:rFonts w:ascii="Times New Roman" w:eastAsia="Times New Roman" w:hAnsi="Times New Roman" w:cs="Times New Roman"/>
           <w:b w:val="0"/>
         </w:rPr>
-        <w:commentReference w:id="18"/>
+        <w:commentReference w:id="17"/>
       </w:r>
     </w:p>
     <w:p>
@@ -1072,15 +1060,8 @@
               <w:tag w:val="goog_rdk_32"/>
               <w:id w:val="1549196831"/>
             </w:sdtPr>
-            <w:sdtContent>
-              <w:commentRangeStart w:id="20"/>
-            </w:sdtContent>
+            <w:sdtContent/>
           </w:sdt>
-          <w:del w:id="21" w:author="Rebecca Chaplin-Kramer" w:date="2025-07-24T05:44:00Z">
-            <w:r>
-              <w:delText xml:space="preserve">In other words, how different would the outcome have been in the absence of ESI? </w:delText>
-            </w:r>
-          </w:del>
         </w:sdtContent>
       </w:sdt>
       <w:sdt>
@@ -1089,17 +1070,11 @@
           <w:id w:val="-614819276"/>
         </w:sdtPr>
         <w:sdtContent>
-          <w:ins w:id="22" w:author="Rebecca Chaplin-Kramer" w:date="2025-07-24T05:44:00Z">
-            <w:r>
-              <w:t>Yet if we don't understand the value of ESI, we risk producing information that is less valuable than it could be, or underinvesting in information essential for protecting or enhancing our quality of life.</w:t>
-            </w:r>
-          </w:ins>
-        </w:sdtContent>
-      </w:sdt>
-      <w:commentRangeEnd w:id="20"/>
-      <w:r>
-        <w:commentReference w:id="20"/>
-      </w:r>
+          <w:r>
+            <w:t>Yet if we don't understand the value of ESI, we risk producing information that is less valuable than it could be, or underinvesting in information essential for protecting or enhancing our quality of life.</w:t>
+          </w:r>
+        </w:sdtContent>
+      </w:sdt>
     </w:p>
     <w:p>
       <w:r>
@@ -1111,7 +1086,7 @@
           <w:id w:val="-1372412960"/>
         </w:sdtPr>
         <w:sdtContent>
-          <w:ins w:id="23" w:author="Gillian Galford" w:date="2025-07-15T19:14:00Z">
+          <w:ins w:id="18" w:author="Gillian Galford" w:date="2025-07-15T19:14:00Z">
             <w:r>
               <w:t>,</w:t>
             </w:r>
@@ -1127,7 +1102,7 @@
           <w:id w:val="-1111984143"/>
         </w:sdtPr>
         <w:sdtContent>
-          <w:ins w:id="24" w:author="Gillian Galford" w:date="2025-07-15T19:14:00Z">
+          <w:ins w:id="19" w:author="Gillian Galford" w:date="2025-07-15T19:14:00Z">
             <w:r>
               <w:t>,</w:t>
             </w:r>
@@ -1475,7 +1450,7 @@
           <w:id w:val="-1566030334"/>
         </w:sdtPr>
         <w:sdtContent>
-          <w:ins w:id="25" w:author="Rachelle Gould" w:date="2025-08-01T03:00:00Z">
+          <w:ins w:id="20" w:author="Rachelle Gould" w:date="2025-08-01T03:00:00Z">
             <w:r>
               <w:t xml:space="preserve">, </w:t>
             </w:r>
@@ -1532,7 +1507,7 @@
           <w:id w:val="674938608"/>
         </w:sdtPr>
         <w:sdtContent>
-          <w:ins w:id="26" w:author="Yusuke Kuwayama" w:date="2025-07-30T19:14:00Z">
+          <w:ins w:id="21" w:author="Yusuke Kuwayama" w:date="2025-07-30T19:14:00Z">
             <w:r>
               <w:t>s</w:t>
             </w:r>
@@ -1693,7 +1668,7 @@
         <w:t>.</w:t>
       </w:r>
     </w:p>
-    <w:commentRangeStart w:id="27"/>
+    <w:commentRangeStart w:id="22"/>
     <w:p>
       <w:sdt>
         <w:sdtPr>
@@ -1750,7 +1725,7 @@
           <w:id w:val="-12381866"/>
         </w:sdtPr>
         <w:sdtContent>
-          <w:ins w:id="28" w:author="Casey O'Hara" w:date="2025-08-04T22:57:00Z">
+          <w:ins w:id="23" w:author="Casey O'Hara" w:date="2025-08-04T22:57:00Z">
             <w:r>
               <w:t>;</w:t>
             </w:r>
@@ -1782,7 +1757,7 @@
           <w:id w:val="-145747422"/>
         </w:sdtPr>
         <w:sdtContent>
-          <w:ins w:id="29" w:author="Casey O'Hara" w:date="2025-08-04T22:57:00Z">
+          <w:ins w:id="24" w:author="Casey O'Hara" w:date="2025-08-04T22:57:00Z">
             <w:r>
               <w:t>;</w:t>
             </w:r>
@@ -1860,7 +1835,7 @@
           <w:id w:val="280633043"/>
         </w:sdtPr>
         <w:sdtContent>
-          <w:ins w:id="30" w:author="Rebecca Chaplin-Kramer" w:date="2025-07-24T16:47:00Z">
+          <w:ins w:id="25" w:author="Rebecca Chaplin-Kramer" w:date="2025-07-24T16:47:00Z">
             <w:r>
               <w:t>we hold for the information about</w:t>
             </w:r>
@@ -1888,7 +1863,7 @@
           <w:id w:val="-1940462199"/>
         </w:sdtPr>
         <w:sdtContent>
-          <w:ins w:id="31" w:author="Rebecca Chaplin-Kramer" w:date="2025-07-24T16:47:00Z">
+          <w:ins w:id="26" w:author="Rebecca Chaplin-Kramer" w:date="2025-07-24T16:47:00Z">
             <w:r>
               <w:t xml:space="preserve"> (ESI) that can guide our decisions about how we manage that relationship</w:t>
             </w:r>
@@ -1916,7 +1891,7 @@
           <w:id w:val="-941689473"/>
         </w:sdtPr>
         <w:sdtContent>
-          <w:ins w:id="32" w:author="Rebecca Chaplin-Kramer" w:date="2025-07-24T16:52:00Z">
+          <w:ins w:id="27" w:author="Rebecca Chaplin-Kramer" w:date="2025-07-24T16:52:00Z">
             <w:r>
               <w:t>[</w:t>
             </w:r>
@@ -1928,19 +1903,19 @@
             </w:sdtPr>
             <w:sdtContent/>
           </w:sdt>
-          <w:customXmlInsRangeStart w:id="33" w:author="Rebecca Chaplin-Kramer" w:date="2025-07-24T16:52:00Z"/>
+          <w:customXmlInsRangeStart w:id="28" w:author="Rebecca Chaplin-Kramer" w:date="2025-07-24T16:52:00Z"/>
           <w:sdt>
             <w:sdtPr>
               <w:tag w:val="goog_rdk_103"/>
               <w:id w:val="-1046130281"/>
             </w:sdtPr>
             <w:sdtContent>
-              <w:customXmlInsRangeEnd w:id="33"/>
-              <w:customXmlInsRangeStart w:id="34" w:author="Rebecca Chaplin-Kramer" w:date="2025-07-24T16:52:00Z"/>
+              <w:customXmlInsRangeEnd w:id="28"/>
+              <w:customXmlInsRangeStart w:id="29" w:author="Rebecca Chaplin-Kramer" w:date="2025-07-24T16:52:00Z"/>
             </w:sdtContent>
           </w:sdt>
-          <w:customXmlInsRangeEnd w:id="34"/>
-          <w:ins w:id="35" w:author="Rebecca Chaplin-Kramer" w:date="2025-07-24T16:52:00Z">
+          <w:customXmlInsRangeEnd w:id="29"/>
+          <w:ins w:id="30" w:author="Rebecca Chaplin-Kramer" w:date="2025-07-24T16:52:00Z">
             <w:r>
               <w:t>WE NEED TO SAY HERE HOW WE WOULD INTERPRET THE THREE DEFINITIONS DIFFERENTLY AS RELATES TO INFORMATION.]</w:t>
             </w:r>
@@ -2029,13 +2004,13 @@
       <w:r>
         <w:t>societal benefits.</w:t>
       </w:r>
-      <w:commentRangeEnd w:id="27"/>
+      <w:commentRangeEnd w:id="22"/>
       <w:r>
         <w:rPr>
           <w:rStyle w:val="CommentReference"/>
           <w:rFonts w:ascii="Times New Roman" w:eastAsia="Times New Roman" w:hAnsi="Times New Roman" w:cs="Times New Roman"/>
         </w:rPr>
-        <w:commentReference w:id="27"/>
+        <w:commentReference w:id="22"/>
       </w:r>
     </w:p>
     <w:p>
@@ -2052,11 +2027,9 @@
             </w:sdtPr>
             <w:sdtContent/>
           </w:sdt>
-          <w:ins w:id="36" w:author="Rebecca Chaplin-Kramer" w:date="2025-07-24T16:51:00Z">
-            <w:r>
-              <w:t>Conventional socioeconomic assessment approaches like</w:t>
-            </w:r>
-          </w:ins>
+          <w:r>
+            <w:t>Conventional socioeconomic assessment approaches like</w:t>
+          </w:r>
         </w:sdtContent>
       </w:sdt>
       <w:sdt>
@@ -2065,7 +2038,7 @@
           <w:id w:val="-1839608229"/>
         </w:sdtPr>
         <w:sdtContent>
-          <w:customXmlInsRangeStart w:id="37" w:author="Casey O'Hara" w:date="2025-07-18T22:02:00Z"/>
+          <w:customXmlInsRangeStart w:id="31" w:author="Casey O'Hara" w:date="2025-07-18T22:02:00Z"/>
           <w:sdt>
             <w:sdtPr>
               <w:tag w:val="goog_rdk_115"/>
@@ -2073,14 +2046,14 @@
               <w:showingPlcHdr/>
             </w:sdtPr>
             <w:sdtContent>
-              <w:customXmlInsRangeEnd w:id="37"/>
+              <w:customXmlInsRangeEnd w:id="31"/>
               <w:r>
                 <w:t xml:space="preserve">     </w:t>
               </w:r>
-              <w:customXmlInsRangeStart w:id="38" w:author="Casey O'Hara" w:date="2025-07-18T22:02:00Z"/>
+              <w:customXmlInsRangeStart w:id="32" w:author="Casey O'Hara" w:date="2025-07-18T22:02:00Z"/>
             </w:sdtContent>
           </w:sdt>
-          <w:customXmlInsRangeEnd w:id="38"/>
+          <w:customXmlInsRangeEnd w:id="32"/>
           <w:sdt>
             <w:sdtPr>
               <w:tag w:val="goog_rdk_116"/>
@@ -2088,23 +2061,17 @@
             </w:sdtPr>
             <w:sdtContent/>
           </w:sdt>
-          <w:customXmlInsRangeStart w:id="39" w:author="Casey O'Hara" w:date="2025-07-18T22:02:00Z"/>
           <w:sdt>
             <w:sdtPr>
               <w:tag w:val="goog_rdk_121"/>
               <w:id w:val="-1598519862"/>
             </w:sdtPr>
             <w:sdtContent>
-              <w:customXmlInsRangeEnd w:id="39"/>
-              <w:ins w:id="40" w:author="Casey O'Hara" w:date="2025-07-18T22:02:00Z">
-                <w:r>
-                  <w:t xml:space="preserve"> value of information models are well-suited to measuring instrumental value</w:t>
-                </w:r>
-              </w:ins>
-              <w:customXmlInsRangeStart w:id="41" w:author="Casey O'Hara" w:date="2025-07-18T22:02:00Z"/>
+              <w:r>
+                <w:t xml:space="preserve"> value of information models are well-suited to measuring instrumental value</w:t>
+              </w:r>
             </w:sdtContent>
           </w:sdt>
-          <w:customXmlInsRangeEnd w:id="41"/>
         </w:sdtContent>
       </w:sdt>
       <w:sdt>
@@ -2177,7 +2144,7 @@
           <w:id w:val="-561133855"/>
         </w:sdtPr>
         <w:sdtContent>
-          <w:ins w:id="42" w:author="Rebecca Chaplin-Kramer" w:date="2025-07-24T16:57:00Z">
+          <w:ins w:id="33" w:author="Rebecca Chaplin-Kramer" w:date="2025-07-24T16:57:00Z">
             <w:r>
               <w:t xml:space="preserve">, </w:t>
             </w:r>
@@ -2188,19 +2155,19 @@
               <w:id w:val="-1486212733"/>
             </w:sdtPr>
             <w:sdtContent>
-              <w:commentRangeStart w:id="43"/>
+              <w:commentRangeStart w:id="34"/>
             </w:sdtContent>
           </w:sdt>
-          <w:ins w:id="44" w:author="Rebecca Chaplin-Kramer" w:date="2025-07-24T16:57:00Z">
+          <w:ins w:id="35" w:author="Rebecca Chaplin-Kramer" w:date="2025-07-24T16:57:00Z">
             <w:r>
               <w:t>or can be used in other aggregative valuation techniques to weave together multiple value types (e.g., ____)</w:t>
             </w:r>
           </w:ins>
         </w:sdtContent>
       </w:sdt>
-      <w:commentRangeEnd w:id="43"/>
-      <w:r>
-        <w:commentReference w:id="43"/>
+      <w:commentRangeEnd w:id="34"/>
+      <w:r>
+        <w:commentReference w:id="34"/>
       </w:r>
       <w:r>
         <w:t>.</w:t>
@@ -2337,7 +2304,7 @@
           <w:id w:val="716234060"/>
         </w:sdtPr>
         <w:sdtContent>
-          <w:customXmlInsRangeStart w:id="45" w:author="Gillian Galford" w:date="2025-07-22T14:16:00Z"/>
+          <w:customXmlInsRangeStart w:id="36" w:author="Gillian Galford" w:date="2025-07-22T14:16:00Z"/>
           <w:sdt>
             <w:sdtPr>
               <w:tag w:val="goog_rdk_144"/>
@@ -2345,14 +2312,14 @@
               <w:showingPlcHdr/>
             </w:sdtPr>
             <w:sdtContent>
-              <w:customXmlInsRangeEnd w:id="45"/>
+              <w:customXmlInsRangeEnd w:id="36"/>
               <w:r>
                 <w:t xml:space="preserve">     </w:t>
               </w:r>
-              <w:customXmlInsRangeStart w:id="46" w:author="Gillian Galford" w:date="2025-07-22T14:16:00Z"/>
+              <w:customXmlInsRangeStart w:id="37" w:author="Gillian Galford" w:date="2025-07-22T14:16:00Z"/>
             </w:sdtContent>
           </w:sdt>
-          <w:customXmlInsRangeEnd w:id="46"/>
+          <w:customXmlInsRangeEnd w:id="37"/>
         </w:sdtContent>
       </w:sdt>
       <w:sdt>
@@ -2410,7 +2377,7 @@
           <w:id w:val="-802855204"/>
         </w:sdtPr>
         <w:sdtContent>
-          <w:customXmlInsRangeStart w:id="47" w:author="Gillian Galford" w:date="2025-07-22T14:16:00Z"/>
+          <w:customXmlInsRangeStart w:id="38" w:author="Gillian Galford" w:date="2025-07-22T14:16:00Z"/>
           <w:sdt>
             <w:sdtPr>
               <w:tag w:val="goog_rdk_150"/>
@@ -2418,14 +2385,14 @@
               <w:showingPlcHdr/>
             </w:sdtPr>
             <w:sdtContent>
-              <w:customXmlInsRangeEnd w:id="47"/>
+              <w:customXmlInsRangeEnd w:id="38"/>
               <w:r>
                 <w:t xml:space="preserve">     </w:t>
               </w:r>
-              <w:customXmlInsRangeStart w:id="48" w:author="Gillian Galford" w:date="2025-07-22T14:16:00Z"/>
+              <w:customXmlInsRangeStart w:id="39" w:author="Gillian Galford" w:date="2025-07-22T14:16:00Z"/>
             </w:sdtContent>
           </w:sdt>
-          <w:customXmlInsRangeEnd w:id="48"/>
+          <w:customXmlInsRangeEnd w:id="39"/>
         </w:sdtContent>
       </w:sdt>
       <w:r>
@@ -2505,7 +2472,7 @@
           <w:id w:val="-2118054522"/>
         </w:sdtPr>
         <w:sdtContent>
-          <w:customXmlInsRangeStart w:id="49" w:author="Gillian Galford" w:date="2025-07-22T14:16:00Z"/>
+          <w:customXmlInsRangeStart w:id="40" w:author="Gillian Galford" w:date="2025-07-22T14:16:00Z"/>
           <w:sdt>
             <w:sdtPr>
               <w:tag w:val="goog_rdk_157"/>
@@ -2513,14 +2480,14 @@
               <w:showingPlcHdr/>
             </w:sdtPr>
             <w:sdtContent>
-              <w:customXmlInsRangeEnd w:id="49"/>
+              <w:customXmlInsRangeEnd w:id="40"/>
               <w:r>
                 <w:t xml:space="preserve">     </w:t>
               </w:r>
-              <w:customXmlInsRangeStart w:id="50" w:author="Gillian Galford" w:date="2025-07-22T14:16:00Z"/>
+              <w:customXmlInsRangeStart w:id="41" w:author="Gillian Galford" w:date="2025-07-22T14:16:00Z"/>
             </w:sdtContent>
           </w:sdt>
-          <w:customXmlInsRangeEnd w:id="50"/>
+          <w:customXmlInsRangeEnd w:id="41"/>
         </w:sdtContent>
       </w:sdt>
       <w:sdt>
@@ -2609,7 +2576,7 @@
           <w:id w:val="-773527509"/>
         </w:sdtPr>
         <w:sdtContent>
-          <w:ins w:id="51" w:author="Gillian Galford" w:date="2025-07-22T14:17:00Z">
+          <w:ins w:id="42" w:author="Gillian Galford" w:date="2025-07-22T14:17:00Z">
             <w:r>
               <w:t xml:space="preserve">. </w:t>
             </w:r>
@@ -2714,7 +2681,7 @@
           <w:id w:val="719017792"/>
         </w:sdtPr>
         <w:sdtContent>
-          <w:ins w:id="52" w:author="Gillian Galford" w:date="2025-07-22T14:18:00Z">
+          <w:ins w:id="43" w:author="Gillian Galford" w:date="2025-07-22T14:18:00Z">
             <w:r>
               <w:t>,</w:t>
             </w:r>
@@ -2730,7 +2697,7 @@
           <w:id w:val="1350386089"/>
         </w:sdtPr>
         <w:sdtContent>
-          <w:ins w:id="53" w:author="Gillian Galford" w:date="2025-07-22T14:18:00Z">
+          <w:ins w:id="44" w:author="Gillian Galford" w:date="2025-07-22T14:18:00Z">
             <w:r>
               <w:t>,</w:t>
             </w:r>
@@ -2757,7 +2724,7 @@
           <w:id w:val="358431312"/>
         </w:sdtPr>
         <w:sdtContent>
-          <w:ins w:id="54" w:author="Rebecca Chaplin-Kramer" w:date="2025-07-24T18:12:00Z">
+          <w:ins w:id="45" w:author="Rebecca Chaplin-Kramer" w:date="2025-07-24T18:12:00Z">
             <w:r>
               <w:t xml:space="preserve"> </w:t>
             </w:r>
@@ -2868,18 +2835,18 @@
           <w:id w:val="284605197"/>
         </w:sdtPr>
         <w:sdtContent>
-          <w:customXmlInsRangeStart w:id="55" w:author="Gillian Galford" w:date="2025-07-22T14:19:00Z"/>
+          <w:customXmlInsRangeStart w:id="46" w:author="Gillian Galford" w:date="2025-07-22T14:19:00Z"/>
           <w:sdt>
             <w:sdtPr>
               <w:tag w:val="goog_rdk_186"/>
               <w:id w:val="-134446116"/>
             </w:sdtPr>
             <w:sdtContent>
-              <w:customXmlInsRangeEnd w:id="55"/>
-              <w:customXmlInsRangeStart w:id="56" w:author="Gillian Galford" w:date="2025-07-22T14:19:00Z"/>
+              <w:customXmlInsRangeEnd w:id="46"/>
+              <w:customXmlInsRangeStart w:id="47" w:author="Gillian Galford" w:date="2025-07-22T14:19:00Z"/>
             </w:sdtContent>
           </w:sdt>
-          <w:customXmlInsRangeEnd w:id="56"/>
+          <w:customXmlInsRangeEnd w:id="47"/>
           <w:sdt>
             <w:sdtPr>
               <w:tag w:val="goog_rdk_187"/>
@@ -2915,7 +2882,7 @@
           <w:id w:val="89684065"/>
         </w:sdtPr>
         <w:sdtContent>
-          <w:customXmlInsRangeStart w:id="57" w:author="Gillian Galford" w:date="2025-07-22T14:19:00Z"/>
+          <w:customXmlInsRangeStart w:id="48" w:author="Gillian Galford" w:date="2025-07-22T14:19:00Z"/>
           <w:sdt>
             <w:sdtPr>
               <w:tag w:val="goog_rdk_190"/>
@@ -2923,14 +2890,14 @@
               <w:showingPlcHdr/>
             </w:sdtPr>
             <w:sdtContent>
-              <w:customXmlInsRangeEnd w:id="57"/>
+              <w:customXmlInsRangeEnd w:id="48"/>
               <w:r>
                 <w:t xml:space="preserve">     </w:t>
               </w:r>
-              <w:customXmlInsRangeStart w:id="58" w:author="Gillian Galford" w:date="2025-07-22T14:19:00Z"/>
+              <w:customXmlInsRangeStart w:id="49" w:author="Gillian Galford" w:date="2025-07-22T14:19:00Z"/>
             </w:sdtContent>
           </w:sdt>
-          <w:customXmlInsRangeEnd w:id="58"/>
+          <w:customXmlInsRangeEnd w:id="49"/>
         </w:sdtContent>
       </w:sdt>
       <w:sdt>
@@ -2951,7 +2918,7 @@
           <w:id w:val="-1309755935"/>
         </w:sdtPr>
         <w:sdtContent>
-          <w:customXmlInsRangeStart w:id="59" w:author="Gillian Galford" w:date="2025-07-22T14:19:00Z"/>
+          <w:customXmlInsRangeStart w:id="50" w:author="Gillian Galford" w:date="2025-07-22T14:19:00Z"/>
           <w:sdt>
             <w:sdtPr>
               <w:tag w:val="goog_rdk_193"/>
@@ -2959,15 +2926,15 @@
               <w:showingPlcHdr/>
             </w:sdtPr>
             <w:sdtContent>
-              <w:customXmlInsRangeEnd w:id="59"/>
+              <w:customXmlInsRangeEnd w:id="50"/>
               <w:r>
                 <w:t xml:space="preserve">     </w:t>
               </w:r>
-              <w:customXmlInsRangeStart w:id="60" w:author="Gillian Galford" w:date="2025-07-22T14:19:00Z"/>
+              <w:customXmlInsRangeStart w:id="51" w:author="Gillian Galford" w:date="2025-07-22T14:19:00Z"/>
             </w:sdtContent>
           </w:sdt>
-          <w:customXmlInsRangeEnd w:id="60"/>
-          <w:customXmlInsRangeStart w:id="61" w:author="Gillian Galford" w:date="2025-07-22T14:19:00Z"/>
+          <w:customXmlInsRangeEnd w:id="51"/>
+          <w:customXmlInsRangeStart w:id="52" w:author="Gillian Galford" w:date="2025-07-22T14:19:00Z"/>
           <w:sdt>
             <w:sdtPr>
               <w:tag w:val="goog_rdk_194"/>
@@ -2975,15 +2942,15 @@
               <w:showingPlcHdr/>
             </w:sdtPr>
             <w:sdtContent>
-              <w:customXmlInsRangeEnd w:id="61"/>
+              <w:customXmlInsRangeEnd w:id="52"/>
               <w:r>
                 <w:t xml:space="preserve">     </w:t>
               </w:r>
-              <w:customXmlInsRangeStart w:id="62" w:author="Gillian Galford" w:date="2025-07-22T14:19:00Z"/>
+              <w:customXmlInsRangeStart w:id="53" w:author="Gillian Galford" w:date="2025-07-22T14:19:00Z"/>
             </w:sdtContent>
           </w:sdt>
-          <w:customXmlInsRangeEnd w:id="62"/>
-          <w:ins w:id="63" w:author="Gillian Galford" w:date="2025-07-22T14:19:00Z">
+          <w:customXmlInsRangeEnd w:id="53"/>
+          <w:ins w:id="54" w:author="Gillian Galford" w:date="2025-07-22T14:19:00Z">
             <w:r>
               <w:t xml:space="preserve"> </w:t>
             </w:r>
@@ -3034,7 +3001,7 @@
           <w:id w:val="133738556"/>
         </w:sdtPr>
         <w:sdtContent>
-          <w:ins w:id="64" w:author="Rebecca Chaplin-Kramer" w:date="2025-07-24T18:13:00Z">
+          <w:ins w:id="55" w:author="Rebecca Chaplin-Kramer" w:date="2025-07-24T18:13:00Z">
             <w:r>
               <w:t xml:space="preserve"> </w:t>
             </w:r>
@@ -3050,7 +3017,7 @@
           <w:id w:val="49079943"/>
         </w:sdtPr>
         <w:sdtContent>
-          <w:ins w:id="65" w:author="Gillian Galford" w:date="2025-07-22T14:19:00Z">
+          <w:ins w:id="56" w:author="Gillian Galford" w:date="2025-07-22T14:19:00Z">
             <w:r>
               <w:t xml:space="preserve"> </w:t>
             </w:r>
@@ -3114,7 +3081,7 @@
           <w:id w:val="-982971855"/>
         </w:sdtPr>
         <w:sdtContent>
-          <w:customXmlInsRangeStart w:id="66" w:author="Rebecca Chaplin-Kramer" w:date="2025-07-24T18:14:00Z"/>
+          <w:customXmlInsRangeStart w:id="57" w:author="Rebecca Chaplin-Kramer" w:date="2025-07-24T18:14:00Z"/>
           <w:sdt>
             <w:sdtPr>
               <w:tag w:val="goog_rdk_205"/>
@@ -3122,14 +3089,14 @@
               <w:showingPlcHdr/>
             </w:sdtPr>
             <w:sdtContent>
-              <w:customXmlInsRangeEnd w:id="66"/>
+              <w:customXmlInsRangeEnd w:id="57"/>
               <w:r>
                 <w:t xml:space="preserve">     </w:t>
               </w:r>
-              <w:customXmlInsRangeStart w:id="67" w:author="Rebecca Chaplin-Kramer" w:date="2025-07-24T18:14:00Z"/>
+              <w:customXmlInsRangeStart w:id="58" w:author="Rebecca Chaplin-Kramer" w:date="2025-07-24T18:14:00Z"/>
             </w:sdtContent>
           </w:sdt>
-          <w:customXmlInsRangeEnd w:id="67"/>
+          <w:customXmlInsRangeEnd w:id="58"/>
         </w:sdtContent>
       </w:sdt>
       <w:sdt>
@@ -3218,8 +3185,8 @@
       <w:pPr>
         <w:pStyle w:val="Heading2"/>
       </w:pPr>
-      <w:bookmarkStart w:id="68" w:name="bookmark=id.kqwl0jyay8mc" w:colFirst="0" w:colLast="0"/>
-      <w:bookmarkEnd w:id="68"/>
+      <w:bookmarkStart w:id="59" w:name="bookmark=id.kqwl0jyay8mc" w:colFirst="0" w:colLast="0"/>
+      <w:bookmarkEnd w:id="59"/>
       <w:r>
         <w:t>Results</w:t>
       </w:r>
@@ -3228,8 +3195,8 @@
       <w:pPr>
         <w:pStyle w:val="Heading3"/>
       </w:pPr>
-      <w:bookmarkStart w:id="69" w:name="bookmark=id.dry6cgham5sk" w:colFirst="0" w:colLast="0"/>
-      <w:bookmarkEnd w:id="69"/>
+      <w:bookmarkStart w:id="60" w:name="bookmark=id.dry6cgham5sk" w:colFirst="0" w:colLast="0"/>
+      <w:bookmarkEnd w:id="60"/>
       <w:r>
         <w:t>Screening Process</w:t>
       </w:r>
@@ -3430,7 +3397,7 @@
           <w:id w:val="1586807956"/>
         </w:sdtPr>
         <w:sdtContent>
-          <w:ins w:id="70" w:author="Gillian Galford" w:date="2025-07-22T14:24:00Z">
+          <w:ins w:id="61" w:author="Gillian Galford" w:date="2025-07-22T14:24:00Z">
             <w:r>
               <w:t>,</w:t>
             </w:r>
@@ -3480,7 +3447,7 @@
           <w:id w:val="363075367"/>
         </w:sdtPr>
         <w:sdtContent>
-          <w:customXmlInsRangeStart w:id="71" w:author="Gillian Galford" w:date="2025-07-22T14:25:00Z"/>
+          <w:customXmlInsRangeStart w:id="62" w:author="Gillian Galford" w:date="2025-07-22T14:25:00Z"/>
           <w:sdt>
             <w:sdtPr>
               <w:tag w:val="goog_rdk_232"/>
@@ -3488,14 +3455,14 @@
               <w:showingPlcHdr/>
             </w:sdtPr>
             <w:sdtContent>
-              <w:customXmlInsRangeEnd w:id="71"/>
+              <w:customXmlInsRangeEnd w:id="62"/>
               <w:r>
                 <w:t xml:space="preserve">     </w:t>
               </w:r>
-              <w:customXmlInsRangeStart w:id="72" w:author="Gillian Galford" w:date="2025-07-22T14:25:00Z"/>
+              <w:customXmlInsRangeStart w:id="63" w:author="Gillian Galford" w:date="2025-07-22T14:25:00Z"/>
             </w:sdtContent>
           </w:sdt>
-          <w:customXmlInsRangeEnd w:id="72"/>
+          <w:customXmlInsRangeEnd w:id="63"/>
         </w:sdtContent>
       </w:sdt>
       <w:sdt>
@@ -3516,7 +3483,7 @@
           <w:id w:val="-1269589959"/>
         </w:sdtPr>
         <w:sdtContent>
-          <w:customXmlInsRangeStart w:id="73" w:author="Gillian Galford" w:date="2025-07-22T14:25:00Z"/>
+          <w:customXmlInsRangeStart w:id="64" w:author="Gillian Galford" w:date="2025-07-22T14:25:00Z"/>
           <w:sdt>
             <w:sdtPr>
               <w:tag w:val="goog_rdk_235"/>
@@ -3524,14 +3491,14 @@
               <w:showingPlcHdr/>
             </w:sdtPr>
             <w:sdtContent>
-              <w:customXmlInsRangeEnd w:id="73"/>
+              <w:customXmlInsRangeEnd w:id="64"/>
               <w:r>
                 <w:t xml:space="preserve">     </w:t>
               </w:r>
-              <w:customXmlInsRangeStart w:id="74" w:author="Gillian Galford" w:date="2025-07-22T14:25:00Z"/>
+              <w:customXmlInsRangeStart w:id="65" w:author="Gillian Galford" w:date="2025-07-22T14:25:00Z"/>
             </w:sdtContent>
           </w:sdt>
-          <w:customXmlInsRangeEnd w:id="74"/>
+          <w:customXmlInsRangeEnd w:id="65"/>
         </w:sdtContent>
       </w:sdt>
       <w:sdt>
@@ -3760,7 +3727,7 @@
           <w:id w:val="-534093412"/>
         </w:sdtPr>
         <w:sdtContent>
-          <w:ins w:id="75" w:author="Gillian Galford" w:date="2025-07-22T14:27:00Z">
+          <w:ins w:id="66" w:author="Gillian Galford" w:date="2025-07-22T14:27:00Z">
             <w:r>
               <w:t>ed</w:t>
             </w:r>
@@ -3788,7 +3755,7 @@
           <w:id w:val="362528424"/>
         </w:sdtPr>
         <w:sdtContent>
-          <w:commentRangeStart w:id="76"/>
+          <w:commentRangeStart w:id="67"/>
         </w:sdtContent>
       </w:sdt>
       <w:sdt>
@@ -3797,19 +3764,19 @@
           <w:id w:val="32462810"/>
         </w:sdtPr>
         <w:sdtContent>
-          <w:commentRangeStart w:id="77"/>
+          <w:commentRangeStart w:id="68"/>
         </w:sdtContent>
       </w:sdt>
       <w:r>
         <w:t>170 documents that met all criteria</w:t>
       </w:r>
-      <w:commentRangeEnd w:id="76"/>
-      <w:r>
-        <w:commentReference w:id="76"/>
-      </w:r>
-      <w:commentRangeEnd w:id="77"/>
-      <w:r>
-        <w:commentReference w:id="77"/>
+      <w:commentRangeEnd w:id="67"/>
+      <w:r>
+        <w:commentReference w:id="67"/>
+      </w:r>
+      <w:commentRangeEnd w:id="68"/>
+      <w:r>
+        <w:commentReference w:id="68"/>
       </w:r>
       <w:r>
         <w:t xml:space="preserve"> (</w:t>
@@ -3835,7 +3802,7 @@
           <w:id w:val="-2061646494"/>
         </w:sdtPr>
         <w:sdtContent>
-          <w:ins w:id="78" w:author="Gillian Galford" w:date="2025-07-22T14:27:00Z">
+          <w:ins w:id="69" w:author="Gillian Galford" w:date="2025-07-22T14:27:00Z">
             <w:r>
               <w:t>,</w:t>
             </w:r>
@@ -4030,8 +3997,8 @@
       <w:pPr>
         <w:pStyle w:val="Heading3"/>
       </w:pPr>
-      <w:bookmarkStart w:id="79" w:name="bookmark=id.o44upw23xvrm" w:colFirst="0" w:colLast="0"/>
-      <w:bookmarkEnd w:id="79"/>
+      <w:bookmarkStart w:id="70" w:name="bookmark=id.o44upw23xvrm" w:colFirst="0" w:colLast="0"/>
+      <w:bookmarkEnd w:id="70"/>
       <w:r>
         <w:t>Valuation Methods</w:t>
       </w:r>
@@ -4129,7 +4096,7 @@
           <w:id w:val="654194265"/>
         </w:sdtPr>
         <w:sdtContent>
-          <w:ins w:id="80" w:author="Yusuke Kuwayama" w:date="2025-07-30T19:40:00Z">
+          <w:ins w:id="71" w:author="Yusuke Kuwayama" w:date="2025-07-30T19:40:00Z">
             <w:r>
               <w:t>;</w:t>
             </w:r>
@@ -4153,7 +4120,7 @@
           <w:id w:val="1794863533"/>
         </w:sdtPr>
         <w:sdtContent>
-          <w:ins w:id="81" w:author="Gillian Galford" w:date="2025-07-22T14:31:00Z">
+          <w:ins w:id="72" w:author="Gillian Galford" w:date="2025-07-22T14:31:00Z">
             <w:r>
               <w:t>)</w:t>
             </w:r>
@@ -4353,7 +4320,7 @@
           <w:id w:val="-2017881104"/>
         </w:sdtPr>
         <w:sdtContent>
-          <w:ins w:id="82" w:author="Casey O'Hara" w:date="2025-08-22T14:16:00Z">
+          <w:ins w:id="73" w:author="Casey O'Hara" w:date="2025-08-22T14:16:00Z">
             <w:r>
               <w:t xml:space="preserve"> </w:t>
             </w:r>
@@ -4612,7 +4579,7 @@
           <w:id w:val="-465834812"/>
         </w:sdtPr>
         <w:sdtContent>
-          <w:customXmlInsRangeStart w:id="83" w:author="Gillian Galford" w:date="2025-07-22T14:40:00Z"/>
+          <w:customXmlInsRangeStart w:id="74" w:author="Gillian Galford" w:date="2025-07-22T14:40:00Z"/>
           <w:sdt>
             <w:sdtPr>
               <w:tag w:val="goog_rdk_323"/>
@@ -4620,14 +4587,14 @@
               <w:showingPlcHdr/>
             </w:sdtPr>
             <w:sdtContent>
-              <w:customXmlInsRangeEnd w:id="83"/>
+              <w:customXmlInsRangeEnd w:id="74"/>
               <w:r>
                 <w:t xml:space="preserve">     </w:t>
               </w:r>
-              <w:customXmlInsRangeStart w:id="84" w:author="Gillian Galford" w:date="2025-07-22T14:40:00Z"/>
+              <w:customXmlInsRangeStart w:id="75" w:author="Gillian Galford" w:date="2025-07-22T14:40:00Z"/>
             </w:sdtContent>
           </w:sdt>
-          <w:customXmlInsRangeEnd w:id="84"/>
+          <w:customXmlInsRangeEnd w:id="75"/>
         </w:sdtContent>
       </w:sdt>
       <w:sdt>
@@ -4775,7 +4742,7 @@
           <w:id w:val="-903263826"/>
         </w:sdtPr>
         <w:sdtContent>
-          <w:commentRangeStart w:id="85"/>
+          <w:commentRangeStart w:id="76"/>
         </w:sdtContent>
       </w:sdt>
       <w:sdt>
@@ -4784,7 +4751,7 @@
           <w:id w:val="-193396653"/>
         </w:sdtPr>
         <w:sdtContent>
-          <w:commentRangeStart w:id="86"/>
+          <w:commentRangeStart w:id="77"/>
         </w:sdtContent>
       </w:sdt>
       <w:r>
@@ -4828,13 +4795,13 @@
           </wp:inline>
         </w:drawing>
       </w:r>
-      <w:commentRangeEnd w:id="85"/>
-      <w:r>
-        <w:commentReference w:id="85"/>
-      </w:r>
-      <w:commentRangeEnd w:id="86"/>
-      <w:r>
-        <w:commentReference w:id="86"/>
+      <w:commentRangeEnd w:id="76"/>
+      <w:r>
+        <w:commentReference w:id="76"/>
+      </w:r>
+      <w:commentRangeEnd w:id="77"/>
+      <w:r>
+        <w:commentReference w:id="77"/>
       </w:r>
     </w:p>
     <w:p>
@@ -4870,8 +4837,8 @@
       <w:pPr>
         <w:pStyle w:val="Heading3"/>
       </w:pPr>
-      <w:bookmarkStart w:id="87" w:name="bookmark=id.1lbjgvvjtv83" w:colFirst="0" w:colLast="0"/>
-      <w:bookmarkEnd w:id="87"/>
+      <w:bookmarkStart w:id="78" w:name="bookmark=id.1lbjgvvjtv83" w:colFirst="0" w:colLast="0"/>
+      <w:bookmarkEnd w:id="78"/>
       <w:r>
         <w:t>Societal Benefit Domains</w:t>
       </w:r>
@@ -4897,7 +4864,7 @@
           <w:id w:val="-743645697"/>
         </w:sdtPr>
         <w:sdtContent>
-          <w:commentRangeStart w:id="88"/>
+          <w:commentRangeStart w:id="79"/>
         </w:sdtContent>
       </w:sdt>
       <w:sdt>
@@ -4913,19 +4880,19 @@
           <w:id w:val="1480850759"/>
         </w:sdtPr>
         <w:sdtContent>
-          <w:commentRangeStart w:id="89"/>
+          <w:commentRangeStart w:id="80"/>
         </w:sdtContent>
       </w:sdt>
       <w:r>
         <w:t>contexts</w:t>
       </w:r>
-      <w:commentRangeEnd w:id="88"/>
-      <w:r>
-        <w:commentReference w:id="88"/>
-      </w:r>
-      <w:commentRangeEnd w:id="89"/>
-      <w:r>
-        <w:commentReference w:id="89"/>
+      <w:commentRangeEnd w:id="79"/>
+      <w:r>
+        <w:commentReference w:id="79"/>
+      </w:r>
+      <w:commentRangeEnd w:id="80"/>
+      <w:r>
+        <w:commentReference w:id="80"/>
       </w:r>
       <w:r>
         <w:t xml:space="preserve"> (i.e., 45 studies examined societal benefits in multiple contexts</w:t>
@@ -4947,7 +4914,7 @@
           <w:id w:val="1199174218"/>
         </w:sdtPr>
         <w:sdtContent>
-          <w:ins w:id="90" w:author="Rebecca Chaplin-Kramer" w:date="2025-07-24T19:06:00Z">
+          <w:ins w:id="81" w:author="Rebecca Chaplin-Kramer" w:date="2025-07-24T19:06:00Z">
             <w:r>
               <w:t xml:space="preserve"> </w:t>
             </w:r>
@@ -4992,18 +4959,18 @@
           <w:id w:val="1031855791"/>
         </w:sdtPr>
         <w:sdtContent>
-          <w:customXmlInsRangeStart w:id="91" w:author="Rebecca Chaplin-Kramer" w:date="2025-07-24T19:06:00Z"/>
+          <w:customXmlInsRangeStart w:id="82" w:author="Rebecca Chaplin-Kramer" w:date="2025-07-24T19:06:00Z"/>
           <w:sdt>
             <w:sdtPr>
               <w:tag w:val="goog_rdk_349"/>
               <w:id w:val="1334776257"/>
             </w:sdtPr>
             <w:sdtContent>
-              <w:customXmlInsRangeEnd w:id="91"/>
-              <w:customXmlInsRangeStart w:id="92" w:author="Rebecca Chaplin-Kramer" w:date="2025-07-24T19:06:00Z"/>
+              <w:customXmlInsRangeEnd w:id="82"/>
+              <w:customXmlInsRangeStart w:id="83" w:author="Rebecca Chaplin-Kramer" w:date="2025-07-24T19:06:00Z"/>
             </w:sdtContent>
           </w:sdt>
-          <w:customXmlInsRangeEnd w:id="92"/>
+          <w:customXmlInsRangeEnd w:id="83"/>
           <w:sdt>
             <w:sdtPr>
               <w:tag w:val="goog_rdk_350"/>
@@ -5024,18 +4991,18 @@
           <w:id w:val="-314583307"/>
         </w:sdtPr>
         <w:sdtContent>
-          <w:customXmlInsRangeStart w:id="93" w:author="Gillian Galford" w:date="2025-07-22T14:45:00Z"/>
+          <w:customXmlInsRangeStart w:id="84" w:author="Gillian Galford" w:date="2025-07-22T14:45:00Z"/>
           <w:sdt>
             <w:sdtPr>
               <w:tag w:val="goog_rdk_352"/>
               <w:id w:val="1284387993"/>
             </w:sdtPr>
             <w:sdtContent>
-              <w:customXmlInsRangeEnd w:id="93"/>
-              <w:customXmlInsRangeStart w:id="94" w:author="Gillian Galford" w:date="2025-07-22T14:45:00Z"/>
+              <w:customXmlInsRangeEnd w:id="84"/>
+              <w:customXmlInsRangeStart w:id="85" w:author="Gillian Galford" w:date="2025-07-22T14:45:00Z"/>
             </w:sdtContent>
           </w:sdt>
-          <w:customXmlInsRangeEnd w:id="94"/>
+          <w:customXmlInsRangeEnd w:id="85"/>
           <w:sdt>
             <w:sdtPr>
               <w:tag w:val="goog_rdk_353"/>
@@ -5083,7 +5050,7 @@
               <w:id w:val="2003255867"/>
             </w:sdtPr>
             <w:sdtContent>
-              <w:ins w:id="95" w:author="Rebecca Chaplin-Kramer" w:date="2025-07-24T19:11:00Z">
+              <w:ins w:id="86" w:author="Rebecca Chaplin-Kramer" w:date="2025-07-24T19:11:00Z">
                 <w:r>
                   <w:t>,</w:t>
                 </w:r>
@@ -5115,7 +5082,7 @@
               <w:id w:val="-658720963"/>
             </w:sdtPr>
             <w:sdtContent>
-              <w:ins w:id="96" w:author="Gillian Galford" w:date="2025-07-22T14:45:00Z">
+              <w:ins w:id="87" w:author="Gillian Galford" w:date="2025-07-22T14:45:00Z">
                 <w:r>
                   <w:t>.</w:t>
                 </w:r>
@@ -5133,7 +5100,7 @@
           <w:id w:val="959661518"/>
         </w:sdtPr>
         <w:sdtContent>
-          <w:ins w:id="97" w:author="Rebecca Chaplin-Kramer" w:date="2025-07-24T19:12:00Z">
+          <w:ins w:id="88" w:author="Rebecca Chaplin-Kramer" w:date="2025-07-24T19:12:00Z">
             <w:r>
               <w:t xml:space="preserve"> </w:t>
             </w:r>
@@ -5179,7 +5146,7 @@
               </w:r>
             </w:sdtContent>
           </w:sdt>
-          <w:customXmlInsRangeStart w:id="98" w:author="Rebecca Chaplin-Kramer" w:date="2025-07-24T19:13:00Z"/>
+          <w:customXmlInsRangeStart w:id="89" w:author="Rebecca Chaplin-Kramer" w:date="2025-07-24T19:13:00Z"/>
           <w:sdt>
             <w:sdtPr>
               <w:tag w:val="goog_rdk_367"/>
@@ -5187,14 +5154,14 @@
               <w:showingPlcHdr/>
             </w:sdtPr>
             <w:sdtContent>
-              <w:customXmlInsRangeEnd w:id="98"/>
+              <w:customXmlInsRangeEnd w:id="89"/>
               <w:r>
                 <w:t xml:space="preserve">     </w:t>
               </w:r>
-              <w:customXmlInsRangeStart w:id="99" w:author="Rebecca Chaplin-Kramer" w:date="2025-07-24T19:13:00Z"/>
+              <w:customXmlInsRangeStart w:id="90" w:author="Rebecca Chaplin-Kramer" w:date="2025-07-24T19:13:00Z"/>
             </w:sdtContent>
           </w:sdt>
-          <w:customXmlInsRangeEnd w:id="99"/>
+          <w:customXmlInsRangeEnd w:id="90"/>
         </w:sdtContent>
       </w:sdt>
       <w:r>
@@ -5482,7 +5449,7 @@
             </w:sdtPr>
             <w:sdtContent/>
           </w:sdt>
-          <w:ins w:id="100" w:author="Gillian Galford" w:date="2025-07-22T14:47:00Z">
+          <w:ins w:id="91" w:author="Gillian Galford" w:date="2025-07-22T14:47:00Z">
             <w:r>
               <w:t xml:space="preserve"> No intrinsic values were found. </w:t>
             </w:r>
@@ -5621,8 +5588,8 @@
       <w:pPr>
         <w:pStyle w:val="Heading2"/>
       </w:pPr>
-      <w:bookmarkStart w:id="101" w:name="bookmark=id.g5ig3m9i4la" w:colFirst="0" w:colLast="0"/>
-      <w:bookmarkEnd w:id="101"/>
+      <w:bookmarkStart w:id="92" w:name="bookmark=id.g5ig3m9i4la" w:colFirst="0" w:colLast="0"/>
+      <w:bookmarkEnd w:id="92"/>
       <w:r>
         <w:t>Discussion</w:t>
       </w:r>
@@ -6110,7 +6077,7 @@
           <w:id w:val="-1777921602"/>
         </w:sdtPr>
         <w:sdtContent>
-          <w:ins w:id="102" w:author="Gillian Galford" w:date="2025-07-25T14:25:00Z">
+          <w:ins w:id="93" w:author="Gillian Galford" w:date="2025-07-25T14:25:00Z">
             <w:r>
               <w:t xml:space="preserve">, </w:t>
             </w:r>
@@ -6251,7 +6218,7 @@
           <w:id w:val="1439194114"/>
         </w:sdtPr>
         <w:sdtContent>
-          <w:ins w:id="103" w:author="Rebecca Chaplin-Kramer" w:date="2025-07-24T23:46:00Z">
+          <w:ins w:id="94" w:author="Rebecca Chaplin-Kramer" w:date="2025-07-24T23:46:00Z">
             <w:r>
               <w:t>,</w:t>
             </w:r>
@@ -6378,19 +6345,19 @@
             </w:sdtPr>
             <w:sdtContent/>
           </w:sdt>
-          <w:customXmlInsRangeStart w:id="104" w:author="Gillian Galford" w:date="2025-07-25T14:29:00Z"/>
+          <w:customXmlInsRangeStart w:id="95" w:author="Gillian Galford" w:date="2025-07-25T14:29:00Z"/>
           <w:sdt>
             <w:sdtPr>
               <w:tag w:val="goog_rdk_468"/>
               <w:id w:val="-957567650"/>
             </w:sdtPr>
             <w:sdtContent>
-              <w:customXmlInsRangeEnd w:id="104"/>
-              <w:customXmlInsRangeStart w:id="105" w:author="Gillian Galford" w:date="2025-07-25T14:29:00Z"/>
+              <w:customXmlInsRangeEnd w:id="95"/>
+              <w:customXmlInsRangeStart w:id="96" w:author="Gillian Galford" w:date="2025-07-25T14:29:00Z"/>
             </w:sdtContent>
           </w:sdt>
-          <w:customXmlInsRangeEnd w:id="105"/>
-          <w:ins w:id="106" w:author="Gillian Galford" w:date="2025-07-25T14:29:00Z">
+          <w:customXmlInsRangeEnd w:id="96"/>
+          <w:ins w:id="97" w:author="Gillian Galford" w:date="2025-07-25T14:29:00Z">
             <w:r>
               <w:t xml:space="preserve"> </w:t>
             </w:r>
@@ -6514,7 +6481,7 @@
         </w:sdtPr>
         <w:sdtContent>
           <w:proofErr w:type="spellStart"/>
-          <w:ins w:id="107" w:author="Gillian Galford" w:date="2025-07-25T14:31:00Z">
+          <w:ins w:id="98" w:author="Gillian Galford" w:date="2025-07-25T14:31:00Z">
             <w:r>
               <w:t>I</w:t>
             </w:r>
@@ -6571,17 +6538,17 @@
       </w:r>
     </w:p>
     <w:p>
-      <w:commentRangeStart w:id="108"/>
+      <w:commentRangeStart w:id="99"/>
       <w:r>
         <w:t xml:space="preserve">The scientific, political, and commercial structures </w:t>
       </w:r>
-      <w:commentRangeEnd w:id="108"/>
+      <w:commentRangeEnd w:id="99"/>
       <w:r>
         <w:rPr>
           <w:rStyle w:val="CommentReference"/>
           <w:rFonts w:ascii="Times New Roman" w:eastAsia="Times New Roman" w:hAnsi="Times New Roman" w:cs="Times New Roman"/>
         </w:rPr>
-        <w:commentReference w:id="108"/>
+        <w:commentReference w:id="99"/>
       </w:r>
       <w:r>
         <w:t xml:space="preserve">governing ESI - especially whether datasets are publicly accessible or proprietary, freely available or commercial - </w:t>
@@ -6701,7 +6668,7 @@
               </w:r>
             </w:sdtContent>
           </w:sdt>
-          <w:customXmlInsRangeStart w:id="109" w:author="Amanda Rodewald" w:date="2025-07-21T19:13:00Z"/>
+          <w:customXmlInsRangeStart w:id="100" w:author="Amanda Rodewald" w:date="2025-07-21T19:13:00Z"/>
           <w:sdt>
             <w:sdtPr>
               <w:tag w:val="goog_rdk_487"/>
@@ -6709,14 +6676,14 @@
               <w:showingPlcHdr/>
             </w:sdtPr>
             <w:sdtContent>
-              <w:customXmlInsRangeEnd w:id="109"/>
+              <w:customXmlInsRangeEnd w:id="100"/>
               <w:r>
                 <w:t xml:space="preserve">     </w:t>
               </w:r>
-              <w:customXmlInsRangeStart w:id="110" w:author="Amanda Rodewald" w:date="2025-07-21T19:13:00Z"/>
+              <w:customXmlInsRangeStart w:id="101" w:author="Amanda Rodewald" w:date="2025-07-21T19:13:00Z"/>
             </w:sdtContent>
           </w:sdt>
-          <w:customXmlInsRangeEnd w:id="110"/>
+          <w:customXmlInsRangeEnd w:id="101"/>
         </w:sdtContent>
       </w:sdt>
       <w:sdt>
@@ -6802,7 +6769,7 @@
           <w:id w:val="193324326"/>
         </w:sdtPr>
         <w:sdtContent>
-          <w:ins w:id="111" w:author="Rebecca Chaplin-Kramer" w:date="2025-07-25T18:31:00Z">
+          <w:ins w:id="102" w:author="Rebecca Chaplin-Kramer" w:date="2025-07-25T18:31:00Z">
             <w:r>
               <w:t>,</w:t>
             </w:r>
@@ -6839,15 +6806,15 @@
               <w:id w:val="123434181"/>
             </w:sdtPr>
             <w:sdtContent>
-              <w:commentRangeStart w:id="112"/>
+              <w:commentRangeStart w:id="103"/>
             </w:sdtContent>
           </w:sdt>
           <w:r>
             <w:t>historical data may not be comprehensive in all regions of the world</w:t>
           </w:r>
-          <w:commentRangeEnd w:id="112"/>
-          <w:r>
-            <w:commentReference w:id="112"/>
+          <w:commentRangeEnd w:id="103"/>
+          <w:r>
+            <w:commentReference w:id="103"/>
           </w:r>
           <w:r>
             <w:t xml:space="preserve"> due to archives affected by physical function of data downlink nodes and historical agreements in data sharing </w:t>
@@ -6975,7 +6942,7 @@
           <w:id w:val="1483601042"/>
         </w:sdtPr>
         <w:sdtContent>
-          <w:ins w:id="113" w:author="Gillian Galford" w:date="2025-07-25T14:39:00Z">
+          <w:ins w:id="104" w:author="Gillian Galford" w:date="2025-07-25T14:39:00Z">
             <w:r>
               <w:t>e</w:t>
             </w:r>
@@ -7003,7 +6970,7 @@
           <w:id w:val="-643044343"/>
         </w:sdtPr>
         <w:sdtContent>
-          <w:ins w:id="114" w:author="Rebecca Chaplin-Kramer" w:date="2025-07-25T18:32:00Z">
+          <w:ins w:id="105" w:author="Rebecca Chaplin-Kramer" w:date="2025-07-25T18:32:00Z">
             <w:r>
               <w:t xml:space="preserve">many </w:t>
             </w:r>
@@ -7156,15 +7123,15 @@
           <w:id w:val="1195534093"/>
         </w:sdtPr>
         <w:sdtContent>
-          <w:commentRangeStart w:id="115"/>
+          <w:commentRangeStart w:id="106"/>
         </w:sdtContent>
       </w:sdt>
       <w:r>
         <w:t>individual</w:t>
       </w:r>
-      <w:commentRangeEnd w:id="115"/>
-      <w:r>
-        <w:commentReference w:id="115"/>
+      <w:commentRangeEnd w:id="106"/>
+      <w:r>
+        <w:commentReference w:id="106"/>
       </w:r>
       <w:r>
         <w:t>.</w:t>
@@ -7480,8 +7447,8 @@
       <w:pPr>
         <w:pStyle w:val="Heading2"/>
       </w:pPr>
-      <w:bookmarkStart w:id="116" w:name="bookmark=id.r8cl9897fzik" w:colFirst="0" w:colLast="0"/>
-      <w:bookmarkEnd w:id="116"/>
+      <w:bookmarkStart w:id="107" w:name="bookmark=id.r8cl9897fzik" w:colFirst="0" w:colLast="0"/>
+      <w:bookmarkEnd w:id="107"/>
       <w:r>
         <w:t>Conclusion</w:t>
       </w:r>
@@ -7518,7 +7485,7 @@
           <w:id w:val="243583187"/>
         </w:sdtPr>
         <w:sdtContent>
-          <w:ins w:id="117" w:author="Amanda Rodewald" w:date="2025-07-21T19:49:00Z">
+          <w:ins w:id="108" w:author="Amanda Rodewald" w:date="2025-07-21T19:49:00Z">
             <w:r>
               <w:t xml:space="preserve"> </w:t>
             </w:r>
@@ -7581,7 +7548,7 @@
           <w:id w:val="-1472773632"/>
         </w:sdtPr>
         <w:sdtContent>
-          <w:customXmlInsRangeStart w:id="118" w:author="Amanda Rodewald" w:date="2025-07-21T19:49:00Z"/>
+          <w:customXmlInsRangeStart w:id="109" w:author="Amanda Rodewald" w:date="2025-07-21T19:49:00Z"/>
           <w:sdt>
             <w:sdtPr>
               <w:tag w:val="goog_rdk_548"/>
@@ -7589,14 +7556,14 @@
               <w:showingPlcHdr/>
             </w:sdtPr>
             <w:sdtContent>
-              <w:customXmlInsRangeEnd w:id="118"/>
+              <w:customXmlInsRangeEnd w:id="109"/>
               <w:r>
                 <w:t xml:space="preserve">     </w:t>
               </w:r>
-              <w:customXmlInsRangeStart w:id="119" w:author="Amanda Rodewald" w:date="2025-07-21T19:49:00Z"/>
+              <w:customXmlInsRangeStart w:id="110" w:author="Amanda Rodewald" w:date="2025-07-21T19:49:00Z"/>
             </w:sdtContent>
           </w:sdt>
-          <w:customXmlInsRangeEnd w:id="119"/>
+          <w:customXmlInsRangeEnd w:id="110"/>
         </w:sdtContent>
       </w:sdt>
       <w:sdt>
@@ -7631,7 +7598,7 @@
           <w:id w:val="-145823093"/>
         </w:sdtPr>
         <w:sdtContent>
-          <w:customXmlInsRangeStart w:id="120" w:author="Amanda Rodewald" w:date="2025-07-21T19:49:00Z"/>
+          <w:customXmlInsRangeStart w:id="111" w:author="Amanda Rodewald" w:date="2025-07-21T19:49:00Z"/>
           <w:sdt>
             <w:sdtPr>
               <w:tag w:val="goog_rdk_552"/>
@@ -7639,14 +7606,14 @@
               <w:showingPlcHdr/>
             </w:sdtPr>
             <w:sdtContent>
-              <w:customXmlInsRangeEnd w:id="120"/>
+              <w:customXmlInsRangeEnd w:id="111"/>
               <w:r>
                 <w:t xml:space="preserve">     </w:t>
               </w:r>
-              <w:customXmlInsRangeStart w:id="121" w:author="Amanda Rodewald" w:date="2025-07-21T19:49:00Z"/>
+              <w:customXmlInsRangeStart w:id="112" w:author="Amanda Rodewald" w:date="2025-07-21T19:49:00Z"/>
             </w:sdtContent>
           </w:sdt>
-          <w:customXmlInsRangeEnd w:id="121"/>
+          <w:customXmlInsRangeEnd w:id="112"/>
         </w:sdtContent>
       </w:sdt>
       <w:sdt>
@@ -7681,23 +7648,23 @@
           <w:id w:val="-876211565"/>
         </w:sdtPr>
         <w:sdtContent>
-          <w:customXmlInsRangeStart w:id="122" w:author="Amanda Rodewald" w:date="2025-07-21T19:50:00Z"/>
+          <w:customXmlInsRangeStart w:id="113" w:author="Amanda Rodewald" w:date="2025-07-21T19:50:00Z"/>
           <w:sdt>
             <w:sdtPr>
               <w:tag w:val="goog_rdk_556"/>
               <w:id w:val="1316441776"/>
             </w:sdtPr>
             <w:sdtContent>
-              <w:customXmlInsRangeEnd w:id="122"/>
-              <w:ins w:id="123" w:author="Casey O'Hara" w:date="2025-08-25T10:14:00Z">
+              <w:customXmlInsRangeEnd w:id="113"/>
+              <w:ins w:id="114" w:author="Casey O'Hara" w:date="2025-08-25T10:14:00Z">
                 <w:r>
                   <w:t xml:space="preserve"> </w:t>
                 </w:r>
               </w:ins>
-              <w:customXmlInsRangeStart w:id="124" w:author="Amanda Rodewald" w:date="2025-07-21T19:50:00Z"/>
+              <w:customXmlInsRangeStart w:id="115" w:author="Amanda Rodewald" w:date="2025-07-21T19:50:00Z"/>
             </w:sdtContent>
           </w:sdt>
-          <w:customXmlInsRangeEnd w:id="124"/>
+          <w:customXmlInsRangeEnd w:id="115"/>
         </w:sdtContent>
       </w:sdt>
       <w:sdt>
@@ -7721,7 +7688,7 @@
           <w:id w:val="-1470376052"/>
         </w:sdtPr>
         <w:sdtContent>
-          <w:customXmlInsRangeStart w:id="125" w:author="Amanda Rodewald" w:date="2025-07-21T19:50:00Z"/>
+          <w:customXmlInsRangeStart w:id="116" w:author="Amanda Rodewald" w:date="2025-07-21T19:50:00Z"/>
           <w:sdt>
             <w:sdtPr>
               <w:tag w:val="goog_rdk_559"/>
@@ -7729,14 +7696,14 @@
               <w:showingPlcHdr/>
             </w:sdtPr>
             <w:sdtContent>
-              <w:customXmlInsRangeEnd w:id="125"/>
+              <w:customXmlInsRangeEnd w:id="116"/>
               <w:r>
                 <w:t xml:space="preserve">     </w:t>
               </w:r>
-              <w:customXmlInsRangeStart w:id="126" w:author="Amanda Rodewald" w:date="2025-07-21T19:50:00Z"/>
+              <w:customXmlInsRangeStart w:id="117" w:author="Amanda Rodewald" w:date="2025-07-21T19:50:00Z"/>
             </w:sdtContent>
           </w:sdt>
-          <w:customXmlInsRangeEnd w:id="126"/>
+          <w:customXmlInsRangeEnd w:id="117"/>
         </w:sdtContent>
       </w:sdt>
       <w:sdt>
@@ -7924,7 +7891,7 @@
           <w:id w:val="-1835909546"/>
         </w:sdtPr>
         <w:sdtContent>
-          <w:ins w:id="127" w:author="Rebecca Chaplin-Kramer" w:date="2025-07-25T19:36:00Z">
+          <w:ins w:id="118" w:author="Rebecca Chaplin-Kramer" w:date="2025-07-25T19:36:00Z">
             <w:r>
               <w:t xml:space="preserve">and </w:t>
             </w:r>
@@ -7963,8 +7930,8 @@
       <w:pPr>
         <w:pStyle w:val="Heading2"/>
       </w:pPr>
-      <w:bookmarkStart w:id="128" w:name="bookmark=id.w5pjbg9lua5a" w:colFirst="0" w:colLast="0"/>
-      <w:bookmarkEnd w:id="128"/>
+      <w:bookmarkStart w:id="119" w:name="bookmark=id.w5pjbg9lua5a" w:colFirst="0" w:colLast="0"/>
+      <w:bookmarkEnd w:id="119"/>
       <w:r>
         <w:t>Methods</w:t>
       </w:r>
@@ -8089,7 +8056,7 @@
           <w:id w:val="450657685"/>
         </w:sdtPr>
         <w:sdtContent>
-          <w:commentRangeStart w:id="129"/>
+          <w:commentRangeStart w:id="120"/>
         </w:sdtContent>
       </w:sdt>
       <w:r>
@@ -8111,13 +8078,13 @@
       <w:r>
         <w:t xml:space="preserve"> version 2.0.0 (63).</w:t>
       </w:r>
-      <w:commentRangeEnd w:id="129"/>
-      <w:r>
-        <w:commentReference w:id="129"/>
-      </w:r>
-    </w:p>
-    <w:bookmarkStart w:id="130" w:name="bookmark=id.tavd43fskn4m" w:colFirst="0" w:colLast="0"/>
-    <w:bookmarkEnd w:id="130"/>
+      <w:commentRangeEnd w:id="120"/>
+      <w:r>
+        <w:commentReference w:id="120"/>
+      </w:r>
+    </w:p>
+    <w:bookmarkStart w:id="121" w:name="bookmark=id.tavd43fskn4m" w:colFirst="0" w:colLast="0"/>
+    <w:bookmarkEnd w:id="121"/>
     <w:p>
       <w:pPr>
         <w:pStyle w:val="Heading2"/>
@@ -8150,7 +8117,7 @@
           <w:id w:val="-513597767"/>
         </w:sdtPr>
         <w:sdtContent>
-          <w:ins w:id="131" w:author="Gillian Galford" w:date="2025-07-23T14:51:00Z">
+          <w:ins w:id="122" w:author="Gillian Galford" w:date="2025-07-23T14:51:00Z">
             <w:r>
               <w:t>, GLG</w:t>
             </w:r>
@@ -8166,7 +8133,7 @@
           <w:id w:val="-490834604"/>
         </w:sdtPr>
         <w:sdtContent>
-          <w:ins w:id="132" w:author="Gillian Galford" w:date="2025-07-23T14:52:00Z">
+          <w:ins w:id="123" w:author="Gillian Galford" w:date="2025-07-23T14:52:00Z">
             <w:r>
               <w:t>, GLG</w:t>
             </w:r>
@@ -8181,8 +8148,8 @@
       <w:pPr>
         <w:pStyle w:val="Heading2"/>
       </w:pPr>
-      <w:bookmarkStart w:id="133" w:name="bookmark=id.ysgy3vr7bf6l" w:colFirst="0" w:colLast="0"/>
-      <w:bookmarkEnd w:id="133"/>
+      <w:bookmarkStart w:id="124" w:name="bookmark=id.ysgy3vr7bf6l" w:colFirst="0" w:colLast="0"/>
+      <w:bookmarkEnd w:id="124"/>
       <w:r>
         <w:t>Acknowledgments</w:t>
       </w:r>
@@ -8197,7 +8164,7 @@
           <w:id w:val="-1662380449"/>
         </w:sdtPr>
         <w:sdtContent>
-          <w:ins w:id="134" w:author="Gillian Galford" w:date="2025-07-23T14:52:00Z">
+          <w:ins w:id="125" w:author="Gillian Galford" w:date="2025-07-23T14:52:00Z">
             <w:r>
               <w:t>"This work was supported in part by the National Aeronautics and Space Administration (NASA</w:t>
             </w:r>
@@ -8216,10 +8183,10 @@
               <w:id w:val="-1041405329"/>
             </w:sdtPr>
             <w:sdtContent>
-              <w:commentRangeStart w:id="135"/>
+              <w:commentRangeStart w:id="126"/>
             </w:sdtContent>
           </w:sdt>
-          <w:ins w:id="136" w:author="Gillian Galford" w:date="2025-07-23T14:52:00Z">
+          <w:ins w:id="127" w:author="Gillian Galford" w:date="2025-07-23T14:52:00Z">
             <w:r>
               <w:t xml:space="preserve">This work contributes to the Global Land </w:t>
             </w:r>
@@ -8234,9 +8201,9 @@
           </w:ins>
         </w:sdtContent>
       </w:sdt>
-      <w:commentRangeEnd w:id="135"/>
-      <w:r>
-        <w:commentReference w:id="135"/>
+      <w:commentRangeEnd w:id="126"/>
+      <w:r>
+        <w:commentReference w:id="126"/>
       </w:r>
     </w:p>
     <w:p>
@@ -8249,8 +8216,8 @@
       <w:pPr>
         <w:pStyle w:val="Heading1"/>
       </w:pPr>
-      <w:bookmarkStart w:id="137" w:name="bookmark=id.pm9leqsrh74v" w:colFirst="0" w:colLast="0"/>
-      <w:bookmarkEnd w:id="137"/>
+      <w:bookmarkStart w:id="128" w:name="bookmark=id.pm9leqsrh74v" w:colFirst="0" w:colLast="0"/>
+      <w:bookmarkEnd w:id="128"/>
       <w:r>
         <w:lastRenderedPageBreak/>
         <w:t>References</w:t>
@@ -8260,10 +8227,10 @@
       <w:pPr>
         <w:ind w:left="360" w:hanging="360"/>
       </w:pPr>
-      <w:bookmarkStart w:id="138" w:name="bookmark=id.9abafqm673tx" w:colFirst="0" w:colLast="0"/>
-      <w:bookmarkStart w:id="139" w:name="bookmark=id.9dmgf7a0stbc" w:colFirst="0" w:colLast="0"/>
-      <w:bookmarkEnd w:id="138"/>
-      <w:bookmarkEnd w:id="139"/>
+      <w:bookmarkStart w:id="129" w:name="bookmark=id.9abafqm673tx" w:colFirst="0" w:colLast="0"/>
+      <w:bookmarkStart w:id="130" w:name="bookmark=id.9dmgf7a0stbc" w:colFirst="0" w:colLast="0"/>
+      <w:bookmarkEnd w:id="129"/>
+      <w:bookmarkEnd w:id="130"/>
       <w:r>
         <w:t xml:space="preserve">1. </w:t>
       </w:r>
@@ -8329,8 +8296,8 @@
       <w:pPr>
         <w:ind w:left="360" w:hanging="360"/>
       </w:pPr>
-      <w:bookmarkStart w:id="140" w:name="bookmark=id.nq4o3v58g96d" w:colFirst="0" w:colLast="0"/>
-      <w:bookmarkEnd w:id="140"/>
+      <w:bookmarkStart w:id="131" w:name="bookmark=id.nq4o3v58g96d" w:colFirst="0" w:colLast="0"/>
+      <w:bookmarkEnd w:id="131"/>
       <w:r>
         <w:t xml:space="preserve">2. </w:t>
       </w:r>
@@ -8397,8 +8364,8 @@
       <w:pPr>
         <w:ind w:left="360" w:hanging="360"/>
       </w:pPr>
-      <w:bookmarkStart w:id="141" w:name="bookmark=id.pcp1ofh0py9u" w:colFirst="0" w:colLast="0"/>
-      <w:bookmarkEnd w:id="141"/>
+      <w:bookmarkStart w:id="132" w:name="bookmark=id.pcp1ofh0py9u" w:colFirst="0" w:colLast="0"/>
+      <w:bookmarkEnd w:id="132"/>
       <w:r>
         <w:t xml:space="preserve">3. </w:t>
       </w:r>
@@ -8444,8 +8411,8 @@
       <w:pPr>
         <w:ind w:left="360" w:hanging="360"/>
       </w:pPr>
-      <w:bookmarkStart w:id="142" w:name="bookmark=id.m64lujnv88nn" w:colFirst="0" w:colLast="0"/>
-      <w:bookmarkEnd w:id="142"/>
+      <w:bookmarkStart w:id="133" w:name="bookmark=id.m64lujnv88nn" w:colFirst="0" w:colLast="0"/>
+      <w:bookmarkEnd w:id="133"/>
       <w:r>
         <w:t xml:space="preserve">4. </w:t>
       </w:r>
@@ -8496,8 +8463,8 @@
       <w:pPr>
         <w:ind w:left="360" w:hanging="360"/>
       </w:pPr>
-      <w:bookmarkStart w:id="143" w:name="bookmark=id.xfdg91b5h1kx" w:colFirst="0" w:colLast="0"/>
-      <w:bookmarkEnd w:id="143"/>
+      <w:bookmarkStart w:id="134" w:name="bookmark=id.xfdg91b5h1kx" w:colFirst="0" w:colLast="0"/>
+      <w:bookmarkEnd w:id="134"/>
       <w:r>
         <w:t xml:space="preserve">5. </w:t>
       </w:r>
@@ -8549,8 +8516,8 @@
       <w:pPr>
         <w:ind w:left="360" w:hanging="360"/>
       </w:pPr>
-      <w:bookmarkStart w:id="144" w:name="bookmark=id.4ua7as3b1eew" w:colFirst="0" w:colLast="0"/>
-      <w:bookmarkEnd w:id="144"/>
+      <w:bookmarkStart w:id="135" w:name="bookmark=id.4ua7as3b1eew" w:colFirst="0" w:colLast="0"/>
+      <w:bookmarkEnd w:id="135"/>
       <w:r>
         <w:t xml:space="preserve">6. </w:t>
       </w:r>
@@ -8562,9 +8529,7 @@
           <w:tag w:val="goog_rdk_588"/>
           <w:id w:val="-530765358"/>
         </w:sdtPr>
-        <w:sdtContent>
-          <w:commentRangeStart w:id="145"/>
-        </w:sdtContent>
+        <w:sdtContent/>
       </w:sdt>
       <w:r>
         <w:t xml:space="preserve">R. </w:t>
@@ -8593,17 +8558,13 @@
       <w:r>
         <w:t>, “Earth Observations Can Enable Cost-Effective Conservation of Eastern North Pacific Blue Whales: A Value of Information Analysis” (Resources for the Future, 2021).</w:t>
       </w:r>
-      <w:commentRangeEnd w:id="145"/>
-      <w:r>
-        <w:commentReference w:id="145"/>
-      </w:r>
     </w:p>
     <w:p>
       <w:pPr>
         <w:ind w:left="360" w:hanging="360"/>
       </w:pPr>
-      <w:bookmarkStart w:id="146" w:name="bookmark=id.gkivyga9oz14" w:colFirst="0" w:colLast="0"/>
-      <w:bookmarkEnd w:id="146"/>
+      <w:bookmarkStart w:id="136" w:name="bookmark=id.gkivyga9oz14" w:colFirst="0" w:colLast="0"/>
+      <w:bookmarkEnd w:id="136"/>
       <w:r>
         <w:t xml:space="preserve">7. </w:t>
       </w:r>
@@ -8654,8 +8615,8 @@
       <w:pPr>
         <w:ind w:left="360" w:hanging="360"/>
       </w:pPr>
-      <w:bookmarkStart w:id="147" w:name="bookmark=id.f3xmfwnuk2q" w:colFirst="0" w:colLast="0"/>
-      <w:bookmarkEnd w:id="147"/>
+      <w:bookmarkStart w:id="137" w:name="bookmark=id.f3xmfwnuk2q" w:colFirst="0" w:colLast="0"/>
+      <w:bookmarkEnd w:id="137"/>
       <w:r>
         <w:t xml:space="preserve">8. </w:t>
       </w:r>
@@ -8730,8 +8691,8 @@
       <w:pPr>
         <w:ind w:left="360" w:hanging="360"/>
       </w:pPr>
-      <w:bookmarkStart w:id="148" w:name="bookmark=id.j1m4owmy70an" w:colFirst="0" w:colLast="0"/>
-      <w:bookmarkEnd w:id="148"/>
+      <w:bookmarkStart w:id="138" w:name="bookmark=id.j1m4owmy70an" w:colFirst="0" w:colLast="0"/>
+      <w:bookmarkEnd w:id="138"/>
       <w:r>
         <w:t xml:space="preserve">9. </w:t>
       </w:r>
@@ -8773,8 +8734,8 @@
       <w:pPr>
         <w:ind w:left="360" w:hanging="360"/>
       </w:pPr>
-      <w:bookmarkStart w:id="149" w:name="bookmark=id.upg29p4eqad9" w:colFirst="0" w:colLast="0"/>
-      <w:bookmarkEnd w:id="149"/>
+      <w:bookmarkStart w:id="139" w:name="bookmark=id.upg29p4eqad9" w:colFirst="0" w:colLast="0"/>
+      <w:bookmarkEnd w:id="139"/>
       <w:r>
         <w:t xml:space="preserve">10. </w:t>
       </w:r>
@@ -8825,8 +8786,8 @@
       <w:pPr>
         <w:ind w:left="360" w:hanging="360"/>
       </w:pPr>
-      <w:bookmarkStart w:id="150" w:name="bookmark=id.ddkbvkeeadl6" w:colFirst="0" w:colLast="0"/>
-      <w:bookmarkEnd w:id="150"/>
+      <w:bookmarkStart w:id="140" w:name="bookmark=id.ddkbvkeeadl6" w:colFirst="0" w:colLast="0"/>
+      <w:bookmarkEnd w:id="140"/>
       <w:r>
         <w:t xml:space="preserve">11. </w:t>
       </w:r>
@@ -8878,8 +8839,8 @@
       <w:pPr>
         <w:ind w:left="360" w:hanging="360"/>
       </w:pPr>
-      <w:bookmarkStart w:id="151" w:name="bookmark=id.wg6kgevn8hp" w:colFirst="0" w:colLast="0"/>
-      <w:bookmarkEnd w:id="151"/>
+      <w:bookmarkStart w:id="141" w:name="bookmark=id.wg6kgevn8hp" w:colFirst="0" w:colLast="0"/>
+      <w:bookmarkEnd w:id="141"/>
       <w:r>
         <w:t xml:space="preserve">12. </w:t>
       </w:r>
@@ -8939,8 +8900,8 @@
       <w:pPr>
         <w:ind w:left="360" w:hanging="360"/>
       </w:pPr>
-      <w:bookmarkStart w:id="152" w:name="bookmark=id.8rs5vsfeltz" w:colFirst="0" w:colLast="0"/>
-      <w:bookmarkEnd w:id="152"/>
+      <w:bookmarkStart w:id="142" w:name="bookmark=id.8rs5vsfeltz" w:colFirst="0" w:colLast="0"/>
+      <w:bookmarkEnd w:id="142"/>
       <w:r>
         <w:t xml:space="preserve">13. </w:t>
       </w:r>
@@ -8991,8 +8952,8 @@
       <w:pPr>
         <w:ind w:left="360" w:hanging="360"/>
       </w:pPr>
-      <w:bookmarkStart w:id="153" w:name="bookmark=id.bhl5itmn5166" w:colFirst="0" w:colLast="0"/>
-      <w:bookmarkEnd w:id="153"/>
+      <w:bookmarkStart w:id="143" w:name="bookmark=id.bhl5itmn5166" w:colFirst="0" w:colLast="0"/>
+      <w:bookmarkEnd w:id="143"/>
       <w:r>
         <w:t xml:space="preserve">14. </w:t>
       </w:r>
@@ -9051,8 +9012,8 @@
       <w:pPr>
         <w:ind w:left="360" w:hanging="360"/>
       </w:pPr>
-      <w:bookmarkStart w:id="154" w:name="bookmark=id.5v13sr6xgsz1" w:colFirst="0" w:colLast="0"/>
-      <w:bookmarkEnd w:id="154"/>
+      <w:bookmarkStart w:id="144" w:name="bookmark=id.5v13sr6xgsz1" w:colFirst="0" w:colLast="0"/>
+      <w:bookmarkEnd w:id="144"/>
       <w:r>
         <w:lastRenderedPageBreak/>
         <w:t xml:space="preserve">15. </w:t>
@@ -9095,8 +9056,8 @@
       <w:pPr>
         <w:ind w:left="360" w:hanging="360"/>
       </w:pPr>
-      <w:bookmarkStart w:id="155" w:name="bookmark=id.y9l7j65hldre" w:colFirst="0" w:colLast="0"/>
-      <w:bookmarkEnd w:id="155"/>
+      <w:bookmarkStart w:id="145" w:name="bookmark=id.y9l7j65hldre" w:colFirst="0" w:colLast="0"/>
+      <w:bookmarkEnd w:id="145"/>
       <w:r>
         <w:t xml:space="preserve">16. </w:t>
       </w:r>
@@ -9150,8 +9111,8 @@
       <w:pPr>
         <w:ind w:left="360" w:hanging="360"/>
       </w:pPr>
-      <w:bookmarkStart w:id="156" w:name="bookmark=id.4rvwtzx02mrw" w:colFirst="0" w:colLast="0"/>
-      <w:bookmarkEnd w:id="156"/>
+      <w:bookmarkStart w:id="146" w:name="bookmark=id.4rvwtzx02mrw" w:colFirst="0" w:colLast="0"/>
+      <w:bookmarkEnd w:id="146"/>
       <w:r>
         <w:t xml:space="preserve">17. </w:t>
       </w:r>
@@ -9203,8 +9164,8 @@
       <w:pPr>
         <w:ind w:left="360" w:hanging="360"/>
       </w:pPr>
-      <w:bookmarkStart w:id="157" w:name="bookmark=id.932ponjzfdk3" w:colFirst="0" w:colLast="0"/>
-      <w:bookmarkEnd w:id="157"/>
+      <w:bookmarkStart w:id="147" w:name="bookmark=id.932ponjzfdk3" w:colFirst="0" w:colLast="0"/>
+      <w:bookmarkEnd w:id="147"/>
       <w:r>
         <w:t xml:space="preserve">18. </w:t>
       </w:r>
@@ -9279,8 +9240,8 @@
       <w:pPr>
         <w:ind w:left="360" w:hanging="360"/>
       </w:pPr>
-      <w:bookmarkStart w:id="158" w:name="bookmark=id.i85qm8e6amt2" w:colFirst="0" w:colLast="0"/>
-      <w:bookmarkEnd w:id="158"/>
+      <w:bookmarkStart w:id="148" w:name="bookmark=id.i85qm8e6amt2" w:colFirst="0" w:colLast="0"/>
+      <w:bookmarkEnd w:id="148"/>
       <w:r>
         <w:t xml:space="preserve">19. </w:t>
       </w:r>
@@ -9331,8 +9292,8 @@
       <w:pPr>
         <w:ind w:left="360" w:hanging="360"/>
       </w:pPr>
-      <w:bookmarkStart w:id="159" w:name="bookmark=id.b15wh68n6uys" w:colFirst="0" w:colLast="0"/>
-      <w:bookmarkEnd w:id="159"/>
+      <w:bookmarkStart w:id="149" w:name="bookmark=id.b15wh68n6uys" w:colFirst="0" w:colLast="0"/>
+      <w:bookmarkEnd w:id="149"/>
       <w:r>
         <w:t xml:space="preserve">20. </w:t>
       </w:r>
@@ -9397,8 +9358,8 @@
       <w:pPr>
         <w:ind w:left="360" w:hanging="360"/>
       </w:pPr>
-      <w:bookmarkStart w:id="160" w:name="bookmark=id.9c7heyeam1qy" w:colFirst="0" w:colLast="0"/>
-      <w:bookmarkEnd w:id="160"/>
+      <w:bookmarkStart w:id="150" w:name="bookmark=id.9c7heyeam1qy" w:colFirst="0" w:colLast="0"/>
+      <w:bookmarkEnd w:id="150"/>
       <w:r>
         <w:t xml:space="preserve">21. </w:t>
       </w:r>
@@ -9448,8 +9409,8 @@
       <w:pPr>
         <w:ind w:left="360" w:hanging="360"/>
       </w:pPr>
-      <w:bookmarkStart w:id="161" w:name="bookmark=id.lsj553jxi8tb" w:colFirst="0" w:colLast="0"/>
-      <w:bookmarkEnd w:id="161"/>
+      <w:bookmarkStart w:id="151" w:name="bookmark=id.lsj553jxi8tb" w:colFirst="0" w:colLast="0"/>
+      <w:bookmarkEnd w:id="151"/>
       <w:r>
         <w:t xml:space="preserve">22. </w:t>
       </w:r>
@@ -9500,8 +9461,8 @@
       <w:pPr>
         <w:ind w:left="360" w:hanging="360"/>
       </w:pPr>
-      <w:bookmarkStart w:id="162" w:name="bookmark=id.ok2gqeo6ks3g" w:colFirst="0" w:colLast="0"/>
-      <w:bookmarkEnd w:id="162"/>
+      <w:bookmarkStart w:id="152" w:name="bookmark=id.ok2gqeo6ks3g" w:colFirst="0" w:colLast="0"/>
+      <w:bookmarkEnd w:id="152"/>
       <w:r>
         <w:t xml:space="preserve">23. </w:t>
       </w:r>
@@ -9560,8 +9521,8 @@
       <w:pPr>
         <w:ind w:left="360" w:hanging="360"/>
       </w:pPr>
-      <w:bookmarkStart w:id="163" w:name="bookmark=id.8baav46y41vk" w:colFirst="0" w:colLast="0"/>
-      <w:bookmarkEnd w:id="163"/>
+      <w:bookmarkStart w:id="153" w:name="bookmark=id.8baav46y41vk" w:colFirst="0" w:colLast="0"/>
+      <w:bookmarkEnd w:id="153"/>
       <w:r>
         <w:t xml:space="preserve">24. </w:t>
       </w:r>
@@ -9627,8 +9588,8 @@
       <w:pPr>
         <w:ind w:left="360" w:hanging="360"/>
       </w:pPr>
-      <w:bookmarkStart w:id="164" w:name="bookmark=id.df86hw4s788p" w:colFirst="0" w:colLast="0"/>
-      <w:bookmarkEnd w:id="164"/>
+      <w:bookmarkStart w:id="154" w:name="bookmark=id.df86hw4s788p" w:colFirst="0" w:colLast="0"/>
+      <w:bookmarkEnd w:id="154"/>
       <w:r>
         <w:t xml:space="preserve">25. </w:t>
       </w:r>
@@ -9670,8 +9631,8 @@
       <w:pPr>
         <w:ind w:left="360" w:hanging="360"/>
       </w:pPr>
-      <w:bookmarkStart w:id="165" w:name="bookmark=id.c40bauis1z4v" w:colFirst="0" w:colLast="0"/>
-      <w:bookmarkEnd w:id="165"/>
+      <w:bookmarkStart w:id="155" w:name="bookmark=id.c40bauis1z4v" w:colFirst="0" w:colLast="0"/>
+      <w:bookmarkEnd w:id="155"/>
       <w:r>
         <w:t xml:space="preserve">26. </w:t>
       </w:r>
@@ -9723,8 +9684,8 @@
       <w:pPr>
         <w:ind w:left="360" w:hanging="360"/>
       </w:pPr>
-      <w:bookmarkStart w:id="166" w:name="bookmark=id.fdxs2lbmn0hu" w:colFirst="0" w:colLast="0"/>
-      <w:bookmarkEnd w:id="166"/>
+      <w:bookmarkStart w:id="156" w:name="bookmark=id.fdxs2lbmn0hu" w:colFirst="0" w:colLast="0"/>
+      <w:bookmarkEnd w:id="156"/>
       <w:r>
         <w:t xml:space="preserve">27. </w:t>
       </w:r>
@@ -9737,8 +9698,8 @@
       <w:pPr>
         <w:ind w:left="360" w:hanging="360"/>
       </w:pPr>
-      <w:bookmarkStart w:id="167" w:name="bookmark=id.1skf71sax40v" w:colFirst="0" w:colLast="0"/>
-      <w:bookmarkEnd w:id="167"/>
+      <w:bookmarkStart w:id="157" w:name="bookmark=id.1skf71sax40v" w:colFirst="0" w:colLast="0"/>
+      <w:bookmarkEnd w:id="157"/>
       <w:r>
         <w:t xml:space="preserve">28. </w:t>
       </w:r>
@@ -9804,8 +9765,8 @@
       <w:pPr>
         <w:ind w:left="360" w:hanging="360"/>
       </w:pPr>
-      <w:bookmarkStart w:id="168" w:name="bookmark=id.w0ynz55ndpa4" w:colFirst="0" w:colLast="0"/>
-      <w:bookmarkEnd w:id="168"/>
+      <w:bookmarkStart w:id="158" w:name="bookmark=id.w0ynz55ndpa4" w:colFirst="0" w:colLast="0"/>
+      <w:bookmarkEnd w:id="158"/>
       <w:r>
         <w:lastRenderedPageBreak/>
         <w:t xml:space="preserve">29. </w:t>
@@ -9870,8 +9831,8 @@
       <w:pPr>
         <w:ind w:left="360" w:hanging="360"/>
       </w:pPr>
-      <w:bookmarkStart w:id="169" w:name="bookmark=id.ft2aytvok0tv" w:colFirst="0" w:colLast="0"/>
-      <w:bookmarkEnd w:id="169"/>
+      <w:bookmarkStart w:id="159" w:name="bookmark=id.ft2aytvok0tv" w:colFirst="0" w:colLast="0"/>
+      <w:bookmarkEnd w:id="159"/>
       <w:r>
         <w:t xml:space="preserve">30. </w:t>
       </w:r>
@@ -9914,8 +9875,8 @@
       <w:pPr>
         <w:ind w:left="360" w:hanging="360"/>
       </w:pPr>
-      <w:bookmarkStart w:id="170" w:name="bookmark=id.jugb7ifg61d9" w:colFirst="0" w:colLast="0"/>
-      <w:bookmarkEnd w:id="170"/>
+      <w:bookmarkStart w:id="160" w:name="bookmark=id.jugb7ifg61d9" w:colFirst="0" w:colLast="0"/>
+      <w:bookmarkEnd w:id="160"/>
       <w:r>
         <w:t xml:space="preserve">31. </w:t>
       </w:r>
@@ -9961,8 +9922,8 @@
       <w:pPr>
         <w:ind w:left="360" w:hanging="360"/>
       </w:pPr>
-      <w:bookmarkStart w:id="171" w:name="bookmark=id.xesw4hyml2kb" w:colFirst="0" w:colLast="0"/>
-      <w:bookmarkEnd w:id="171"/>
+      <w:bookmarkStart w:id="161" w:name="bookmark=id.xesw4hyml2kb" w:colFirst="0" w:colLast="0"/>
+      <w:bookmarkEnd w:id="161"/>
       <w:r>
         <w:t xml:space="preserve">32. </w:t>
       </w:r>
@@ -9991,8 +9952,8 @@
       <w:pPr>
         <w:ind w:left="360" w:hanging="360"/>
       </w:pPr>
-      <w:bookmarkStart w:id="172" w:name="bookmark=id.tml5np8qt8u5" w:colFirst="0" w:colLast="0"/>
-      <w:bookmarkEnd w:id="172"/>
+      <w:bookmarkStart w:id="162" w:name="bookmark=id.tml5np8qt8u5" w:colFirst="0" w:colLast="0"/>
+      <w:bookmarkEnd w:id="162"/>
       <w:r>
         <w:t xml:space="preserve">33. </w:t>
       </w:r>
@@ -10059,8 +10020,8 @@
       <w:pPr>
         <w:ind w:left="360" w:hanging="360"/>
       </w:pPr>
-      <w:bookmarkStart w:id="173" w:name="bookmark=id.1m6ccuu2hpwx" w:colFirst="0" w:colLast="0"/>
-      <w:bookmarkEnd w:id="173"/>
+      <w:bookmarkStart w:id="163" w:name="bookmark=id.1m6ccuu2hpwx" w:colFirst="0" w:colLast="0"/>
+      <w:bookmarkEnd w:id="163"/>
       <w:r>
         <w:t xml:space="preserve">34. </w:t>
       </w:r>
@@ -10119,8 +10080,8 @@
       <w:pPr>
         <w:ind w:left="360" w:hanging="360"/>
       </w:pPr>
-      <w:bookmarkStart w:id="174" w:name="bookmark=id.3mqprit3kpvc" w:colFirst="0" w:colLast="0"/>
-      <w:bookmarkEnd w:id="174"/>
+      <w:bookmarkStart w:id="164" w:name="bookmark=id.3mqprit3kpvc" w:colFirst="0" w:colLast="0"/>
+      <w:bookmarkEnd w:id="164"/>
       <w:r>
         <w:t xml:space="preserve">35. </w:t>
       </w:r>
@@ -10187,8 +10148,8 @@
       <w:pPr>
         <w:ind w:left="360" w:hanging="360"/>
       </w:pPr>
-      <w:bookmarkStart w:id="175" w:name="bookmark=id.xudj3hi3aq9m" w:colFirst="0" w:colLast="0"/>
-      <w:bookmarkEnd w:id="175"/>
+      <w:bookmarkStart w:id="165" w:name="bookmark=id.xudj3hi3aq9m" w:colFirst="0" w:colLast="0"/>
+      <w:bookmarkEnd w:id="165"/>
       <w:r>
         <w:t xml:space="preserve">36. </w:t>
       </w:r>
@@ -10231,8 +10192,8 @@
       <w:pPr>
         <w:ind w:left="360" w:hanging="360"/>
       </w:pPr>
-      <w:bookmarkStart w:id="176" w:name="bookmark=id.45wroafssni2" w:colFirst="0" w:colLast="0"/>
-      <w:bookmarkEnd w:id="176"/>
+      <w:bookmarkStart w:id="166" w:name="bookmark=id.45wroafssni2" w:colFirst="0" w:colLast="0"/>
+      <w:bookmarkEnd w:id="166"/>
       <w:r>
         <w:t xml:space="preserve">37. </w:t>
       </w:r>
@@ -10275,8 +10236,8 @@
       <w:pPr>
         <w:ind w:left="360" w:hanging="360"/>
       </w:pPr>
-      <w:bookmarkStart w:id="177" w:name="bookmark=id.c8xepzktqvvd" w:colFirst="0" w:colLast="0"/>
-      <w:bookmarkEnd w:id="177"/>
+      <w:bookmarkStart w:id="167" w:name="bookmark=id.c8xepzktqvvd" w:colFirst="0" w:colLast="0"/>
+      <w:bookmarkEnd w:id="167"/>
       <w:r>
         <w:t xml:space="preserve">38. </w:t>
       </w:r>
@@ -10324,8 +10285,8 @@
       <w:pPr>
         <w:ind w:left="360" w:hanging="360"/>
       </w:pPr>
-      <w:bookmarkStart w:id="178" w:name="bookmark=id.xlxpkptlvuwr" w:colFirst="0" w:colLast="0"/>
-      <w:bookmarkEnd w:id="178"/>
+      <w:bookmarkStart w:id="168" w:name="bookmark=id.xlxpkptlvuwr" w:colFirst="0" w:colLast="0"/>
+      <w:bookmarkEnd w:id="168"/>
       <w:r>
         <w:t xml:space="preserve">39. </w:t>
       </w:r>
@@ -10384,8 +10345,8 @@
       <w:pPr>
         <w:ind w:left="360" w:hanging="360"/>
       </w:pPr>
-      <w:bookmarkStart w:id="179" w:name="bookmark=id.8hla7m4rubui" w:colFirst="0" w:colLast="0"/>
-      <w:bookmarkEnd w:id="179"/>
+      <w:bookmarkStart w:id="169" w:name="bookmark=id.8hla7m4rubui" w:colFirst="0" w:colLast="0"/>
+      <w:bookmarkEnd w:id="169"/>
       <w:r>
         <w:t xml:space="preserve">40. </w:t>
       </w:r>
@@ -10436,8 +10397,8 @@
       <w:pPr>
         <w:ind w:left="360" w:hanging="360"/>
       </w:pPr>
-      <w:bookmarkStart w:id="180" w:name="bookmark=id.cj6rfx8vla4j" w:colFirst="0" w:colLast="0"/>
-      <w:bookmarkEnd w:id="180"/>
+      <w:bookmarkStart w:id="170" w:name="bookmark=id.cj6rfx8vla4j" w:colFirst="0" w:colLast="0"/>
+      <w:bookmarkEnd w:id="170"/>
       <w:r>
         <w:t xml:space="preserve">41. </w:t>
       </w:r>
@@ -10497,8 +10458,8 @@
       <w:pPr>
         <w:ind w:left="360" w:hanging="360"/>
       </w:pPr>
-      <w:bookmarkStart w:id="181" w:name="bookmark=id.p8s4colkwxx2" w:colFirst="0" w:colLast="0"/>
-      <w:bookmarkEnd w:id="181"/>
+      <w:bookmarkStart w:id="171" w:name="bookmark=id.p8s4colkwxx2" w:colFirst="0" w:colLast="0"/>
+      <w:bookmarkEnd w:id="171"/>
       <w:r>
         <w:t xml:space="preserve">42. </w:t>
       </w:r>
@@ -10541,8 +10502,8 @@
       <w:pPr>
         <w:ind w:left="360" w:hanging="360"/>
       </w:pPr>
-      <w:bookmarkStart w:id="182" w:name="bookmark=id.7quhuq8hvurw" w:colFirst="0" w:colLast="0"/>
-      <w:bookmarkEnd w:id="182"/>
+      <w:bookmarkStart w:id="172" w:name="bookmark=id.7quhuq8hvurw" w:colFirst="0" w:colLast="0"/>
+      <w:bookmarkEnd w:id="172"/>
       <w:r>
         <w:t xml:space="preserve">43. </w:t>
       </w:r>
@@ -10608,8 +10569,8 @@
       <w:pPr>
         <w:ind w:left="360" w:hanging="360"/>
       </w:pPr>
-      <w:bookmarkStart w:id="183" w:name="bookmark=id.txko3lc068bn" w:colFirst="0" w:colLast="0"/>
-      <w:bookmarkEnd w:id="183"/>
+      <w:bookmarkStart w:id="173" w:name="bookmark=id.txko3lc068bn" w:colFirst="0" w:colLast="0"/>
+      <w:bookmarkEnd w:id="173"/>
       <w:r>
         <w:lastRenderedPageBreak/>
         <w:t xml:space="preserve">44. </w:t>
@@ -10660,8 +10621,8 @@
       <w:pPr>
         <w:ind w:left="360" w:hanging="360"/>
       </w:pPr>
-      <w:bookmarkStart w:id="184" w:name="bookmark=id.8zhwnafy4k27" w:colFirst="0" w:colLast="0"/>
-      <w:bookmarkEnd w:id="184"/>
+      <w:bookmarkStart w:id="174" w:name="bookmark=id.8zhwnafy4k27" w:colFirst="0" w:colLast="0"/>
+      <w:bookmarkEnd w:id="174"/>
       <w:r>
         <w:t xml:space="preserve">45. </w:t>
       </w:r>
@@ -10713,8 +10674,8 @@
       <w:pPr>
         <w:ind w:left="360" w:hanging="360"/>
       </w:pPr>
-      <w:bookmarkStart w:id="185" w:name="bookmark=id.b21bc7zgwhva" w:colFirst="0" w:colLast="0"/>
-      <w:bookmarkEnd w:id="185"/>
+      <w:bookmarkStart w:id="175" w:name="bookmark=id.b21bc7zgwhva" w:colFirst="0" w:colLast="0"/>
+      <w:bookmarkEnd w:id="175"/>
       <w:r>
         <w:t xml:space="preserve">46. </w:t>
       </w:r>
@@ -10778,8 +10739,8 @@
       <w:pPr>
         <w:ind w:left="360" w:hanging="360"/>
       </w:pPr>
-      <w:bookmarkStart w:id="186" w:name="bookmark=id.xqq7adiq50p5" w:colFirst="0" w:colLast="0"/>
-      <w:bookmarkEnd w:id="186"/>
+      <w:bookmarkStart w:id="176" w:name="bookmark=id.xqq7adiq50p5" w:colFirst="0" w:colLast="0"/>
+      <w:bookmarkEnd w:id="176"/>
       <w:r>
         <w:t xml:space="preserve">47. </w:t>
       </w:r>
@@ -10821,8 +10782,8 @@
       <w:pPr>
         <w:ind w:left="360" w:hanging="360"/>
       </w:pPr>
-      <w:bookmarkStart w:id="187" w:name="bookmark=id.lid8qownt5d0" w:colFirst="0" w:colLast="0"/>
-      <w:bookmarkEnd w:id="187"/>
+      <w:bookmarkStart w:id="177" w:name="bookmark=id.lid8qownt5d0" w:colFirst="0" w:colLast="0"/>
+      <w:bookmarkEnd w:id="177"/>
       <w:r>
         <w:t xml:space="preserve">48. </w:t>
       </w:r>
@@ -10864,8 +10825,8 @@
       <w:pPr>
         <w:ind w:left="360" w:hanging="360"/>
       </w:pPr>
-      <w:bookmarkStart w:id="188" w:name="bookmark=id.fzjmpu97efsf" w:colFirst="0" w:colLast="0"/>
-      <w:bookmarkEnd w:id="188"/>
+      <w:bookmarkStart w:id="178" w:name="bookmark=id.fzjmpu97efsf" w:colFirst="0" w:colLast="0"/>
+      <w:bookmarkEnd w:id="178"/>
       <w:r>
         <w:t xml:space="preserve">49. </w:t>
       </w:r>
@@ -10907,8 +10868,8 @@
       <w:pPr>
         <w:ind w:left="360" w:hanging="360"/>
       </w:pPr>
-      <w:bookmarkStart w:id="189" w:name="bookmark=id.zc78wdk0vc6o" w:colFirst="0" w:colLast="0"/>
-      <w:bookmarkEnd w:id="189"/>
+      <w:bookmarkStart w:id="179" w:name="bookmark=id.zc78wdk0vc6o" w:colFirst="0" w:colLast="0"/>
+      <w:bookmarkEnd w:id="179"/>
       <w:r>
         <w:t xml:space="preserve">50. </w:t>
       </w:r>
@@ -10972,8 +10933,8 @@
       <w:pPr>
         <w:ind w:left="360" w:hanging="360"/>
       </w:pPr>
-      <w:bookmarkStart w:id="190" w:name="bookmark=id.r081u3vsan1" w:colFirst="0" w:colLast="0"/>
-      <w:bookmarkEnd w:id="190"/>
+      <w:bookmarkStart w:id="180" w:name="bookmark=id.r081u3vsan1" w:colFirst="0" w:colLast="0"/>
+      <w:bookmarkEnd w:id="180"/>
       <w:r>
         <w:t xml:space="preserve">51. </w:t>
       </w:r>
@@ -11042,8 +11003,8 @@
       <w:pPr>
         <w:ind w:left="360" w:hanging="360"/>
       </w:pPr>
-      <w:bookmarkStart w:id="191" w:name="bookmark=id.825p6jdf1p4" w:colFirst="0" w:colLast="0"/>
-      <w:bookmarkEnd w:id="191"/>
+      <w:bookmarkStart w:id="181" w:name="bookmark=id.825p6jdf1p4" w:colFirst="0" w:colLast="0"/>
+      <w:bookmarkEnd w:id="181"/>
       <w:r>
         <w:t xml:space="preserve">52. </w:t>
       </w:r>
@@ -11095,8 +11056,8 @@
       <w:pPr>
         <w:ind w:left="360" w:hanging="360"/>
       </w:pPr>
-      <w:bookmarkStart w:id="192" w:name="bookmark=id.jgmtch61djjs" w:colFirst="0" w:colLast="0"/>
-      <w:bookmarkEnd w:id="192"/>
+      <w:bookmarkStart w:id="182" w:name="bookmark=id.jgmtch61djjs" w:colFirst="0" w:colLast="0"/>
+      <w:bookmarkEnd w:id="182"/>
       <w:r>
         <w:t xml:space="preserve">53. </w:t>
       </w:r>
@@ -11148,8 +11109,8 @@
       <w:pPr>
         <w:ind w:left="360" w:hanging="360"/>
       </w:pPr>
-      <w:bookmarkStart w:id="193" w:name="bookmark=id.coq5pmot81a6" w:colFirst="0" w:colLast="0"/>
-      <w:bookmarkEnd w:id="193"/>
+      <w:bookmarkStart w:id="183" w:name="bookmark=id.coq5pmot81a6" w:colFirst="0" w:colLast="0"/>
+      <w:bookmarkEnd w:id="183"/>
       <w:r>
         <w:t xml:space="preserve">54. </w:t>
       </w:r>
@@ -11232,8 +11193,8 @@
       <w:pPr>
         <w:ind w:left="360" w:hanging="360"/>
       </w:pPr>
-      <w:bookmarkStart w:id="194" w:name="bookmark=id.jqv6j471x5ju" w:colFirst="0" w:colLast="0"/>
-      <w:bookmarkEnd w:id="194"/>
+      <w:bookmarkStart w:id="184" w:name="bookmark=id.jqv6j471x5ju" w:colFirst="0" w:colLast="0"/>
+      <w:bookmarkEnd w:id="184"/>
       <w:r>
         <w:t xml:space="preserve">55. </w:t>
       </w:r>
@@ -11300,8 +11261,8 @@
       <w:pPr>
         <w:ind w:left="360" w:hanging="360"/>
       </w:pPr>
-      <w:bookmarkStart w:id="195" w:name="bookmark=id.1lre8wi4546" w:colFirst="0" w:colLast="0"/>
-      <w:bookmarkEnd w:id="195"/>
+      <w:bookmarkStart w:id="185" w:name="bookmark=id.1lre8wi4546" w:colFirst="0" w:colLast="0"/>
+      <w:bookmarkEnd w:id="185"/>
       <w:r>
         <w:t xml:space="preserve">56. </w:t>
       </w:r>
@@ -11343,8 +11304,8 @@
       <w:pPr>
         <w:ind w:left="360" w:hanging="360"/>
       </w:pPr>
-      <w:bookmarkStart w:id="196" w:name="bookmark=id.j79txnteindm" w:colFirst="0" w:colLast="0"/>
-      <w:bookmarkEnd w:id="196"/>
+      <w:bookmarkStart w:id="186" w:name="bookmark=id.j79txnteindm" w:colFirst="0" w:colLast="0"/>
+      <w:bookmarkEnd w:id="186"/>
       <w:r>
         <w:t xml:space="preserve">57. </w:t>
       </w:r>
@@ -11395,8 +11356,8 @@
       <w:pPr>
         <w:ind w:left="360" w:hanging="360"/>
       </w:pPr>
-      <w:bookmarkStart w:id="197" w:name="bookmark=id.6iqya5hnzvv5" w:colFirst="0" w:colLast="0"/>
-      <w:bookmarkEnd w:id="197"/>
+      <w:bookmarkStart w:id="187" w:name="bookmark=id.6iqya5hnzvv5" w:colFirst="0" w:colLast="0"/>
+      <w:bookmarkEnd w:id="187"/>
       <w:r>
         <w:lastRenderedPageBreak/>
         <w:t xml:space="preserve">58. </w:t>
@@ -11456,8 +11417,8 @@
       <w:pPr>
         <w:ind w:left="360" w:hanging="360"/>
       </w:pPr>
-      <w:bookmarkStart w:id="198" w:name="bookmark=id.i7e1ikmw2jwl" w:colFirst="0" w:colLast="0"/>
-      <w:bookmarkEnd w:id="198"/>
+      <w:bookmarkStart w:id="188" w:name="bookmark=id.i7e1ikmw2jwl" w:colFirst="0" w:colLast="0"/>
+      <w:bookmarkEnd w:id="188"/>
       <w:r>
         <w:t xml:space="preserve">59. </w:t>
       </w:r>
@@ -11532,8 +11493,8 @@
       <w:pPr>
         <w:ind w:left="360" w:hanging="360"/>
       </w:pPr>
-      <w:bookmarkStart w:id="199" w:name="bookmark=id.6gw11wyiwe8i" w:colFirst="0" w:colLast="0"/>
-      <w:bookmarkEnd w:id="199"/>
+      <w:bookmarkStart w:id="189" w:name="bookmark=id.6gw11wyiwe8i" w:colFirst="0" w:colLast="0"/>
+      <w:bookmarkEnd w:id="189"/>
       <w:r>
         <w:t xml:space="preserve">60. </w:t>
       </w:r>
@@ -11608,8 +11569,8 @@
       <w:pPr>
         <w:ind w:left="360" w:hanging="360"/>
       </w:pPr>
-      <w:bookmarkStart w:id="200" w:name="bookmark=id.ysjzzznwa6gj" w:colFirst="0" w:colLast="0"/>
-      <w:bookmarkEnd w:id="200"/>
+      <w:bookmarkStart w:id="190" w:name="bookmark=id.ysjzzznwa6gj" w:colFirst="0" w:colLast="0"/>
+      <w:bookmarkEnd w:id="190"/>
       <w:r>
         <w:t xml:space="preserve">61. </w:t>
       </w:r>
@@ -11656,8 +11617,8 @@
       <w:pPr>
         <w:ind w:left="360" w:hanging="360"/>
       </w:pPr>
-      <w:bookmarkStart w:id="201" w:name="bookmark=id.pbi77em5rzuc" w:colFirst="0" w:colLast="0"/>
-      <w:bookmarkEnd w:id="201"/>
+      <w:bookmarkStart w:id="191" w:name="bookmark=id.pbi77em5rzuc" w:colFirst="0" w:colLast="0"/>
+      <w:bookmarkEnd w:id="191"/>
       <w:r>
         <w:t xml:space="preserve">62. </w:t>
       </w:r>
@@ -11679,8 +11640,8 @@
       <w:pPr>
         <w:ind w:left="360" w:hanging="360"/>
       </w:pPr>
-      <w:bookmarkStart w:id="202" w:name="bookmark=id.tolmghnn4hrv" w:colFirst="0" w:colLast="0"/>
-      <w:bookmarkEnd w:id="202"/>
+      <w:bookmarkStart w:id="192" w:name="bookmark=id.tolmghnn4hrv" w:colFirst="0" w:colLast="0"/>
+      <w:bookmarkEnd w:id="192"/>
       <w:r>
         <w:t xml:space="preserve">63. </w:t>
       </w:r>
@@ -11746,8 +11707,8 @@
           <w:szCs w:val="24"/>
         </w:rPr>
       </w:pPr>
-      <w:bookmarkStart w:id="203" w:name="bookmark=id.szwhn1pnndtu" w:colFirst="0" w:colLast="0"/>
-      <w:bookmarkEnd w:id="203"/>
+      <w:bookmarkStart w:id="193" w:name="bookmark=id.szwhn1pnndtu" w:colFirst="0" w:colLast="0"/>
+      <w:bookmarkEnd w:id="193"/>
       <w:r>
         <w:br w:type="page"/>
       </w:r>
@@ -11756,8 +11717,8 @@
       <w:pPr>
         <w:pStyle w:val="Title"/>
       </w:pPr>
-      <w:bookmarkStart w:id="204" w:name="_heading=h.d0m2uy16d8jp" w:colFirst="0" w:colLast="0"/>
-      <w:bookmarkEnd w:id="204"/>
+      <w:bookmarkStart w:id="194" w:name="_heading=h.d0m2uy16d8jp" w:colFirst="0" w:colLast="0"/>
+      <w:bookmarkEnd w:id="194"/>
       <w:r>
         <w:lastRenderedPageBreak/>
         <w:t xml:space="preserve">Supporting information for: Surveying the landscape of approaches to assessing societal benefits of Earth science information: </w:t>
@@ -11767,43 +11728,27 @@
           <w:tag w:val="goog_rdk_589"/>
           <w:id w:val="-1847367280"/>
         </w:sdtPr>
-        <w:sdtContent>
-          <w:commentRangeStart w:id="205"/>
-        </w:sdtContent>
+        <w:sdtContent/>
       </w:sdt>
       <w:sdt>
         <w:sdtPr>
           <w:tag w:val="goog_rdk_590"/>
           <w:id w:val="-999465969"/>
         </w:sdtPr>
-        <w:sdtContent>
-          <w:commentRangeStart w:id="206"/>
-        </w:sdtContent>
+        <w:sdtContent/>
       </w:sdt>
       <w:sdt>
         <w:sdtPr>
           <w:tag w:val="goog_rdk_591"/>
           <w:id w:val="733795011"/>
         </w:sdtPr>
-        <w:sdtContent>
-          <w:commentRangeStart w:id="207"/>
-        </w:sdtContent>
+        <w:sdtContent/>
       </w:sdt>
       <w:r>
         <w:t>a systematic map</w:t>
       </w:r>
-      <w:commentRangeEnd w:id="205"/>
-      <w:r>
-        <w:commentReference w:id="205"/>
-      </w:r>
-      <w:commentRangeEnd w:id="206"/>
-      <w:r>
-        <w:commentReference w:id="206"/>
-      </w:r>
-      <w:commentRangeEnd w:id="207"/>
-      <w:r>
-        <w:commentReference w:id="207"/>
-      </w:r>
+      <w:bookmarkStart w:id="195" w:name="_GoBack"/>
+      <w:bookmarkEnd w:id="195"/>
     </w:p>
     <w:p>
       <w:pPr>
@@ -11815,7 +11760,7 @@
           <w:id w:val="968860716"/>
         </w:sdtPr>
         <w:sdtContent>
-          <w:commentRangeStart w:id="208"/>
+          <w:commentRangeStart w:id="196"/>
         </w:sdtContent>
       </w:sdt>
       <w:r>
@@ -11878,9 +11823,9 @@
         </w:rPr>
         <w:t>2</w:t>
       </w:r>
-      <w:commentRangeEnd w:id="208"/>
-      <w:r>
-        <w:commentReference w:id="208"/>
+      <w:commentRangeEnd w:id="196"/>
+      <w:r>
+        <w:commentReference w:id="196"/>
       </w:r>
       <w:r>
         <w:t xml:space="preserve">, </w:t>
@@ -12126,8 +12071,8 @@
       <w:pPr>
         <w:pStyle w:val="Heading3"/>
       </w:pPr>
-      <w:bookmarkStart w:id="209" w:name="bookmark=id.id9oz54isexy" w:colFirst="0" w:colLast="0"/>
-      <w:bookmarkEnd w:id="209"/>
+      <w:bookmarkStart w:id="197" w:name="bookmark=id.id9oz54isexy" w:colFirst="0" w:colLast="0"/>
+      <w:bookmarkEnd w:id="197"/>
       <w:r>
         <w:t>Tables S1 - S2</w:t>
       </w:r>
@@ -12136,8 +12081,8 @@
       <w:pPr>
         <w:pStyle w:val="Heading3"/>
       </w:pPr>
-      <w:bookmarkStart w:id="210" w:name="bookmark=id.ek033sc3xjo1" w:colFirst="0" w:colLast="0"/>
-      <w:bookmarkEnd w:id="210"/>
+      <w:bookmarkStart w:id="198" w:name="bookmark=id.ek033sc3xjo1" w:colFirst="0" w:colLast="0"/>
+      <w:bookmarkEnd w:id="198"/>
       <w:r>
         <w:t>Figures S1 – S2</w:t>
       </w:r>
@@ -12146,8 +12091,8 @@
       <w:pPr>
         <w:pStyle w:val="Heading3"/>
       </w:pPr>
-      <w:bookmarkStart w:id="211" w:name="bookmark=id.2094l7f0a852" w:colFirst="0" w:colLast="0"/>
-      <w:bookmarkEnd w:id="211"/>
+      <w:bookmarkStart w:id="199" w:name="bookmark=id.2094l7f0a852" w:colFirst="0" w:colLast="0"/>
+      <w:bookmarkEnd w:id="199"/>
       <w:r>
         <w:t>Supporting Methods</w:t>
       </w:r>
@@ -12157,8 +12102,8 @@
         <w:pStyle w:val="Heading1"/>
         <w:spacing w:after="0"/>
       </w:pPr>
-      <w:bookmarkStart w:id="212" w:name="bookmark=id.kvsy6w968jk3" w:colFirst="0" w:colLast="0"/>
-      <w:bookmarkEnd w:id="212"/>
+      <w:bookmarkStart w:id="200" w:name="bookmark=id.kvsy6w968jk3" w:colFirst="0" w:colLast="0"/>
+      <w:bookmarkEnd w:id="200"/>
     </w:p>
     <w:p>
       <w:pPr>
@@ -12619,8 +12564,8 @@
       <w:pPr>
         <w:pStyle w:val="Heading1"/>
       </w:pPr>
-      <w:bookmarkStart w:id="213" w:name="bookmark=id.p1hofoj0h08h" w:colFirst="0" w:colLast="0"/>
-      <w:bookmarkEnd w:id="213"/>
+      <w:bookmarkStart w:id="201" w:name="bookmark=id.p1hofoj0h08h" w:colFirst="0" w:colLast="0"/>
+      <w:bookmarkEnd w:id="201"/>
     </w:p>
     <w:p>
       <w:pPr>
@@ -12650,7 +12595,7 @@
           <w:id w:val="-1873836634"/>
         </w:sdtPr>
         <w:sdtContent>
-          <w:commentRangeStart w:id="214"/>
+          <w:commentRangeStart w:id="202"/>
         </w:sdtContent>
       </w:sdt>
       <w:sdt>
@@ -12659,19 +12604,19 @@
           <w:id w:val="165828163"/>
         </w:sdtPr>
         <w:sdtContent>
-          <w:commentRangeStart w:id="215"/>
+          <w:commentRangeStart w:id="203"/>
         </w:sdtContent>
       </w:sdt>
       <w:r>
         <w:t>Table S2</w:t>
       </w:r>
-      <w:commentRangeEnd w:id="214"/>
-      <w:r>
-        <w:commentReference w:id="214"/>
-      </w:r>
-      <w:commentRangeEnd w:id="215"/>
-      <w:r>
-        <w:commentReference w:id="215"/>
+      <w:commentRangeEnd w:id="202"/>
+      <w:r>
+        <w:commentReference w:id="202"/>
+      </w:r>
+      <w:commentRangeEnd w:id="203"/>
+      <w:r>
+        <w:commentReference w:id="203"/>
       </w:r>
       <w:r>
         <w:t xml:space="preserve">. Decision analysis methods from XXX (Casey’s brain - anyone know of a good </w:t>
@@ -13173,10 +13118,10 @@
                     <w:id w:val="-355810382"/>
                   </w:sdtPr>
                   <w:sdtContent>
-                    <w:commentRangeStart w:id="216"/>
+                    <w:commentRangeStart w:id="204"/>
                   </w:sdtContent>
                 </w:sdt>
-                <w:ins w:id="217" w:author="Yusuke Kuwayama" w:date="2025-07-31T00:58:00Z">
+                <w:ins w:id="205" w:author="Yusuke Kuwayama" w:date="2025-07-31T00:58:00Z">
                   <w:r>
                     <w:rPr>
                       <w:sz w:val="16"/>
@@ -13219,9 +13164,9 @@
                 </w:ins>
               </w:sdtContent>
             </w:sdt>
-            <w:commentRangeEnd w:id="216"/>
-            <w:r>
-              <w:commentReference w:id="216"/>
+            <w:commentRangeEnd w:id="204"/>
+            <w:r>
+              <w:commentReference w:id="204"/>
             </w:r>
           </w:p>
         </w:tc>
@@ -13812,11 +13757,11 @@
                     <w:id w:val="1758459402"/>
                   </w:sdtPr>
                   <w:sdtContent>
-                    <w:commentRangeStart w:id="218"/>
+                    <w:commentRangeStart w:id="206"/>
                   </w:sdtContent>
                 </w:sdt>
                 <w:proofErr w:type="spellStart"/>
-                <w:ins w:id="219" w:author="Yusuke Kuwayama" w:date="2025-07-30T21:38:00Z">
+                <w:ins w:id="207" w:author="Yusuke Kuwayama" w:date="2025-07-30T21:38:00Z">
                   <w:r>
                     <w:rPr>
                       <w:sz w:val="16"/>
@@ -13851,16 +13796,16 @@
                 </w:ins>
               </w:sdtContent>
             </w:sdt>
-            <w:commentRangeEnd w:id="218"/>
+            <w:commentRangeEnd w:id="206"/>
             <w:sdt>
               <w:sdtPr>
                 <w:tag w:val="goog_rdk_600"/>
                 <w:id w:val="-621105662"/>
               </w:sdtPr>
               <w:sdtContent>
-                <w:del w:id="220" w:author="Yusuke Kuwayama" w:date="2025-07-30T21:38:00Z">
+                <w:del w:id="208" w:author="Yusuke Kuwayama" w:date="2025-07-30T21:38:00Z">
                   <w:r>
-                    <w:commentReference w:id="218"/>
+                    <w:commentReference w:id="206"/>
                   </w:r>
                   <w:r>
                     <w:rPr>
@@ -13996,7 +13941,7 @@
                 <w:id w:val="1956937874"/>
               </w:sdtPr>
               <w:sdtContent>
-                <w:del w:id="221" w:author="Yusuke Kuwayama" w:date="2025-07-30T21:37:00Z">
+                <w:del w:id="209" w:author="Yusuke Kuwayama" w:date="2025-07-30T21:37:00Z">
                   <w:r>
                     <w:rPr>
                       <w:sz w:val="16"/>
@@ -14013,7 +13958,7 @@
                 <w:id w:val="848053914"/>
               </w:sdtPr>
               <w:sdtContent>
-                <w:ins w:id="222" w:author="Yusuke Kuwayama" w:date="2025-07-30T21:37:00Z">
+                <w:ins w:id="210" w:author="Yusuke Kuwayama" w:date="2025-07-30T21:37:00Z">
                   <w:r>
                     <w:rPr>
                       <w:sz w:val="16"/>
@@ -14138,10 +14083,10 @@
                     <w:id w:val="710664282"/>
                   </w:sdtPr>
                   <w:sdtContent>
-                    <w:commentRangeStart w:id="223"/>
+                    <w:commentRangeStart w:id="211"/>
                   </w:sdtContent>
                 </w:sdt>
-                <w:ins w:id="224" w:author="Yusuke Kuwayama" w:date="2025-07-30T21:46:00Z">
+                <w:ins w:id="212" w:author="Yusuke Kuwayama" w:date="2025-07-30T21:46:00Z">
                   <w:r>
                     <w:rPr>
                       <w:sz w:val="16"/>
@@ -14152,16 +14097,16 @@
                 </w:ins>
               </w:sdtContent>
             </w:sdt>
-            <w:commentRangeEnd w:id="223"/>
+            <w:commentRangeEnd w:id="211"/>
             <w:sdt>
               <w:sdtPr>
                 <w:tag w:val="goog_rdk_607"/>
                 <w:id w:val="1314350161"/>
               </w:sdtPr>
               <w:sdtContent>
-                <w:del w:id="225" w:author="Yusuke Kuwayama" w:date="2025-07-30T21:46:00Z">
+                <w:del w:id="213" w:author="Yusuke Kuwayama" w:date="2025-07-30T21:46:00Z">
                   <w:r>
-                    <w:commentReference w:id="223"/>
+                    <w:commentReference w:id="211"/>
                   </w:r>
                   <w:r>
                     <w:rPr>
@@ -14436,11 +14381,11 @@
                     <w:id w:val="113478898"/>
                   </w:sdtPr>
                   <w:sdtContent>
-                    <w:commentRangeStart w:id="226"/>
+                    <w:commentRangeStart w:id="214"/>
                   </w:sdtContent>
                 </w:sdt>
                 <w:proofErr w:type="spellStart"/>
-                <w:ins w:id="227" w:author="Yusuke Kuwayama" w:date="2025-07-31T00:50:00Z">
+                <w:ins w:id="215" w:author="Yusuke Kuwayama" w:date="2025-07-31T00:50:00Z">
                   <w:r>
                     <w:rPr>
                       <w:sz w:val="16"/>
@@ -14459,16 +14404,16 @@
                 </w:ins>
               </w:sdtContent>
             </w:sdt>
-            <w:commentRangeEnd w:id="226"/>
+            <w:commentRangeEnd w:id="214"/>
             <w:sdt>
               <w:sdtPr>
                 <w:tag w:val="goog_rdk_611"/>
                 <w:id w:val="46540287"/>
               </w:sdtPr>
               <w:sdtContent>
-                <w:del w:id="228" w:author="Yusuke Kuwayama" w:date="2025-07-31T00:50:00Z">
+                <w:del w:id="216" w:author="Yusuke Kuwayama" w:date="2025-07-31T00:50:00Z">
                   <w:r>
-                    <w:commentReference w:id="226"/>
+                    <w:commentReference w:id="214"/>
                   </w:r>
                   <w:r>
                     <w:rPr>
@@ -15188,11 +15133,11 @@
                     <w:id w:val="1509350821"/>
                   </w:sdtPr>
                   <w:sdtContent>
-                    <w:commentRangeStart w:id="229"/>
+                    <w:commentRangeStart w:id="217"/>
                   </w:sdtContent>
                 </w:sdt>
                 <w:proofErr w:type="spellStart"/>
-                <w:ins w:id="230" w:author="Yusuke Kuwayama" w:date="2025-07-31T00:55:00Z">
+                <w:ins w:id="218" w:author="Yusuke Kuwayama" w:date="2025-07-31T00:55:00Z">
                   <w:r>
                     <w:rPr>
                       <w:sz w:val="16"/>
@@ -15211,16 +15156,16 @@
                 </w:ins>
               </w:sdtContent>
             </w:sdt>
-            <w:commentRangeEnd w:id="229"/>
+            <w:commentRangeEnd w:id="217"/>
             <w:sdt>
               <w:sdtPr>
                 <w:tag w:val="goog_rdk_615"/>
                 <w:id w:val="1856398616"/>
               </w:sdtPr>
               <w:sdtContent>
-                <w:del w:id="231" w:author="Yusuke Kuwayama" w:date="2025-07-31T00:55:00Z">
+                <w:del w:id="219" w:author="Yusuke Kuwayama" w:date="2025-07-31T00:55:00Z">
                   <w:r>
-                    <w:commentReference w:id="229"/>
+                    <w:commentReference w:id="217"/>
                   </w:r>
                   <w:r>
                     <w:rPr>
@@ -16747,8 +16692,8 @@
       <w:pPr>
         <w:pStyle w:val="Heading1"/>
       </w:pPr>
-      <w:bookmarkStart w:id="232" w:name="bookmark=id.6qgagjyyfdbf" w:colFirst="0" w:colLast="0"/>
-      <w:bookmarkEnd w:id="232"/>
+      <w:bookmarkStart w:id="220" w:name="bookmark=id.6qgagjyyfdbf" w:colFirst="0" w:colLast="0"/>
+      <w:bookmarkEnd w:id="220"/>
       <w:r>
         <w:t>Methods</w:t>
       </w:r>
@@ -16757,8 +16702,8 @@
       <w:pPr>
         <w:pStyle w:val="Heading2"/>
       </w:pPr>
-      <w:bookmarkStart w:id="233" w:name="bookmark=id.uqi5cwe4ic9e" w:colFirst="0" w:colLast="0"/>
-      <w:bookmarkEnd w:id="233"/>
+      <w:bookmarkStart w:id="221" w:name="bookmark=id.uqi5cwe4ic9e" w:colFirst="0" w:colLast="0"/>
+      <w:bookmarkEnd w:id="221"/>
       <w:r>
         <w:t>Search string</w:t>
       </w:r>
@@ -17196,8 +17141,8 @@
       <w:pPr>
         <w:pStyle w:val="Heading2"/>
       </w:pPr>
-      <w:bookmarkStart w:id="234" w:name="bookmark=id.3odujg9f74n" w:colFirst="0" w:colLast="0"/>
-      <w:bookmarkEnd w:id="234"/>
+      <w:bookmarkStart w:id="222" w:name="bookmark=id.3odujg9f74n" w:colFirst="0" w:colLast="0"/>
+      <w:bookmarkEnd w:id="222"/>
       <w:r>
         <w:t>Screening process</w:t>
       </w:r>
@@ -17263,8 +17208,8 @@
       <w:pPr>
         <w:pStyle w:val="Heading2"/>
       </w:pPr>
-      <w:bookmarkStart w:id="235" w:name="bookmark=id.6bghmhoemi9s" w:colFirst="0" w:colLast="0"/>
-      <w:bookmarkEnd w:id="235"/>
+      <w:bookmarkStart w:id="223" w:name="bookmark=id.6bghmhoemi9s" w:colFirst="0" w:colLast="0"/>
+      <w:bookmarkEnd w:id="223"/>
       <w:r>
         <w:t>Preliminary screening of spurious matches</w:t>
       </w:r>
@@ -17648,8 +17593,8 @@
       <w:pPr>
         <w:pStyle w:val="Heading2"/>
       </w:pPr>
-      <w:bookmarkStart w:id="236" w:name="bookmark=id.a5jjhtpy7h8v" w:colFirst="0" w:colLast="0"/>
-      <w:bookmarkEnd w:id="236"/>
+      <w:bookmarkStart w:id="224" w:name="bookmark=id.a5jjhtpy7h8v" w:colFirst="0" w:colLast="0"/>
+      <w:bookmarkEnd w:id="224"/>
       <w:r>
         <w:t>Screening criteria</w:t>
       </w:r>
@@ -18298,7 +18243,7 @@
       </w:r>
     </w:p>
   </w:comment>
-  <w:comment w:id="15" w:author="Casey O'Hara" w:date="2025-08-26T16:52:00Z" w:initials="CO">
+  <w:comment w:id="17" w:author="Casey O'Hara" w:date="2025-08-27T11:12:00Z" w:initials="CO">
     <w:p>
       <w:pPr>
         <w:pStyle w:val="CommentText"/>
@@ -18310,16 +18255,88 @@
         <w:annotationRef/>
       </w:r>
       <w:r>
-        <w:t>False – update</w:t>
+        <w:t>TO DO: Update categorizations per Rachelle</w:t>
       </w:r>
     </w:p>
     <w:p>
       <w:pPr>
         <w:pStyle w:val="CommentText"/>
       </w:pPr>
+      <w:r>
+        <w:t>Update figures – with new numbers, and not “social-relational” just “relational”</w:t>
+      </w:r>
+    </w:p>
+    <w:p>
+      <w:pPr>
+        <w:pStyle w:val="CommentText"/>
+      </w:pPr>
+      <w:r>
+        <w:t>Make table of included papers in SI</w:t>
+      </w:r>
+    </w:p>
+    <w:p>
+      <w:pPr>
+        <w:pStyle w:val="CommentText"/>
+      </w:pPr>
+      <w:r>
+        <w:t xml:space="preserve">Do the author contributions </w:t>
+      </w:r>
+      <w:proofErr w:type="gramStart"/>
+      <w:r>
+        <w:t>stuff</w:t>
+      </w:r>
+      <w:proofErr w:type="gramEnd"/>
+    </w:p>
+    <w:p>
+      <w:pPr>
+        <w:pStyle w:val="CommentText"/>
+      </w:pPr>
+      <w:r>
+        <w:t xml:space="preserve">Include </w:t>
+      </w:r>
+      <w:proofErr w:type="spellStart"/>
+      <w:r>
+        <w:t>Github</w:t>
+      </w:r>
+      <w:proofErr w:type="spellEnd"/>
+      <w:r>
+        <w:t xml:space="preserve"> repo information</w:t>
+      </w:r>
+    </w:p>
+    <w:p>
+      <w:pPr>
+        <w:pStyle w:val="CommentText"/>
+      </w:pPr>
+      <w:r>
+        <w:t xml:space="preserve">Can I export a </w:t>
+      </w:r>
+      <w:proofErr w:type="spellStart"/>
+      <w:r>
+        <w:t>Zotero</w:t>
+      </w:r>
+      <w:proofErr w:type="spellEnd"/>
+      <w:r>
+        <w:t xml:space="preserve"> library </w:t>
+      </w:r>
+      <w:proofErr w:type="spellStart"/>
+      <w:r>
+        <w:t>incl</w:t>
+      </w:r>
+      <w:proofErr w:type="spellEnd"/>
+      <w:r>
+        <w:t xml:space="preserve"> PDFs (but </w:t>
+      </w:r>
+      <w:proofErr w:type="spellStart"/>
+      <w:r>
+        <w:t>excl</w:t>
+      </w:r>
+      <w:proofErr w:type="spellEnd"/>
+      <w:r>
+        <w:t xml:space="preserve"> notes) and put this on KNB? (once it’s being reviewed)</w:t>
+      </w:r>
     </w:p>
   </w:comment>
-  <w:comment w:id="18" w:author="Casey O'Hara" w:date="2025-08-27T11:12:00Z" w:initials="CO">
+  <w:comment w:id="22" w:author="Casey O'Hara" w:date="2025-08-26T16:53:00Z" w:initials="CO">
     <w:p>
       <w:pPr>
         <w:pStyle w:val="CommentText"/>
@@ -18331,93 +18348,27 @@
         <w:annotationRef/>
       </w:r>
       <w:r>
-        <w:t xml:space="preserve">TO DO: </w:t>
-      </w:r>
-      <w:bookmarkStart w:id="19" w:name="_GoBack"/>
-      <w:bookmarkEnd w:id="19"/>
-      <w:r>
-        <w:t>Update categorizations per Rachelle</w:t>
-      </w:r>
-    </w:p>
-    <w:p>
-      <w:pPr>
-        <w:pStyle w:val="CommentText"/>
-      </w:pPr>
-      <w:r>
-        <w:t>Update figures – with new numbers, and not “social-relational” just “relational”</w:t>
-      </w:r>
-    </w:p>
-    <w:p>
-      <w:pPr>
-        <w:pStyle w:val="CommentText"/>
-      </w:pPr>
-      <w:r>
-        <w:t>Make table of included papers in SI</w:t>
-      </w:r>
-    </w:p>
-    <w:p>
-      <w:pPr>
-        <w:pStyle w:val="CommentText"/>
-      </w:pPr>
-      <w:r>
-        <w:t xml:space="preserve">Do the author contributions </w:t>
+        <w:t xml:space="preserve">Focus on Himes, and </w:t>
       </w:r>
       <w:proofErr w:type="gramStart"/>
       <w:r>
-        <w:t>stuff</w:t>
+        <w:t>skip  over</w:t>
       </w:r>
       <w:proofErr w:type="gramEnd"/>
-    </w:p>
-    <w:p>
-      <w:pPr>
-        <w:pStyle w:val="CommentText"/>
-      </w:pPr>
-      <w:r>
-        <w:t xml:space="preserve">Include </w:t>
+      <w:r>
+        <w:t xml:space="preserve"> information-as-</w:t>
       </w:r>
       <w:proofErr w:type="spellStart"/>
       <w:r>
-        <w:t>Github</w:t>
+        <w:t>instrmetntal</w:t>
       </w:r>
       <w:proofErr w:type="spellEnd"/>
       <w:r>
-        <w:t xml:space="preserve"> repo information</w:t>
-      </w:r>
-    </w:p>
-    <w:p>
-      <w:pPr>
-        <w:pStyle w:val="CommentText"/>
-      </w:pPr>
-      <w:r>
-        <w:t xml:space="preserve">Can I export a </w:t>
-      </w:r>
-      <w:proofErr w:type="spellStart"/>
-      <w:r>
-        <w:t>Zotero</w:t>
-      </w:r>
-      <w:proofErr w:type="spellEnd"/>
-      <w:r>
-        <w:t xml:space="preserve"> library </w:t>
-      </w:r>
-      <w:proofErr w:type="spellStart"/>
-      <w:r>
-        <w:t>incl</w:t>
-      </w:r>
-      <w:proofErr w:type="spellEnd"/>
-      <w:r>
-        <w:t xml:space="preserve"> PDFs (but </w:t>
-      </w:r>
-      <w:proofErr w:type="spellStart"/>
-      <w:r>
-        <w:t>excl</w:t>
-      </w:r>
-      <w:proofErr w:type="spellEnd"/>
-      <w:r>
-        <w:t xml:space="preserve"> notes) and put this on KNB? (once it’s being reviewed)</w:t>
+        <w:t xml:space="preserve"> and not-as-intrinsic (save that for discussion); but we’re interested in characterizing the societal benefits of information.  then move on to value of outcomes of decisions - note how we would reinterpret these value types in our context – valuing outcomes of decisions; why this might matter is already there </w:t>
       </w:r>
     </w:p>
   </w:comment>
-  <w:comment w:id="20" w:author="Rebecca Chaplin-Kramer" w:date="2025-07-24T05:45:00Z" w:initials="">
+  <w:comment w:id="34" w:author="Rebecca Chaplin-Kramer" w:date="2025-07-24T16:58:00Z" w:initials="">
     <w:p>
       <w:pPr>
         <w:widowControl w:val="0"/>
@@ -18439,61 +18390,11 @@
           <w:rFonts w:ascii="Arial" w:eastAsia="Arial" w:hAnsi="Arial" w:cs="Arial"/>
           <w:color w:val="000000"/>
         </w:rPr>
-        <w:t>I feel like we need a stronger statement at the end of the first paragraph, the WHY of this paper.</w:t>
+        <w:t>The point you make earlier in the paragraph is that VOI is insufficient to capture plural values, so what else is out there that can do that better/ differently?</w:t>
       </w:r>
     </w:p>
   </w:comment>
-  <w:comment w:id="27" w:author="Casey O'Hara" w:date="2025-08-26T16:53:00Z" w:initials="CO">
-    <w:p>
-      <w:pPr>
-        <w:pStyle w:val="CommentText"/>
-      </w:pPr>
-      <w:r>
-        <w:rPr>
-          <w:rStyle w:val="CommentReference"/>
-        </w:rPr>
-        <w:annotationRef/>
-      </w:r>
-      <w:r>
-        <w:t xml:space="preserve">Focus on Himes, and </w:t>
-      </w:r>
-      <w:proofErr w:type="gramStart"/>
-      <w:r>
-        <w:t xml:space="preserve">skip </w:t>
-      </w:r>
-      <w:r>
-        <w:t xml:space="preserve"> over</w:t>
-      </w:r>
-      <w:proofErr w:type="gramEnd"/>
-      <w:r>
-        <w:t xml:space="preserve"> information-as-</w:t>
-      </w:r>
-      <w:proofErr w:type="spellStart"/>
-      <w:r>
-        <w:t>instrmetntal</w:t>
-      </w:r>
-      <w:proofErr w:type="spellEnd"/>
-      <w:r>
-        <w:t xml:space="preserve"> and not-as-intrinsic</w:t>
-      </w:r>
-      <w:r>
-        <w:t xml:space="preserve"> (save that for discussion)</w:t>
-      </w:r>
-      <w:r>
-        <w:t>; but we’re interested in characterizing the societal benefits of information.  then move on to value of outcomes of decisions - note how we would reinterpret these value types in our context –</w:t>
-      </w:r>
-      <w:r>
-        <w:t xml:space="preserve"> valuing outcomes of decisions; why this might matter is already </w:t>
-      </w:r>
-      <w:r>
-        <w:t>there</w:t>
-      </w:r>
-      <w:r>
-        <w:t xml:space="preserve"> </w:t>
-      </w:r>
-    </w:p>
-  </w:comment>
-  <w:comment w:id="43" w:author="Rebecca Chaplin-Kramer" w:date="2025-07-24T16:58:00Z" w:initials="">
+  <w:comment w:id="67" w:author="Yusuke Kuwayama" w:date="2025-07-31T01:44:00Z" w:initials="">
     <w:p>
       <w:pPr>
         <w:widowControl w:val="0"/>
@@ -18515,11 +18416,11 @@
           <w:rFonts w:ascii="Arial" w:eastAsia="Arial" w:hAnsi="Arial" w:cs="Arial"/>
           <w:color w:val="000000"/>
         </w:rPr>
-        <w:t>The point you make earlier in the paragraph is that VOI is insufficient to capture plural values, so what else is out there that can do that better/ differently?</w:t>
+        <w:t>Should the 170 studies be listed somewhere? Maybe in the References list, or separately in the supplementary information?</w:t>
       </w:r>
     </w:p>
   </w:comment>
-  <w:comment w:id="76" w:author="Yusuke Kuwayama" w:date="2025-07-31T01:44:00Z" w:initials="">
+  <w:comment w:id="68" w:author="Casey O'Hara" w:date="2025-08-05T02:42:00Z" w:initials="">
     <w:p>
       <w:pPr>
         <w:widowControl w:val="0"/>
@@ -18536,16 +18437,41 @@
           <w:color w:val="000000"/>
         </w:rPr>
       </w:pPr>
+      <w:proofErr w:type="gramStart"/>
       <w:r>
         <w:rPr>
           <w:rFonts w:ascii="Arial" w:eastAsia="Arial" w:hAnsi="Arial" w:cs="Arial"/>
           <w:color w:val="000000"/>
         </w:rPr>
-        <w:t>Should the 170 studies be listed somewhere? Maybe in the References list, or separately in the supplementary information?</w:t>
+        <w:t>yes</w:t>
+      </w:r>
+      <w:proofErr w:type="gramEnd"/>
+      <w:r>
+        <w:rPr>
+          <w:rFonts w:ascii="Arial" w:eastAsia="Arial" w:hAnsi="Arial" w:cs="Arial"/>
+          <w:color w:val="000000"/>
+        </w:rPr>
+        <w:t xml:space="preserve"> definitely, good call - I had planned to include the spreadsheet with them all in a linked data repository (currently all screening results are available in the </w:t>
+      </w:r>
+      <w:proofErr w:type="spellStart"/>
+      <w:r>
+        <w:rPr>
+          <w:rFonts w:ascii="Arial" w:eastAsia="Arial" w:hAnsi="Arial" w:cs="Arial"/>
+          <w:color w:val="000000"/>
+        </w:rPr>
+        <w:t>Github</w:t>
+      </w:r>
+      <w:proofErr w:type="spellEnd"/>
+      <w:r>
+        <w:rPr>
+          <w:rFonts w:ascii="Arial" w:eastAsia="Arial" w:hAnsi="Arial" w:cs="Arial"/>
+          <w:color w:val="000000"/>
+        </w:rPr>
+        <w:t xml:space="preserve"> repo) but it would be fairly easy to include the 170 directly in the SI (but separately from the references list I think!)</w:t>
       </w:r>
     </w:p>
   </w:comment>
-  <w:comment w:id="77" w:author="Casey O'Hara" w:date="2025-08-05T02:42:00Z" w:initials="">
+  <w:comment w:id="76" w:author="Richard Sharp" w:date="2025-07-30T19:38:00Z" w:initials="">
     <w:p>
       <w:pPr>
         <w:widowControl w:val="0"/>
@@ -18562,41 +18488,16 @@
           <w:color w:val="000000"/>
         </w:rPr>
       </w:pPr>
-      <w:proofErr w:type="gramStart"/>
       <w:r>
         <w:rPr>
           <w:rFonts w:ascii="Arial" w:eastAsia="Arial" w:hAnsi="Arial" w:cs="Arial"/>
           <w:color w:val="000000"/>
         </w:rPr>
-        <w:t>yes</w:t>
-      </w:r>
-      <w:proofErr w:type="gramEnd"/>
-      <w:r>
-        <w:rPr>
-          <w:rFonts w:ascii="Arial" w:eastAsia="Arial" w:hAnsi="Arial" w:cs="Arial"/>
-          <w:color w:val="000000"/>
-        </w:rPr>
-        <w:t xml:space="preserve"> definitely, good call - I had planned to include the spreadsheet with them all in a linked data repository (currently all screening results are available in the </w:t>
-      </w:r>
-      <w:proofErr w:type="spellStart"/>
-      <w:r>
-        <w:rPr>
-          <w:rFonts w:ascii="Arial" w:eastAsia="Arial" w:hAnsi="Arial" w:cs="Arial"/>
-          <w:color w:val="000000"/>
-        </w:rPr>
-        <w:t>Github</w:t>
-      </w:r>
-      <w:proofErr w:type="spellEnd"/>
-      <w:r>
-        <w:rPr>
-          <w:rFonts w:ascii="Arial" w:eastAsia="Arial" w:hAnsi="Arial" w:cs="Arial"/>
-          <w:color w:val="000000"/>
-        </w:rPr>
-        <w:t xml:space="preserve"> repo) but it would be fairly easy to include the 170 directly in the SI (but separately from the references list I think!)</w:t>
+        <w:t>I don't understand the visualization here. The text says the size of the "quadrants" is relative to the numbers but there are also numbers on the figure. It looks like the numbers are the total but I'm not finding the graphic of the quadrants to help me understand what's going on. Even the point that says "2" and has a blue and a yellow look like they are different sizes but I'm assuming each quadrant is 1? If I were a reviewer I'd call this out and request a table instead if those numbers are so important to understand</w:t>
       </w:r>
     </w:p>
   </w:comment>
-  <w:comment w:id="85" w:author="Richard Sharp" w:date="2025-07-30T19:38:00Z" w:initials="">
+  <w:comment w:id="77" w:author="Rachelle Gould" w:date="2025-08-01T04:01:00Z" w:initials="">
     <w:p>
       <w:pPr>
         <w:widowControl w:val="0"/>
@@ -18618,11 +18519,11 @@
           <w:rFonts w:ascii="Arial" w:eastAsia="Arial" w:hAnsi="Arial" w:cs="Arial"/>
           <w:color w:val="000000"/>
         </w:rPr>
-        <w:t>I don't understand the visualization here. The text says the size of the "quadrants" is relative to the numbers but there are also numbers on the figure. It looks like the numbers are the total but I'm not finding the graphic of the quadrants to help me understand what's going on. Even the point that says "2" and has a blue and a yellow look like they are different sizes but I'm assuming each quadrant is 1? If I were a reviewer I'd call this out and request a table instead if those numbers are so important to understand</w:t>
+        <w:t>Oh good. If Rich is confused by the quadrant word, I feel much less stupid for also having no idea what it means in this context (see the note I just made below, before seeing this)</w:t>
       </w:r>
     </w:p>
   </w:comment>
-  <w:comment w:id="86" w:author="Rachelle Gould" w:date="2025-08-01T04:01:00Z" w:initials="">
+  <w:comment w:id="79" w:author="Gillian Galford" w:date="2025-07-22T14:41:00Z" w:initials="">
     <w:p>
       <w:pPr>
         <w:widowControl w:val="0"/>
@@ -18644,11 +18545,11 @@
           <w:rFonts w:ascii="Arial" w:eastAsia="Arial" w:hAnsi="Arial" w:cs="Arial"/>
           <w:color w:val="000000"/>
         </w:rPr>
-        <w:t>Oh good. If Rich is confused by the quadrant word, I feel much less stupid for also having no idea what it means in this context (see the note I just made below, before seeing this)</w:t>
+        <w:t>What's a context? Study area? Topic? I think this word is new at this point.</w:t>
       </w:r>
     </w:p>
   </w:comment>
-  <w:comment w:id="88" w:author="Gillian Galford" w:date="2025-07-22T14:41:00Z" w:initials="">
+  <w:comment w:id="80" w:author="Casey O'Hara" w:date="2025-08-05T03:00:00Z" w:initials="">
     <w:p>
       <w:pPr>
         <w:widowControl w:val="0"/>
@@ -18670,11 +18571,27 @@
           <w:rFonts w:ascii="Arial" w:eastAsia="Arial" w:hAnsi="Arial" w:cs="Arial"/>
           <w:color w:val="000000"/>
         </w:rPr>
-        <w:t>What's a context? Study area? Topic? I think this word is new at this point.</w:t>
+        <w:t>I'll try to pick a term and be consistent with it, thanks for flagging</w:t>
       </w:r>
     </w:p>
   </w:comment>
-  <w:comment w:id="89" w:author="Casey O'Hara" w:date="2025-08-05T03:00:00Z" w:initials="">
+  <w:comment w:id="99" w:author="Casey O'Hara" w:date="2025-08-27T11:09:00Z" w:initials="CO">
+    <w:p>
+      <w:pPr>
+        <w:pStyle w:val="CommentText"/>
+      </w:pPr>
+      <w:r>
+        <w:rPr>
+          <w:rStyle w:val="CommentReference"/>
+        </w:rPr>
+        <w:annotationRef/>
+      </w:r>
+      <w:r>
+        <w:t>Insert a paragraph about value types, how they are blurry and contentious though provide a useful lens to identify societal benefits that might be missed by formal econ decision analysis methods.</w:t>
+      </w:r>
+    </w:p>
+  </w:comment>
+  <w:comment w:id="103" w:author="Yusuke Kuwayama" w:date="2025-07-31T01:51:00Z" w:initials="">
     <w:p>
       <w:pPr>
         <w:widowControl w:val="0"/>
@@ -18696,27 +18613,9 @@
           <w:rFonts w:ascii="Arial" w:eastAsia="Arial" w:hAnsi="Arial" w:cs="Arial"/>
           <w:color w:val="000000"/>
         </w:rPr>
-        <w:t>I'll try to pick a term and be consistent with it, thanks for flagging</w:t>
-      </w:r>
-    </w:p>
-  </w:comment>
-  <w:comment w:id="108" w:author="Casey O'Hara" w:date="2025-08-27T11:09:00Z" w:initials="CO">
-    <w:p>
-      <w:pPr>
-        <w:pStyle w:val="CommentText"/>
-      </w:pPr>
-      <w:r>
-        <w:rPr>
-          <w:rStyle w:val="CommentReference"/>
-        </w:rPr>
-        <w:annotationRef/>
-      </w:r>
-      <w:r>
-        <w:t>Insert a paragraph about value types, how they are blurry and contentious though provide a useful lens to identify societal benefits that might be missed by formal econ decision analysis methods.</w:t>
-      </w:r>
-    </w:p>
-  </w:comment>
-  <w:comment w:id="112" w:author="Yusuke Kuwayama" w:date="2025-07-31T01:51:00Z" w:initials="">
+        <w:t>Is the following paper one of the 170 included in this review?</w:t>
+      </w:r>
+    </w:p>
     <w:p>
       <w:pPr>
         <w:widowControl w:val="0"/>
@@ -18733,13 +18632,6 @@
           <w:color w:val="000000"/>
         </w:rPr>
       </w:pPr>
-      <w:r>
-        <w:rPr>
-          <w:rFonts w:ascii="Arial" w:eastAsia="Arial" w:hAnsi="Arial" w:cs="Arial"/>
-          <w:color w:val="000000"/>
-        </w:rPr>
-        <w:t>Is the following paper one of the 170 included in this review?</w:t>
-      </w:r>
     </w:p>
     <w:p>
       <w:pPr>
@@ -18757,6 +18649,13 @@
           <w:color w:val="000000"/>
         </w:rPr>
       </w:pPr>
+      <w:r>
+        <w:rPr>
+          <w:rFonts w:ascii="Arial" w:eastAsia="Arial" w:hAnsi="Arial" w:cs="Arial"/>
+          <w:color w:val="000000"/>
+        </w:rPr>
+        <w:t>Nagaraj, A. (2022). The private impact of public data: Landsat satellite maps increased gold discoveries and encouraged entry. Management Science, 68(1), 564-582.</w:t>
+      </w:r>
     </w:p>
     <w:p>
       <w:pPr>
@@ -18774,13 +18673,6 @@
           <w:color w:val="000000"/>
         </w:rPr>
       </w:pPr>
-      <w:r>
-        <w:rPr>
-          <w:rFonts w:ascii="Arial" w:eastAsia="Arial" w:hAnsi="Arial" w:cs="Arial"/>
-          <w:color w:val="000000"/>
-        </w:rPr>
-        <w:t>Nagaraj, A. (2022). The private impact of public data: Landsat satellite maps increased gold discoveries and encouraged entry. Management Science, 68(1), 564-582.</w:t>
-      </w:r>
     </w:p>
     <w:p>
       <w:pPr>
@@ -18798,7 +18690,16 @@
           <w:color w:val="000000"/>
         </w:rPr>
       </w:pPr>
-    </w:p>
+      <w:r>
+        <w:rPr>
+          <w:rFonts w:ascii="Arial" w:eastAsia="Arial" w:hAnsi="Arial" w:cs="Arial"/>
+          <w:color w:val="000000"/>
+        </w:rPr>
+        <w:t>It is a very clever paper that exploits random cloud cover to identify the effect of Landsat data availability on gold deposit discoveries.</w:t>
+      </w:r>
+    </w:p>
+  </w:comment>
+  <w:comment w:id="106" w:author="Yusuke Kuwayama" w:date="2025-07-31T02:32:00Z" w:initials="">
     <w:p>
       <w:pPr>
         <w:widowControl w:val="0"/>
@@ -18820,11 +18721,11 @@
           <w:rFonts w:ascii="Arial" w:eastAsia="Arial" w:hAnsi="Arial" w:cs="Arial"/>
           <w:color w:val="000000"/>
         </w:rPr>
-        <w:t>It is a very clever paper that exploits random cloud cover to identify the effect of Landsat data availability on gold deposit discoveries.</w:t>
+        <w:t>We probably don't want to add more text at this point--but another problem with characterizing the value of ESI is that we often don't characterize the second-order effects of changes in outcomes that result from the use of ESI. For example, availability of Landsat data can lead to cost savings relative to more manual mapping methods--a social benefit--but those cost savings may be realized by firing the staff that used to do the manual mapping--a social cost that is often not quantified.</w:t>
       </w:r>
     </w:p>
   </w:comment>
-  <w:comment w:id="115" w:author="Yusuke Kuwayama" w:date="2025-07-31T02:32:00Z" w:initials="">
+  <w:comment w:id="120" w:author="Casey O'Hara" w:date="2025-07-30T20:24:00Z" w:initials="">
     <w:p>
       <w:pPr>
         <w:widowControl w:val="0"/>
@@ -18846,11 +18747,27 @@
           <w:rFonts w:ascii="Arial" w:eastAsia="Arial" w:hAnsi="Arial" w:cs="Arial"/>
           <w:color w:val="000000"/>
         </w:rPr>
-        <w:t>We probably don't want to add more text at this point--but another problem with characterizing the value of ESI is that we often don't characterize the second-order effects of changes in outcomes that result from the use of ESI. For example, availability of Landsat data can lead to cost savings relative to more manual mapping methods--a social benefit--but those cost savings may be realized by firing the staff that used to do the manual mapping--a social cost that is often not quantified.</w:t>
+        <w:t xml:space="preserve">add a link to the </w:t>
+      </w:r>
+      <w:proofErr w:type="spellStart"/>
+      <w:r>
+        <w:rPr>
+          <w:rFonts w:ascii="Arial" w:eastAsia="Arial" w:hAnsi="Arial" w:cs="Arial"/>
+          <w:color w:val="000000"/>
+        </w:rPr>
+        <w:t>Github</w:t>
+      </w:r>
+      <w:proofErr w:type="spellEnd"/>
+      <w:r>
+        <w:rPr>
+          <w:rFonts w:ascii="Arial" w:eastAsia="Arial" w:hAnsi="Arial" w:cs="Arial"/>
+          <w:color w:val="000000"/>
+        </w:rPr>
+        <w:t xml:space="preserve"> repository and placeholder for KNB</w:t>
       </w:r>
     </w:p>
   </w:comment>
-  <w:comment w:id="129" w:author="Casey O'Hara" w:date="2025-07-30T20:24:00Z" w:initials="">
+  <w:comment w:id="126" w:author="Gillian Galford" w:date="2025-07-23T14:55:00Z" w:initials="">
     <w:p>
       <w:pPr>
         <w:widowControl w:val="0"/>
@@ -18872,27 +18789,11 @@
           <w:rFonts w:ascii="Arial" w:eastAsia="Arial" w:hAnsi="Arial" w:cs="Arial"/>
           <w:color w:val="000000"/>
         </w:rPr>
-        <w:t xml:space="preserve">add a link to the </w:t>
-      </w:r>
-      <w:proofErr w:type="spellStart"/>
-      <w:r>
-        <w:rPr>
-          <w:rFonts w:ascii="Arial" w:eastAsia="Arial" w:hAnsi="Arial" w:cs="Arial"/>
-          <w:color w:val="000000"/>
-        </w:rPr>
-        <w:t>Github</w:t>
-      </w:r>
-      <w:proofErr w:type="spellEnd"/>
-      <w:r>
-        <w:rPr>
-          <w:rFonts w:ascii="Arial" w:eastAsia="Arial" w:hAnsi="Arial" w:cs="Arial"/>
-          <w:color w:val="000000"/>
-        </w:rPr>
-        <w:t xml:space="preserve"> repository and placeholder for KNB</w:t>
+        <w:t>Optional. Benefit is that the GLP (I'm a member and I'm guessing other co-authors are too) will share it to their international membership-- most of who work on land systems with a very strong social science component so I think there will be a lot of interest in that community. GLP will only share if this is included in the acknowledgement but Casey should make the final inclusion/exclusion decision.</w:t>
       </w:r>
     </w:p>
   </w:comment>
-  <w:comment w:id="135" w:author="Gillian Galford" w:date="2025-07-23T14:55:00Z" w:initials="">
+  <w:comment w:id="196" w:author="Casey O'Hara" w:date="2025-08-06T02:27:00Z" w:initials="">
     <w:p>
       <w:pPr>
         <w:widowControl w:val="0"/>
@@ -18914,11 +18815,11 @@
           <w:rFonts w:ascii="Arial" w:eastAsia="Arial" w:hAnsi="Arial" w:cs="Arial"/>
           <w:color w:val="000000"/>
         </w:rPr>
-        <w:t>Optional. Benefit is that the GLP (I'm a member and I'm guessing other co-authors are too) will share it to their international membership-- most of who work on land systems with a very strong social science component so I think there will be a lot of interest in that community. GLP will only share if this is included in the acknowledgement but Casey should make the final inclusion/exclusion decision.</w:t>
+        <w:t>check and update title and author list to match main manuscript!</w:t>
       </w:r>
     </w:p>
   </w:comment>
-  <w:comment w:id="145" w:author="Yusuke Kuwayama" w:date="2025-07-30T21:40:00Z" w:initials="">
+  <w:comment w:id="202" w:author="Yusuke Kuwayama" w:date="2025-07-31T02:12:00Z" w:initials="">
     <w:p>
       <w:pPr>
         <w:widowControl w:val="0"/>
@@ -18940,9 +18841,11 @@
           <w:rFonts w:ascii="Arial" w:eastAsia="Arial" w:hAnsi="Arial" w:cs="Arial"/>
           <w:color w:val="000000"/>
         </w:rPr>
-        <w:t>Now published in a peer-reviewed journal:</w:t>
-      </w:r>
-    </w:p>
+        <w:t>I added some examples for some of the categories, but I'm not sure if these examples are part of the 170 surveyed studies.</w:t>
+      </w:r>
+    </w:p>
+  </w:comment>
+  <w:comment w:id="203" w:author="Casey O'Hara" w:date="2025-08-05T03:17:00Z" w:initials="">
     <w:p>
       <w:pPr>
         <w:widowControl w:val="0"/>
@@ -18959,7 +18862,16 @@
           <w:color w:val="000000"/>
         </w:rPr>
       </w:pPr>
-    </w:p>
+      <w:r>
+        <w:rPr>
+          <w:rFonts w:ascii="Arial" w:eastAsia="Arial" w:hAnsi="Arial" w:cs="Arial"/>
+          <w:color w:val="000000"/>
+        </w:rPr>
+        <w:t>Great, thanks so much - yes, off the top of my head I see many of these are in the 170, but I'll double check :)</w:t>
+      </w:r>
+    </w:p>
+  </w:comment>
+  <w:comment w:id="204" w:author="Yusuke Kuwayama" w:date="2025-07-31T00:58:00Z" w:initials="">
     <w:p>
       <w:pPr>
         <w:widowControl w:val="0"/>
@@ -18982,7 +18894,7 @@
           <w:rFonts w:ascii="Arial" w:eastAsia="Arial" w:hAnsi="Arial" w:cs="Arial"/>
           <w:color w:val="000000"/>
         </w:rPr>
-        <w:t>Bernknopf</w:t>
+        <w:t>Oddo</w:t>
       </w:r>
       <w:proofErr w:type="spellEnd"/>
       <w:r>
@@ -18990,7 +18902,7 @@
           <w:rFonts w:ascii="Arial" w:eastAsia="Arial" w:hAnsi="Arial" w:cs="Arial"/>
           <w:color w:val="000000"/>
         </w:rPr>
-        <w:t xml:space="preserve">, R., </w:t>
+        <w:t xml:space="preserve">, P. C., &amp; </w:t>
       </w:r>
       <w:proofErr w:type="spellStart"/>
       <w:r>
@@ -18998,7 +18910,7 @@
           <w:rFonts w:ascii="Arial" w:eastAsia="Arial" w:hAnsi="Arial" w:cs="Arial"/>
           <w:color w:val="000000"/>
         </w:rPr>
-        <w:t>Steinkruger</w:t>
+        <w:t>Bolten</w:t>
       </w:r>
       <w:proofErr w:type="spellEnd"/>
       <w:r>
@@ -19006,43 +18918,11 @@
           <w:rFonts w:ascii="Arial" w:eastAsia="Arial" w:hAnsi="Arial" w:cs="Arial"/>
           <w:color w:val="000000"/>
         </w:rPr>
-        <w:t xml:space="preserve">, A., </w:t>
-      </w:r>
-      <w:proofErr w:type="spellStart"/>
-      <w:r>
-        <w:rPr>
-          <w:rFonts w:ascii="Arial" w:eastAsia="Arial" w:hAnsi="Arial" w:cs="Arial"/>
-          <w:color w:val="000000"/>
-        </w:rPr>
-        <w:t>Pesek</w:t>
-      </w:r>
-      <w:proofErr w:type="spellEnd"/>
-      <w:r>
-        <w:rPr>
-          <w:rFonts w:ascii="Arial" w:eastAsia="Arial" w:hAnsi="Arial" w:cs="Arial"/>
-          <w:color w:val="000000"/>
-        </w:rPr>
-        <w:t xml:space="preserve">, S., &amp; </w:t>
-      </w:r>
-      <w:proofErr w:type="spellStart"/>
-      <w:r>
-        <w:rPr>
-          <w:rFonts w:ascii="Arial" w:eastAsia="Arial" w:hAnsi="Arial" w:cs="Arial"/>
-          <w:color w:val="000000"/>
-        </w:rPr>
-        <w:t>Kuwayama</w:t>
-      </w:r>
-      <w:proofErr w:type="spellEnd"/>
-      <w:r>
-        <w:rPr>
-          <w:rFonts w:ascii="Arial" w:eastAsia="Arial" w:hAnsi="Arial" w:cs="Arial"/>
-          <w:color w:val="000000"/>
-        </w:rPr>
-        <w:t>, Y. (2025). Satellite-based remote sensing can enable cost-effective conservation of Eastern North Pacific blue whales: A value of information analysis. Biological Conservation, 309, 111328.</w:t>
+        <w:t>, J. D. (2019). The value of near real-time earth observations for improved flood disaster response. Frontiers in Environmental Science, 7, 127.</w:t>
       </w:r>
     </w:p>
   </w:comment>
-  <w:comment w:id="205" w:author="Casey O'Hara" w:date="2025-07-14T22:57:00Z" w:initials="">
+  <w:comment w:id="206" w:author="Yusuke Kuwayama" w:date="2025-07-30T21:47:00Z" w:initials="">
     <w:p>
       <w:pPr>
         <w:widowControl w:val="0"/>
@@ -19059,16 +18939,73 @@
           <w:color w:val="000000"/>
         </w:rPr>
       </w:pPr>
+      <w:proofErr w:type="spellStart"/>
       <w:r>
         <w:rPr>
           <w:rFonts w:ascii="Arial" w:eastAsia="Arial" w:hAnsi="Arial" w:cs="Arial"/>
           <w:color w:val="000000"/>
         </w:rPr>
-        <w:t>I know Ben hates colons in titles, and I generally do too, but I think flagging it as a systematic map right up front might not be a bad idea</w:t>
+        <w:t>Stroming</w:t>
+      </w:r>
+      <w:proofErr w:type="spellEnd"/>
+      <w:r>
+        <w:rPr>
+          <w:rFonts w:ascii="Arial" w:eastAsia="Arial" w:hAnsi="Arial" w:cs="Arial"/>
+          <w:color w:val="000000"/>
+        </w:rPr>
+        <w:t xml:space="preserve">, S., Robertson, M., </w:t>
+      </w:r>
+      <w:proofErr w:type="spellStart"/>
+      <w:r>
+        <w:rPr>
+          <w:rFonts w:ascii="Arial" w:eastAsia="Arial" w:hAnsi="Arial" w:cs="Arial"/>
+          <w:color w:val="000000"/>
+        </w:rPr>
+        <w:t>Mabee</w:t>
+      </w:r>
+      <w:proofErr w:type="spellEnd"/>
+      <w:r>
+        <w:rPr>
+          <w:rFonts w:ascii="Arial" w:eastAsia="Arial" w:hAnsi="Arial" w:cs="Arial"/>
+          <w:color w:val="000000"/>
+        </w:rPr>
+        <w:t xml:space="preserve">, B., </w:t>
+      </w:r>
+      <w:proofErr w:type="spellStart"/>
+      <w:r>
+        <w:rPr>
+          <w:rFonts w:ascii="Arial" w:eastAsia="Arial" w:hAnsi="Arial" w:cs="Arial"/>
+          <w:color w:val="000000"/>
+        </w:rPr>
+        <w:t>Kuwayama</w:t>
+      </w:r>
+      <w:proofErr w:type="spellEnd"/>
+      <w:r>
+        <w:rPr>
+          <w:rFonts w:ascii="Arial" w:eastAsia="Arial" w:hAnsi="Arial" w:cs="Arial"/>
+          <w:color w:val="000000"/>
+        </w:rPr>
+        <w:t xml:space="preserve">, Y., &amp; Schaeffer, B. (2020). Quantifying the human health benefits of using satellite information to detect cyanobacterial harmful algal blooms and manage recreational advisories in US Lakes. </w:t>
+      </w:r>
+      <w:proofErr w:type="spellStart"/>
+      <w:r>
+        <w:rPr>
+          <w:rFonts w:ascii="Arial" w:eastAsia="Arial" w:hAnsi="Arial" w:cs="Arial"/>
+          <w:color w:val="000000"/>
+        </w:rPr>
+        <w:t>GeoHealth</w:t>
+      </w:r>
+      <w:proofErr w:type="spellEnd"/>
+      <w:r>
+        <w:rPr>
+          <w:rFonts w:ascii="Arial" w:eastAsia="Arial" w:hAnsi="Arial" w:cs="Arial"/>
+          <w:color w:val="000000"/>
+        </w:rPr>
+        <w:t>, 4(9), e2020GH000254.</w:t>
       </w:r>
     </w:p>
   </w:comment>
-  <w:comment w:id="206" w:author="Alejandra Echeverri Ochoa" w:date="2025-07-15T18:06:00Z" w:initials="">
+  <w:comment w:id="211" w:author="Yusuke Kuwayama" w:date="2025-07-30T21:46:00Z" w:initials="">
     <w:p>
       <w:pPr>
         <w:widowControl w:val="0"/>
@@ -19090,9 +19027,11 @@
           <w:rFonts w:ascii="Arial" w:eastAsia="Arial" w:hAnsi="Arial" w:cs="Arial"/>
           <w:color w:val="000000"/>
         </w:rPr>
-        <w:t>Possible rewording? </w:t>
-      </w:r>
-    </w:p>
+        <w:t>https://www.rff.org/publications/working-papers/valuing-satellite-data-for-harmful-algal-bloom-early-warning-systems/</w:t>
+      </w:r>
+    </w:p>
+  </w:comment>
+  <w:comment w:id="214" w:author="Yusuke Kuwayama" w:date="2025-07-31T00:51:00Z" w:initials="">
     <w:p>
       <w:pPr>
         <w:widowControl w:val="0"/>
@@ -19109,347 +19048,57 @@
           <w:color w:val="000000"/>
         </w:rPr>
       </w:pPr>
+      <w:proofErr w:type="spellStart"/>
       <w:r>
         <w:rPr>
           <w:rFonts w:ascii="Arial" w:eastAsia="Arial" w:hAnsi="Arial" w:cs="Arial"/>
           <w:color w:val="000000"/>
         </w:rPr>
-        <w:t>A Systematic Map of Methods for Assessing Earth Science Information for Societal Benefits</w:t>
-      </w:r>
-    </w:p>
-  </w:comment>
-  <w:comment w:id="207" w:author="Liz Tennant" w:date="2025-07-17T19:50:00Z" w:initials="">
-    <w:p>
-      <w:pPr>
-        <w:widowControl w:val="0"/>
-        <w:pBdr>
-          <w:top w:val="nil"/>
-          <w:left w:val="nil"/>
-          <w:bottom w:val="nil"/>
-          <w:right w:val="nil"/>
-          <w:between w:val="nil"/>
-        </w:pBdr>
-        <w:spacing w:after="0"/>
+        <w:t>Pakhtigian</w:t>
+      </w:r>
+      <w:proofErr w:type="spellEnd"/>
+      <w:r>
         <w:rPr>
           <w:rFonts w:ascii="Arial" w:eastAsia="Arial" w:hAnsi="Arial" w:cs="Arial"/>
           <w:color w:val="000000"/>
         </w:rPr>
-      </w:pPr>
+        <w:t xml:space="preserve">, E. L., Aziz, S., Boyle, K. J., </w:t>
+      </w:r>
+      <w:proofErr w:type="spellStart"/>
       <w:r>
         <w:rPr>
           <w:rFonts w:ascii="Arial" w:eastAsia="Arial" w:hAnsi="Arial" w:cs="Arial"/>
           <w:color w:val="000000"/>
         </w:rPr>
-        <w:t>I like this rewording. I think it conveys the same information, but more succinctly.</w:t>
-      </w:r>
-    </w:p>
-  </w:comment>
-  <w:comment w:id="208" w:author="Casey O'Hara" w:date="2025-08-06T02:27:00Z" w:initials="">
-    <w:p>
-      <w:pPr>
-        <w:widowControl w:val="0"/>
-        <w:pBdr>
-          <w:top w:val="nil"/>
-          <w:left w:val="nil"/>
-          <w:bottom w:val="nil"/>
-          <w:right w:val="nil"/>
-          <w:between w:val="nil"/>
-        </w:pBdr>
-        <w:spacing w:after="0"/>
+        <w:t>Akanda</w:t>
+      </w:r>
+      <w:proofErr w:type="spellEnd"/>
+      <w:r>
         <w:rPr>
           <w:rFonts w:ascii="Arial" w:eastAsia="Arial" w:hAnsi="Arial" w:cs="Arial"/>
           <w:color w:val="000000"/>
         </w:rPr>
-      </w:pPr>
+        <w:t xml:space="preserve">, A. S., &amp; </w:t>
+      </w:r>
+      <w:proofErr w:type="spellStart"/>
       <w:r>
         <w:rPr>
           <w:rFonts w:ascii="Arial" w:eastAsia="Arial" w:hAnsi="Arial" w:cs="Arial"/>
           <w:color w:val="000000"/>
         </w:rPr>
-        <w:t>check and update title and author list to match main manuscript!</w:t>
-      </w:r>
-    </w:p>
-  </w:comment>
-  <w:comment w:id="214" w:author="Yusuke Kuwayama" w:date="2025-07-31T02:12:00Z" w:initials="">
-    <w:p>
-      <w:pPr>
-        <w:widowControl w:val="0"/>
-        <w:pBdr>
-          <w:top w:val="nil"/>
-          <w:left w:val="nil"/>
-          <w:bottom w:val="nil"/>
-          <w:right w:val="nil"/>
-          <w:between w:val="nil"/>
-        </w:pBdr>
-        <w:spacing w:after="0"/>
+        <w:t>Hanifi</w:t>
+      </w:r>
+      <w:proofErr w:type="spellEnd"/>
+      <w:r>
         <w:rPr>
           <w:rFonts w:ascii="Arial" w:eastAsia="Arial" w:hAnsi="Arial" w:cs="Arial"/>
           <w:color w:val="000000"/>
         </w:rPr>
-      </w:pPr>
-      <w:r>
-        <w:rPr>
-          <w:rFonts w:ascii="Arial" w:eastAsia="Arial" w:hAnsi="Arial" w:cs="Arial"/>
-          <w:color w:val="000000"/>
-        </w:rPr>
-        <w:t>I added some examples for some of the categories, but I'm not sure if these examples are part of the 170 surveyed studies.</w:t>
+        <w:t>, S. M. A. (2024). Early warning systems, mobile technology, and cholera aversion: Evidence from rural Bangladesh. Journal of Environmental Economics and Management, 125, 102966.</w:t>
       </w:r>
     </w:p>
   </w:comment>
-  <w:comment w:id="215" w:author="Casey O'Hara" w:date="2025-08-05T03:17:00Z" w:initials="">
-    <w:p>
-      <w:pPr>
-        <w:widowControl w:val="0"/>
-        <w:pBdr>
-          <w:top w:val="nil"/>
-          <w:left w:val="nil"/>
-          <w:bottom w:val="nil"/>
-          <w:right w:val="nil"/>
-          <w:between w:val="nil"/>
-        </w:pBdr>
-        <w:spacing w:after="0"/>
-        <w:rPr>
-          <w:rFonts w:ascii="Arial" w:eastAsia="Arial" w:hAnsi="Arial" w:cs="Arial"/>
-          <w:color w:val="000000"/>
-        </w:rPr>
-      </w:pPr>
-      <w:r>
-        <w:rPr>
-          <w:rFonts w:ascii="Arial" w:eastAsia="Arial" w:hAnsi="Arial" w:cs="Arial"/>
-          <w:color w:val="000000"/>
-        </w:rPr>
-        <w:t>Great, thanks so much - yes, off the top of my head I see many of these are in the 170, but I'll double check :)</w:t>
-      </w:r>
-    </w:p>
-  </w:comment>
-  <w:comment w:id="216" w:author="Yusuke Kuwayama" w:date="2025-07-31T00:58:00Z" w:initials="">
-    <w:p>
-      <w:pPr>
-        <w:widowControl w:val="0"/>
-        <w:pBdr>
-          <w:top w:val="nil"/>
-          <w:left w:val="nil"/>
-          <w:bottom w:val="nil"/>
-          <w:right w:val="nil"/>
-          <w:between w:val="nil"/>
-        </w:pBdr>
-        <w:spacing w:after="0"/>
-        <w:rPr>
-          <w:rFonts w:ascii="Arial" w:eastAsia="Arial" w:hAnsi="Arial" w:cs="Arial"/>
-          <w:color w:val="000000"/>
-        </w:rPr>
-      </w:pPr>
-      <w:proofErr w:type="spellStart"/>
-      <w:r>
-        <w:rPr>
-          <w:rFonts w:ascii="Arial" w:eastAsia="Arial" w:hAnsi="Arial" w:cs="Arial"/>
-          <w:color w:val="000000"/>
-        </w:rPr>
-        <w:t>Oddo</w:t>
-      </w:r>
-      <w:proofErr w:type="spellEnd"/>
-      <w:r>
-        <w:rPr>
-          <w:rFonts w:ascii="Arial" w:eastAsia="Arial" w:hAnsi="Arial" w:cs="Arial"/>
-          <w:color w:val="000000"/>
-        </w:rPr>
-        <w:t xml:space="preserve">, P. C., &amp; </w:t>
-      </w:r>
-      <w:proofErr w:type="spellStart"/>
-      <w:r>
-        <w:rPr>
-          <w:rFonts w:ascii="Arial" w:eastAsia="Arial" w:hAnsi="Arial" w:cs="Arial"/>
-          <w:color w:val="000000"/>
-        </w:rPr>
-        <w:t>Bolten</w:t>
-      </w:r>
-      <w:proofErr w:type="spellEnd"/>
-      <w:r>
-        <w:rPr>
-          <w:rFonts w:ascii="Arial" w:eastAsia="Arial" w:hAnsi="Arial" w:cs="Arial"/>
-          <w:color w:val="000000"/>
-        </w:rPr>
-        <w:t>, J. D. (2019). The value of near real-time earth observations for improved flood disaster response. Frontiers in Environmental Science, 7, 127.</w:t>
-      </w:r>
-    </w:p>
-  </w:comment>
-  <w:comment w:id="218" w:author="Yusuke Kuwayama" w:date="2025-07-30T21:47:00Z" w:initials="">
-    <w:p>
-      <w:pPr>
-        <w:widowControl w:val="0"/>
-        <w:pBdr>
-          <w:top w:val="nil"/>
-          <w:left w:val="nil"/>
-          <w:bottom w:val="nil"/>
-          <w:right w:val="nil"/>
-          <w:between w:val="nil"/>
-        </w:pBdr>
-        <w:spacing w:after="0"/>
-        <w:rPr>
-          <w:rFonts w:ascii="Arial" w:eastAsia="Arial" w:hAnsi="Arial" w:cs="Arial"/>
-          <w:color w:val="000000"/>
-        </w:rPr>
-      </w:pPr>
-      <w:proofErr w:type="spellStart"/>
-      <w:r>
-        <w:rPr>
-          <w:rFonts w:ascii="Arial" w:eastAsia="Arial" w:hAnsi="Arial" w:cs="Arial"/>
-          <w:color w:val="000000"/>
-        </w:rPr>
-        <w:t>Stroming</w:t>
-      </w:r>
-      <w:proofErr w:type="spellEnd"/>
-      <w:r>
-        <w:rPr>
-          <w:rFonts w:ascii="Arial" w:eastAsia="Arial" w:hAnsi="Arial" w:cs="Arial"/>
-          <w:color w:val="000000"/>
-        </w:rPr>
-        <w:t xml:space="preserve">, S., Robertson, M., </w:t>
-      </w:r>
-      <w:proofErr w:type="spellStart"/>
-      <w:r>
-        <w:rPr>
-          <w:rFonts w:ascii="Arial" w:eastAsia="Arial" w:hAnsi="Arial" w:cs="Arial"/>
-          <w:color w:val="000000"/>
-        </w:rPr>
-        <w:t>Mabee</w:t>
-      </w:r>
-      <w:proofErr w:type="spellEnd"/>
-      <w:r>
-        <w:rPr>
-          <w:rFonts w:ascii="Arial" w:eastAsia="Arial" w:hAnsi="Arial" w:cs="Arial"/>
-          <w:color w:val="000000"/>
-        </w:rPr>
-        <w:t xml:space="preserve">, B., </w:t>
-      </w:r>
-      <w:proofErr w:type="spellStart"/>
-      <w:r>
-        <w:rPr>
-          <w:rFonts w:ascii="Arial" w:eastAsia="Arial" w:hAnsi="Arial" w:cs="Arial"/>
-          <w:color w:val="000000"/>
-        </w:rPr>
-        <w:t>Kuwayama</w:t>
-      </w:r>
-      <w:proofErr w:type="spellEnd"/>
-      <w:r>
-        <w:rPr>
-          <w:rFonts w:ascii="Arial" w:eastAsia="Arial" w:hAnsi="Arial" w:cs="Arial"/>
-          <w:color w:val="000000"/>
-        </w:rPr>
-        <w:t xml:space="preserve">, Y., &amp; Schaeffer, B. (2020). Quantifying the human health benefits of using satellite information to detect cyanobacterial harmful algal blooms and manage recreational advisories in US Lakes. </w:t>
-      </w:r>
-      <w:proofErr w:type="spellStart"/>
-      <w:r>
-        <w:rPr>
-          <w:rFonts w:ascii="Arial" w:eastAsia="Arial" w:hAnsi="Arial" w:cs="Arial"/>
-          <w:color w:val="000000"/>
-        </w:rPr>
-        <w:t>GeoHealth</w:t>
-      </w:r>
-      <w:proofErr w:type="spellEnd"/>
-      <w:r>
-        <w:rPr>
-          <w:rFonts w:ascii="Arial" w:eastAsia="Arial" w:hAnsi="Arial" w:cs="Arial"/>
-          <w:color w:val="000000"/>
-        </w:rPr>
-        <w:t>, 4(9), e2020GH000254.</w:t>
-      </w:r>
-    </w:p>
-  </w:comment>
-  <w:comment w:id="223" w:author="Yusuke Kuwayama" w:date="2025-07-30T21:46:00Z" w:initials="">
-    <w:p>
-      <w:pPr>
-        <w:widowControl w:val="0"/>
-        <w:pBdr>
-          <w:top w:val="nil"/>
-          <w:left w:val="nil"/>
-          <w:bottom w:val="nil"/>
-          <w:right w:val="nil"/>
-          <w:between w:val="nil"/>
-        </w:pBdr>
-        <w:spacing w:after="0"/>
-        <w:rPr>
-          <w:rFonts w:ascii="Arial" w:eastAsia="Arial" w:hAnsi="Arial" w:cs="Arial"/>
-          <w:color w:val="000000"/>
-        </w:rPr>
-      </w:pPr>
-      <w:r>
-        <w:rPr>
-          <w:rFonts w:ascii="Arial" w:eastAsia="Arial" w:hAnsi="Arial" w:cs="Arial"/>
-          <w:color w:val="000000"/>
-        </w:rPr>
-        <w:t>https://www.rff.org/publications/working-papers/valuing-satellite-data-for-harmful-algal-bloom-early-warning-systems/</w:t>
-      </w:r>
-    </w:p>
-  </w:comment>
-  <w:comment w:id="226" w:author="Yusuke Kuwayama" w:date="2025-07-31T00:51:00Z" w:initials="">
-    <w:p>
-      <w:pPr>
-        <w:widowControl w:val="0"/>
-        <w:pBdr>
-          <w:top w:val="nil"/>
-          <w:left w:val="nil"/>
-          <w:bottom w:val="nil"/>
-          <w:right w:val="nil"/>
-          <w:between w:val="nil"/>
-        </w:pBdr>
-        <w:spacing w:after="0"/>
-        <w:rPr>
-          <w:rFonts w:ascii="Arial" w:eastAsia="Arial" w:hAnsi="Arial" w:cs="Arial"/>
-          <w:color w:val="000000"/>
-        </w:rPr>
-      </w:pPr>
-      <w:proofErr w:type="spellStart"/>
-      <w:r>
-        <w:rPr>
-          <w:rFonts w:ascii="Arial" w:eastAsia="Arial" w:hAnsi="Arial" w:cs="Arial"/>
-          <w:color w:val="000000"/>
-        </w:rPr>
-        <w:t>Pakhtigian</w:t>
-      </w:r>
-      <w:proofErr w:type="spellEnd"/>
-      <w:r>
-        <w:rPr>
-          <w:rFonts w:ascii="Arial" w:eastAsia="Arial" w:hAnsi="Arial" w:cs="Arial"/>
-          <w:color w:val="000000"/>
-        </w:rPr>
-        <w:t xml:space="preserve">, E. L., Aziz, S., Boyle, K. J., </w:t>
-      </w:r>
-      <w:proofErr w:type="spellStart"/>
-      <w:r>
-        <w:rPr>
-          <w:rFonts w:ascii="Arial" w:eastAsia="Arial" w:hAnsi="Arial" w:cs="Arial"/>
-          <w:color w:val="000000"/>
-        </w:rPr>
-        <w:t>Akanda</w:t>
-      </w:r>
-      <w:proofErr w:type="spellEnd"/>
-      <w:r>
-        <w:rPr>
-          <w:rFonts w:ascii="Arial" w:eastAsia="Arial" w:hAnsi="Arial" w:cs="Arial"/>
-          <w:color w:val="000000"/>
-        </w:rPr>
-        <w:t xml:space="preserve">, A. S., &amp; </w:t>
-      </w:r>
-      <w:proofErr w:type="spellStart"/>
-      <w:r>
-        <w:rPr>
-          <w:rFonts w:ascii="Arial" w:eastAsia="Arial" w:hAnsi="Arial" w:cs="Arial"/>
-          <w:color w:val="000000"/>
-        </w:rPr>
-        <w:t>Hanifi</w:t>
-      </w:r>
-      <w:proofErr w:type="spellEnd"/>
-      <w:r>
-        <w:rPr>
-          <w:rFonts w:ascii="Arial" w:eastAsia="Arial" w:hAnsi="Arial" w:cs="Arial"/>
-          <w:color w:val="000000"/>
-        </w:rPr>
-        <w:t>, S. M. A. (2024). Early warning systems, mobile technology, and cholera aversion: Evidence from rural Bangladesh. Journal of Environmental Economics and Management, 125, 102966.</w:t>
-      </w:r>
-    </w:p>
-  </w:comment>
-  <w:comment w:id="229" w:author="Yusuke Kuwayama" w:date="2025-07-31T00:56:00Z" w:initials="">
+  <w:comment w:id="217" w:author="Yusuke Kuwayama" w:date="2025-07-31T00:56:00Z" w:initials="">
     <w:p>
       <w:pPr>
         <w:widowControl w:val="0"/>
@@ -19499,9 +19148,7 @@
   <w15:commentEx w15:paraId="000001CE" w15:paraIdParent="000001CD" w15:done="0"/>
   <w15:commentEx w15:paraId="000002BC" w15:done="0"/>
   <w15:commentEx w15:paraId="000002BD" w15:paraIdParent="000002BC" w15:done="0"/>
-  <w15:commentEx w15:paraId="73C5BFF3" w15:done="0"/>
   <w15:commentEx w15:paraId="05A6CCD9" w15:done="0"/>
-  <w15:commentEx w15:paraId="0000023C" w15:done="0"/>
   <w15:commentEx w15:paraId="1CD1D4C7" w15:done="0"/>
   <w15:commentEx w15:paraId="000001DE" w15:done="0"/>
   <w15:commentEx w15:paraId="000001FE" w15:done="0"/>
@@ -19515,10 +19162,6 @@
   <w15:commentEx w15:paraId="00000213" w15:done="0"/>
   <w15:commentEx w15:paraId="000001EE" w15:done="0"/>
   <w15:commentEx w15:paraId="0000028E" w15:done="0"/>
-  <w15:commentEx w15:paraId="0000025C" w15:done="0"/>
-  <w15:commentEx w15:paraId="000001D9" w15:done="0"/>
-  <w15:commentEx w15:paraId="000001DB" w15:paraIdParent="000001D9" w15:done="0"/>
-  <w15:commentEx w15:paraId="000001DC" w15:paraIdParent="000001D9" w15:done="0"/>
   <w15:commentEx w15:paraId="00000295" w15:done="0"/>
   <w15:commentEx w15:paraId="00000214" w15:done="0"/>
   <w15:commentEx w15:paraId="00000215" w15:paraIdParent="00000214" w15:done="0"/>
@@ -19598,7 +19241,7 @@
         <w:noProof/>
         <w:color w:val="000000"/>
       </w:rPr>
-      <w:t>4</w:t>
+      <w:t>21</w:t>
     </w:r>
     <w:r>
       <w:rPr>

</xml_diff>

<commit_message>
final updates for initial submission
</commit_message>
<xml_diff>
--- a/_manuscript/author_suggestions_working.docx
+++ b/_manuscript/author_suggestions_working.docx
@@ -14,42 +14,24 @@
           <w:tag w:val="goog_rdk_0"/>
           <w:id w:val="-1939536941"/>
         </w:sdtPr>
-        <w:sdtContent>
-          <w:commentRangeStart w:id="0"/>
-        </w:sdtContent>
+        <w:sdtContent/>
       </w:sdt>
       <w:sdt>
         <w:sdtPr>
           <w:tag w:val="goog_rdk_1"/>
           <w:id w:val="-1013487756"/>
         </w:sdtPr>
-        <w:sdtContent>
-          <w:commentRangeStart w:id="1"/>
-        </w:sdtContent>
+        <w:sdtContent/>
       </w:sdt>
       <w:sdt>
         <w:sdtPr>
           <w:tag w:val="goog_rdk_2"/>
           <w:id w:val="-2077855990"/>
         </w:sdtPr>
-        <w:sdtContent>
-          <w:commentRangeStart w:id="2"/>
-        </w:sdtContent>
+        <w:sdtContent/>
       </w:sdt>
       <w:r>
         <w:t>a systematic map</w:t>
-      </w:r>
-      <w:commentRangeEnd w:id="0"/>
-      <w:r>
-        <w:commentReference w:id="0"/>
-      </w:r>
-      <w:commentRangeEnd w:id="1"/>
-      <w:r>
-        <w:commentReference w:id="1"/>
-      </w:r>
-      <w:commentRangeEnd w:id="2"/>
-      <w:r>
-        <w:commentReference w:id="2"/>
       </w:r>
     </w:p>
     <w:p>
@@ -136,7 +118,7 @@
           <w:pPr>
             <w:spacing w:after="0"/>
             <w:rPr>
-              <w:ins w:id="3" w:author="Casey O'Hara" w:date="2025-07-30T18:56:00Z"/>
+              <w:ins w:id="0" w:author="Casey O'Hara" w:date="2025-07-30T18:56:00Z"/>
             </w:rPr>
           </w:pPr>
           <w:sdt>
@@ -446,7 +428,7 @@
       <w:r>
         <w:t>Richard P. Sharp (</w:t>
       </w:r>
-      <w:hyperlink r:id="rId10">
+      <w:hyperlink r:id="rId8">
         <w:r>
           <w:rPr>
             <w:color w:val="1155CC"/>
@@ -536,27 +518,15 @@
         <w:t>Short Title:</w:t>
       </w:r>
       <w:r>
-        <w:t xml:space="preserve"> </w:t>
-      </w:r>
-      <w:commentRangeStart w:id="4"/>
-      <w:r>
-        <w:t>TBD</w:t>
-      </w:r>
-      <w:commentRangeEnd w:id="4"/>
-      <w:r>
-        <w:rPr>
-          <w:rStyle w:val="CommentReference"/>
-          <w:rFonts w:ascii="Times New Roman" w:eastAsia="Times New Roman" w:hAnsi="Times New Roman" w:cs="Times New Roman"/>
-        </w:rPr>
-        <w:commentReference w:id="4"/>
+        <w:t xml:space="preserve"> TBD</w:t>
       </w:r>
     </w:p>
     <w:p>
       <w:pPr>
         <w:pStyle w:val="Heading3"/>
       </w:pPr>
-      <w:bookmarkStart w:id="5" w:name="bookmark=id.tp5ivde9ltg0" w:colFirst="0" w:colLast="0"/>
-      <w:bookmarkEnd w:id="5"/>
+      <w:bookmarkStart w:id="1" w:name="bookmark=id.tp5ivde9ltg0" w:colFirst="0" w:colLast="0"/>
+      <w:bookmarkEnd w:id="1"/>
       <w:r>
         <w:t>Affiliations</w:t>
       </w:r>
@@ -764,8 +734,8 @@
       <w:pPr>
         <w:pStyle w:val="Heading2"/>
       </w:pPr>
-      <w:bookmarkStart w:id="6" w:name="bookmark=id.exzngzi6b3jv" w:colFirst="0" w:colLast="0"/>
-      <w:bookmarkEnd w:id="6"/>
+      <w:bookmarkStart w:id="2" w:name="bookmark=id.exzngzi6b3jv" w:colFirst="0" w:colLast="0"/>
+      <w:bookmarkEnd w:id="2"/>
       <w:r>
         <w:t>This file includes:</w:t>
       </w:r>
@@ -788,7 +758,6 @@
           <w:numId w:val="5"/>
         </w:numPr>
       </w:pPr>
-      <w:commentRangeStart w:id="7"/>
       <w:r>
         <w:t>Figures 1-6</w:t>
       </w:r>
@@ -803,14 +772,6 @@
       <w:r>
         <w:t>References 1-63</w:t>
       </w:r>
-      <w:commentRangeEnd w:id="7"/>
-      <w:r>
-        <w:rPr>
-          <w:rStyle w:val="CommentReference"/>
-          <w:rFonts w:ascii="Times New Roman" w:eastAsia="Times New Roman" w:hAnsi="Times New Roman" w:cs="Times New Roman"/>
-        </w:rPr>
-        <w:commentReference w:id="7"/>
-      </w:r>
     </w:p>
     <w:p>
       <w:pPr>
@@ -821,8 +782,8 @@
           <w:szCs w:val="28"/>
         </w:rPr>
       </w:pPr>
-      <w:bookmarkStart w:id="8" w:name="bookmark=id.orzuzq6aplu2" w:colFirst="0" w:colLast="0"/>
-      <w:bookmarkEnd w:id="8"/>
+      <w:bookmarkStart w:id="3" w:name="bookmark=id.orzuzq6aplu2" w:colFirst="0" w:colLast="0"/>
+      <w:bookmarkEnd w:id="3"/>
       <w:r>
         <w:br w:type="page"/>
       </w:r>
@@ -845,18 +806,18 @@
         </w:sdtPr>
         <w:sdtContent/>
       </w:sdt>
-      <w:commentRangeStart w:id="9"/>
+      <w:commentRangeStart w:id="4"/>
       <w:r>
         <w:t>Abstract</w:t>
       </w:r>
-      <w:commentRangeEnd w:id="9"/>
+      <w:commentRangeEnd w:id="4"/>
       <w:r>
         <w:rPr>
           <w:rStyle w:val="CommentReference"/>
           <w:rFonts w:ascii="Times New Roman" w:eastAsia="Times New Roman" w:hAnsi="Times New Roman" w:cs="Times New Roman"/>
           <w:b w:val="0"/>
         </w:rPr>
-        <w:commentReference w:id="9"/>
+        <w:commentReference w:id="4"/>
       </w:r>
     </w:p>
     <w:p>
@@ -879,7 +840,7 @@
           <w:id w:val="-644155552"/>
         </w:sdtPr>
         <w:sdtContent>
-          <w:commentRangeStart w:id="10"/>
+          <w:commentRangeStart w:id="5"/>
         </w:sdtContent>
       </w:sdt>
       <w:sdt>
@@ -888,19 +849,19 @@
           <w:id w:val="889448980"/>
         </w:sdtPr>
         <w:sdtContent>
-          <w:commentRangeStart w:id="11"/>
+          <w:commentRangeStart w:id="6"/>
         </w:sdtContent>
       </w:sdt>
       <w:r>
         <w:t>compare outcomes with and without ESI</w:t>
       </w:r>
-      <w:commentRangeEnd w:id="10"/>
-      <w:r>
-        <w:commentReference w:id="10"/>
-      </w:r>
-      <w:commentRangeEnd w:id="11"/>
-      <w:r>
-        <w:commentReference w:id="11"/>
+      <w:commentRangeEnd w:id="5"/>
+      <w:r>
+        <w:commentReference w:id="5"/>
+      </w:r>
+      <w:commentRangeEnd w:id="6"/>
+      <w:r>
+        <w:commentReference w:id="6"/>
       </w:r>
       <w:r>
         <w:t xml:space="preserve">. The majority of these studies employed decision analysis methods such as Value of Information and Cost-Benefit Analysis, focusing primarily on quantitative instrumental values (e.g., profit, crop yield, lives saved), particularly in agricultural contexts. Studies that applied preference elicitation methods including stated preference, surveys, interviews, and focus groups were able to capture qualitative benefits and relational values including quality of life improvements, empowerment, and procedural justice.  </w:t>
@@ -911,7 +872,7 @@
           <w:id w:val="-489363316"/>
         </w:sdtPr>
         <w:sdtContent>
-          <w:commentRangeStart w:id="12"/>
+          <w:commentRangeStart w:id="8"/>
         </w:sdtContent>
       </w:sdt>
       <w:sdt>
@@ -920,19 +881,19 @@
           <w:id w:val="-541017434"/>
         </w:sdtPr>
         <w:sdtContent>
-          <w:commentRangeStart w:id="13"/>
+          <w:commentRangeStart w:id="9"/>
         </w:sdtContent>
       </w:sdt>
       <w:r>
         <w:t xml:space="preserve">By highlighting the breadth of valuation methods that have been applied to date, </w:t>
       </w:r>
-      <w:commentRangeEnd w:id="12"/>
-      <w:r>
-        <w:commentReference w:id="12"/>
-      </w:r>
-      <w:commentRangeEnd w:id="13"/>
-      <w:r>
-        <w:commentReference w:id="13"/>
+      <w:commentRangeEnd w:id="8"/>
+      <w:r>
+        <w:commentReference w:id="8"/>
+      </w:r>
+      <w:commentRangeEnd w:id="9"/>
+      <w:r>
+        <w:commentReference w:id="9"/>
       </w:r>
       <w:r>
         <w:t>we aim to expand our understanding of the societal benefits of ESI to help guide investment in future missions, enhance public support, and ensure that science and policy goals are well aligned.</w:t>
@@ -942,8 +903,8 @@
       <w:pPr>
         <w:pStyle w:val="Heading1"/>
       </w:pPr>
-      <w:bookmarkStart w:id="14" w:name="_heading=h.ut78d9qjldkr" w:colFirst="0" w:colLast="0"/>
-      <w:bookmarkEnd w:id="14"/>
+      <w:bookmarkStart w:id="10" w:name="_heading=h.ut78d9qjldkr" w:colFirst="0" w:colLast="0"/>
+      <w:bookmarkEnd w:id="10"/>
       <w:r>
         <w:t>Significance statement</w:t>
       </w:r>
@@ -977,8 +938,8 @@
           <w:szCs w:val="28"/>
         </w:rPr>
       </w:pPr>
-      <w:bookmarkStart w:id="15" w:name="bookmark=id.2fhvfh524bp0" w:colFirst="0" w:colLast="0"/>
-      <w:bookmarkEnd w:id="15"/>
+      <w:bookmarkStart w:id="11" w:name="bookmark=id.2fhvfh524bp0" w:colFirst="0" w:colLast="0"/>
+      <w:bookmarkEnd w:id="11"/>
       <w:r>
         <w:br w:type="page"/>
       </w:r>
@@ -996,20 +957,10 @@
       <w:pPr>
         <w:pStyle w:val="Heading2"/>
       </w:pPr>
-      <w:bookmarkStart w:id="16" w:name="bookmark=id.wje6schmpb18" w:colFirst="0" w:colLast="0"/>
-      <w:bookmarkEnd w:id="16"/>
-      <w:commentRangeStart w:id="17"/>
+      <w:bookmarkStart w:id="12" w:name="bookmark=id.wje6schmpb18" w:colFirst="0" w:colLast="0"/>
+      <w:bookmarkEnd w:id="12"/>
       <w:r>
         <w:t>Introduction</w:t>
-      </w:r>
-      <w:commentRangeEnd w:id="17"/>
-      <w:r>
-        <w:rPr>
-          <w:rStyle w:val="CommentReference"/>
-          <w:rFonts w:ascii="Times New Roman" w:eastAsia="Times New Roman" w:hAnsi="Times New Roman" w:cs="Times New Roman"/>
-          <w:b w:val="0"/>
-        </w:rPr>
-        <w:commentReference w:id="17"/>
       </w:r>
     </w:p>
     <w:p>
@@ -1086,7 +1037,7 @@
           <w:id w:val="-1372412960"/>
         </w:sdtPr>
         <w:sdtContent>
-          <w:ins w:id="18" w:author="Gillian Galford" w:date="2025-07-15T19:14:00Z">
+          <w:ins w:id="13" w:author="Gillian Galford" w:date="2025-07-15T19:14:00Z">
             <w:r>
               <w:t>,</w:t>
             </w:r>
@@ -1102,7 +1053,7 @@
           <w:id w:val="-1111984143"/>
         </w:sdtPr>
         <w:sdtContent>
-          <w:ins w:id="19" w:author="Gillian Galford" w:date="2025-07-15T19:14:00Z">
+          <w:ins w:id="14" w:author="Gillian Galford" w:date="2025-07-15T19:14:00Z">
             <w:r>
               <w:t>,</w:t>
             </w:r>
@@ -1450,7 +1401,7 @@
           <w:id w:val="-1566030334"/>
         </w:sdtPr>
         <w:sdtContent>
-          <w:ins w:id="20" w:author="Rachelle Gould" w:date="2025-08-01T03:00:00Z">
+          <w:ins w:id="15" w:author="Rachelle Gould" w:date="2025-08-01T03:00:00Z">
             <w:r>
               <w:t xml:space="preserve">, </w:t>
             </w:r>
@@ -1507,7 +1458,7 @@
           <w:id w:val="674938608"/>
         </w:sdtPr>
         <w:sdtContent>
-          <w:ins w:id="21" w:author="Yusuke Kuwayama" w:date="2025-07-30T19:14:00Z">
+          <w:ins w:id="16" w:author="Yusuke Kuwayama" w:date="2025-07-30T19:14:00Z">
             <w:r>
               <w:t>s</w:t>
             </w:r>
@@ -1668,7 +1619,6 @@
         <w:t>.</w:t>
       </w:r>
     </w:p>
-    <w:commentRangeStart w:id="22"/>
     <w:p>
       <w:sdt>
         <w:sdtPr>
@@ -1725,7 +1675,7 @@
           <w:id w:val="-12381866"/>
         </w:sdtPr>
         <w:sdtContent>
-          <w:ins w:id="23" w:author="Casey O'Hara" w:date="2025-08-04T22:57:00Z">
+          <w:ins w:id="17" w:author="Casey O'Hara" w:date="2025-08-04T22:57:00Z">
             <w:r>
               <w:t>;</w:t>
             </w:r>
@@ -1757,7 +1707,7 @@
           <w:id w:val="-145747422"/>
         </w:sdtPr>
         <w:sdtContent>
-          <w:ins w:id="24" w:author="Casey O'Hara" w:date="2025-08-04T22:57:00Z">
+          <w:ins w:id="18" w:author="Casey O'Hara" w:date="2025-08-04T22:57:00Z">
             <w:r>
               <w:t>;</w:t>
             </w:r>
@@ -1835,7 +1785,7 @@
           <w:id w:val="280633043"/>
         </w:sdtPr>
         <w:sdtContent>
-          <w:ins w:id="25" w:author="Rebecca Chaplin-Kramer" w:date="2025-07-24T16:47:00Z">
+          <w:ins w:id="19" w:author="Rebecca Chaplin-Kramer" w:date="2025-07-24T16:47:00Z">
             <w:r>
               <w:t>we hold for the information about</w:t>
             </w:r>
@@ -1863,7 +1813,7 @@
           <w:id w:val="-1940462199"/>
         </w:sdtPr>
         <w:sdtContent>
-          <w:ins w:id="26" w:author="Rebecca Chaplin-Kramer" w:date="2025-07-24T16:47:00Z">
+          <w:ins w:id="20" w:author="Rebecca Chaplin-Kramer" w:date="2025-07-24T16:47:00Z">
             <w:r>
               <w:t xml:space="preserve"> (ESI) that can guide our decisions about how we manage that relationship</w:t>
             </w:r>
@@ -1891,7 +1841,7 @@
           <w:id w:val="-941689473"/>
         </w:sdtPr>
         <w:sdtContent>
-          <w:ins w:id="27" w:author="Rebecca Chaplin-Kramer" w:date="2025-07-24T16:52:00Z">
+          <w:ins w:id="21" w:author="Rebecca Chaplin-Kramer" w:date="2025-07-24T16:52:00Z">
             <w:r>
               <w:t>[</w:t>
             </w:r>
@@ -1903,19 +1853,19 @@
             </w:sdtPr>
             <w:sdtContent/>
           </w:sdt>
-          <w:customXmlInsRangeStart w:id="28" w:author="Rebecca Chaplin-Kramer" w:date="2025-07-24T16:52:00Z"/>
+          <w:customXmlInsRangeStart w:id="22" w:author="Rebecca Chaplin-Kramer" w:date="2025-07-24T16:52:00Z"/>
           <w:sdt>
             <w:sdtPr>
               <w:tag w:val="goog_rdk_103"/>
               <w:id w:val="-1046130281"/>
             </w:sdtPr>
             <w:sdtContent>
-              <w:customXmlInsRangeEnd w:id="28"/>
-              <w:customXmlInsRangeStart w:id="29" w:author="Rebecca Chaplin-Kramer" w:date="2025-07-24T16:52:00Z"/>
+              <w:customXmlInsRangeEnd w:id="22"/>
+              <w:customXmlInsRangeStart w:id="23" w:author="Rebecca Chaplin-Kramer" w:date="2025-07-24T16:52:00Z"/>
             </w:sdtContent>
           </w:sdt>
-          <w:customXmlInsRangeEnd w:id="29"/>
-          <w:ins w:id="30" w:author="Rebecca Chaplin-Kramer" w:date="2025-07-24T16:52:00Z">
+          <w:customXmlInsRangeEnd w:id="23"/>
+          <w:ins w:id="24" w:author="Rebecca Chaplin-Kramer" w:date="2025-07-24T16:52:00Z">
             <w:r>
               <w:t>WE NEED TO SAY HERE HOW WE WOULD INTERPRET THE THREE DEFINITIONS DIFFERENTLY AS RELATES TO INFORMATION.]</w:t>
             </w:r>
@@ -2004,14 +1954,6 @@
       <w:r>
         <w:t>societal benefits.</w:t>
       </w:r>
-      <w:commentRangeEnd w:id="22"/>
-      <w:r>
-        <w:rPr>
-          <w:rStyle w:val="CommentReference"/>
-          <w:rFonts w:ascii="Times New Roman" w:eastAsia="Times New Roman" w:hAnsi="Times New Roman" w:cs="Times New Roman"/>
-        </w:rPr>
-        <w:commentReference w:id="22"/>
-      </w:r>
     </w:p>
     <w:p>
       <w:sdt>
@@ -2038,7 +1980,7 @@
           <w:id w:val="-1839608229"/>
         </w:sdtPr>
         <w:sdtContent>
-          <w:customXmlInsRangeStart w:id="31" w:author="Casey O'Hara" w:date="2025-07-18T22:02:00Z"/>
+          <w:customXmlInsRangeStart w:id="25" w:author="Casey O'Hara" w:date="2025-07-18T22:02:00Z"/>
           <w:sdt>
             <w:sdtPr>
               <w:tag w:val="goog_rdk_115"/>
@@ -2046,14 +1988,14 @@
               <w:showingPlcHdr/>
             </w:sdtPr>
             <w:sdtContent>
-              <w:customXmlInsRangeEnd w:id="31"/>
+              <w:customXmlInsRangeEnd w:id="25"/>
               <w:r>
                 <w:t xml:space="preserve">     </w:t>
               </w:r>
-              <w:customXmlInsRangeStart w:id="32" w:author="Casey O'Hara" w:date="2025-07-18T22:02:00Z"/>
+              <w:customXmlInsRangeStart w:id="26" w:author="Casey O'Hara" w:date="2025-07-18T22:02:00Z"/>
             </w:sdtContent>
           </w:sdt>
-          <w:customXmlInsRangeEnd w:id="32"/>
+          <w:customXmlInsRangeEnd w:id="26"/>
           <w:sdt>
             <w:sdtPr>
               <w:tag w:val="goog_rdk_116"/>
@@ -2144,7 +2086,7 @@
           <w:id w:val="-561133855"/>
         </w:sdtPr>
         <w:sdtContent>
-          <w:ins w:id="33" w:author="Rebecca Chaplin-Kramer" w:date="2025-07-24T16:57:00Z">
+          <w:ins w:id="27" w:author="Rebecca Chaplin-Kramer" w:date="2025-07-24T16:57:00Z">
             <w:r>
               <w:t xml:space="preserve">, </w:t>
             </w:r>
@@ -2154,21 +2096,15 @@
               <w:tag w:val="goog_rdk_131"/>
               <w:id w:val="-1486212733"/>
             </w:sdtPr>
-            <w:sdtContent>
-              <w:commentRangeStart w:id="34"/>
-            </w:sdtContent>
+            <w:sdtContent/>
           </w:sdt>
-          <w:ins w:id="35" w:author="Rebecca Chaplin-Kramer" w:date="2025-07-24T16:57:00Z">
+          <w:ins w:id="28" w:author="Rebecca Chaplin-Kramer" w:date="2025-07-24T16:57:00Z">
             <w:r>
               <w:t>or can be used in other aggregative valuation techniques to weave together multiple value types (e.g., ____)</w:t>
             </w:r>
           </w:ins>
         </w:sdtContent>
       </w:sdt>
-      <w:commentRangeEnd w:id="34"/>
-      <w:r>
-        <w:commentReference w:id="34"/>
-      </w:r>
       <w:r>
         <w:t>.</w:t>
       </w:r>
@@ -2304,7 +2240,7 @@
           <w:id w:val="716234060"/>
         </w:sdtPr>
         <w:sdtContent>
-          <w:customXmlInsRangeStart w:id="36" w:author="Gillian Galford" w:date="2025-07-22T14:16:00Z"/>
+          <w:customXmlInsRangeStart w:id="29" w:author="Gillian Galford" w:date="2025-07-22T14:16:00Z"/>
           <w:sdt>
             <w:sdtPr>
               <w:tag w:val="goog_rdk_144"/>
@@ -2312,14 +2248,14 @@
               <w:showingPlcHdr/>
             </w:sdtPr>
             <w:sdtContent>
-              <w:customXmlInsRangeEnd w:id="36"/>
+              <w:customXmlInsRangeEnd w:id="29"/>
               <w:r>
                 <w:t xml:space="preserve">     </w:t>
               </w:r>
-              <w:customXmlInsRangeStart w:id="37" w:author="Gillian Galford" w:date="2025-07-22T14:16:00Z"/>
+              <w:customXmlInsRangeStart w:id="30" w:author="Gillian Galford" w:date="2025-07-22T14:16:00Z"/>
             </w:sdtContent>
           </w:sdt>
-          <w:customXmlInsRangeEnd w:id="37"/>
+          <w:customXmlInsRangeEnd w:id="30"/>
         </w:sdtContent>
       </w:sdt>
       <w:sdt>
@@ -2377,7 +2313,7 @@
           <w:id w:val="-802855204"/>
         </w:sdtPr>
         <w:sdtContent>
-          <w:customXmlInsRangeStart w:id="38" w:author="Gillian Galford" w:date="2025-07-22T14:16:00Z"/>
+          <w:customXmlInsRangeStart w:id="31" w:author="Gillian Galford" w:date="2025-07-22T14:16:00Z"/>
           <w:sdt>
             <w:sdtPr>
               <w:tag w:val="goog_rdk_150"/>
@@ -2385,14 +2321,14 @@
               <w:showingPlcHdr/>
             </w:sdtPr>
             <w:sdtContent>
-              <w:customXmlInsRangeEnd w:id="38"/>
+              <w:customXmlInsRangeEnd w:id="31"/>
               <w:r>
                 <w:t xml:space="preserve">     </w:t>
               </w:r>
-              <w:customXmlInsRangeStart w:id="39" w:author="Gillian Galford" w:date="2025-07-22T14:16:00Z"/>
+              <w:customXmlInsRangeStart w:id="32" w:author="Gillian Galford" w:date="2025-07-22T14:16:00Z"/>
             </w:sdtContent>
           </w:sdt>
-          <w:customXmlInsRangeEnd w:id="39"/>
+          <w:customXmlInsRangeEnd w:id="32"/>
         </w:sdtContent>
       </w:sdt>
       <w:r>
@@ -2472,7 +2408,7 @@
           <w:id w:val="-2118054522"/>
         </w:sdtPr>
         <w:sdtContent>
-          <w:customXmlInsRangeStart w:id="40" w:author="Gillian Galford" w:date="2025-07-22T14:16:00Z"/>
+          <w:customXmlInsRangeStart w:id="33" w:author="Gillian Galford" w:date="2025-07-22T14:16:00Z"/>
           <w:sdt>
             <w:sdtPr>
               <w:tag w:val="goog_rdk_157"/>
@@ -2480,14 +2416,14 @@
               <w:showingPlcHdr/>
             </w:sdtPr>
             <w:sdtContent>
-              <w:customXmlInsRangeEnd w:id="40"/>
+              <w:customXmlInsRangeEnd w:id="33"/>
               <w:r>
                 <w:t xml:space="preserve">     </w:t>
               </w:r>
-              <w:customXmlInsRangeStart w:id="41" w:author="Gillian Galford" w:date="2025-07-22T14:16:00Z"/>
+              <w:customXmlInsRangeStart w:id="34" w:author="Gillian Galford" w:date="2025-07-22T14:16:00Z"/>
             </w:sdtContent>
           </w:sdt>
-          <w:customXmlInsRangeEnd w:id="41"/>
+          <w:customXmlInsRangeEnd w:id="34"/>
         </w:sdtContent>
       </w:sdt>
       <w:sdt>
@@ -2576,7 +2512,7 @@
           <w:id w:val="-773527509"/>
         </w:sdtPr>
         <w:sdtContent>
-          <w:ins w:id="42" w:author="Gillian Galford" w:date="2025-07-22T14:17:00Z">
+          <w:ins w:id="35" w:author="Gillian Galford" w:date="2025-07-22T14:17:00Z">
             <w:r>
               <w:t xml:space="preserve">. </w:t>
             </w:r>
@@ -2681,7 +2617,7 @@
           <w:id w:val="719017792"/>
         </w:sdtPr>
         <w:sdtContent>
-          <w:ins w:id="43" w:author="Gillian Galford" w:date="2025-07-22T14:18:00Z">
+          <w:ins w:id="36" w:author="Gillian Galford" w:date="2025-07-22T14:18:00Z">
             <w:r>
               <w:t>,</w:t>
             </w:r>
@@ -2697,7 +2633,7 @@
           <w:id w:val="1350386089"/>
         </w:sdtPr>
         <w:sdtContent>
-          <w:ins w:id="44" w:author="Gillian Galford" w:date="2025-07-22T14:18:00Z">
+          <w:ins w:id="37" w:author="Gillian Galford" w:date="2025-07-22T14:18:00Z">
             <w:r>
               <w:t>,</w:t>
             </w:r>
@@ -2724,7 +2660,7 @@
           <w:id w:val="358431312"/>
         </w:sdtPr>
         <w:sdtContent>
-          <w:ins w:id="45" w:author="Rebecca Chaplin-Kramer" w:date="2025-07-24T18:12:00Z">
+          <w:ins w:id="38" w:author="Rebecca Chaplin-Kramer" w:date="2025-07-24T18:12:00Z">
             <w:r>
               <w:t xml:space="preserve"> </w:t>
             </w:r>
@@ -2835,18 +2771,18 @@
           <w:id w:val="284605197"/>
         </w:sdtPr>
         <w:sdtContent>
-          <w:customXmlInsRangeStart w:id="46" w:author="Gillian Galford" w:date="2025-07-22T14:19:00Z"/>
+          <w:customXmlInsRangeStart w:id="39" w:author="Gillian Galford" w:date="2025-07-22T14:19:00Z"/>
           <w:sdt>
             <w:sdtPr>
               <w:tag w:val="goog_rdk_186"/>
               <w:id w:val="-134446116"/>
             </w:sdtPr>
             <w:sdtContent>
-              <w:customXmlInsRangeEnd w:id="46"/>
-              <w:customXmlInsRangeStart w:id="47" w:author="Gillian Galford" w:date="2025-07-22T14:19:00Z"/>
+              <w:customXmlInsRangeEnd w:id="39"/>
+              <w:customXmlInsRangeStart w:id="40" w:author="Gillian Galford" w:date="2025-07-22T14:19:00Z"/>
             </w:sdtContent>
           </w:sdt>
-          <w:customXmlInsRangeEnd w:id="47"/>
+          <w:customXmlInsRangeEnd w:id="40"/>
           <w:sdt>
             <w:sdtPr>
               <w:tag w:val="goog_rdk_187"/>
@@ -2882,7 +2818,7 @@
           <w:id w:val="89684065"/>
         </w:sdtPr>
         <w:sdtContent>
-          <w:customXmlInsRangeStart w:id="48" w:author="Gillian Galford" w:date="2025-07-22T14:19:00Z"/>
+          <w:customXmlInsRangeStart w:id="41" w:author="Gillian Galford" w:date="2025-07-22T14:19:00Z"/>
           <w:sdt>
             <w:sdtPr>
               <w:tag w:val="goog_rdk_190"/>
@@ -2890,14 +2826,14 @@
               <w:showingPlcHdr/>
             </w:sdtPr>
             <w:sdtContent>
-              <w:customXmlInsRangeEnd w:id="48"/>
+              <w:customXmlInsRangeEnd w:id="41"/>
               <w:r>
                 <w:t xml:space="preserve">     </w:t>
               </w:r>
-              <w:customXmlInsRangeStart w:id="49" w:author="Gillian Galford" w:date="2025-07-22T14:19:00Z"/>
+              <w:customXmlInsRangeStart w:id="42" w:author="Gillian Galford" w:date="2025-07-22T14:19:00Z"/>
             </w:sdtContent>
           </w:sdt>
-          <w:customXmlInsRangeEnd w:id="49"/>
+          <w:customXmlInsRangeEnd w:id="42"/>
         </w:sdtContent>
       </w:sdt>
       <w:sdt>
@@ -2918,7 +2854,7 @@
           <w:id w:val="-1309755935"/>
         </w:sdtPr>
         <w:sdtContent>
-          <w:customXmlInsRangeStart w:id="50" w:author="Gillian Galford" w:date="2025-07-22T14:19:00Z"/>
+          <w:customXmlInsRangeStart w:id="43" w:author="Gillian Galford" w:date="2025-07-22T14:19:00Z"/>
           <w:sdt>
             <w:sdtPr>
               <w:tag w:val="goog_rdk_193"/>
@@ -2926,15 +2862,15 @@
               <w:showingPlcHdr/>
             </w:sdtPr>
             <w:sdtContent>
-              <w:customXmlInsRangeEnd w:id="50"/>
+              <w:customXmlInsRangeEnd w:id="43"/>
               <w:r>
                 <w:t xml:space="preserve">     </w:t>
               </w:r>
-              <w:customXmlInsRangeStart w:id="51" w:author="Gillian Galford" w:date="2025-07-22T14:19:00Z"/>
+              <w:customXmlInsRangeStart w:id="44" w:author="Gillian Galford" w:date="2025-07-22T14:19:00Z"/>
             </w:sdtContent>
           </w:sdt>
-          <w:customXmlInsRangeEnd w:id="51"/>
-          <w:customXmlInsRangeStart w:id="52" w:author="Gillian Galford" w:date="2025-07-22T14:19:00Z"/>
+          <w:customXmlInsRangeEnd w:id="44"/>
+          <w:customXmlInsRangeStart w:id="45" w:author="Gillian Galford" w:date="2025-07-22T14:19:00Z"/>
           <w:sdt>
             <w:sdtPr>
               <w:tag w:val="goog_rdk_194"/>
@@ -2942,15 +2878,15 @@
               <w:showingPlcHdr/>
             </w:sdtPr>
             <w:sdtContent>
-              <w:customXmlInsRangeEnd w:id="52"/>
+              <w:customXmlInsRangeEnd w:id="45"/>
               <w:r>
                 <w:t xml:space="preserve">     </w:t>
               </w:r>
-              <w:customXmlInsRangeStart w:id="53" w:author="Gillian Galford" w:date="2025-07-22T14:19:00Z"/>
+              <w:customXmlInsRangeStart w:id="46" w:author="Gillian Galford" w:date="2025-07-22T14:19:00Z"/>
             </w:sdtContent>
           </w:sdt>
-          <w:customXmlInsRangeEnd w:id="53"/>
-          <w:ins w:id="54" w:author="Gillian Galford" w:date="2025-07-22T14:19:00Z">
+          <w:customXmlInsRangeEnd w:id="46"/>
+          <w:ins w:id="47" w:author="Gillian Galford" w:date="2025-07-22T14:19:00Z">
             <w:r>
               <w:t xml:space="preserve"> </w:t>
             </w:r>
@@ -3001,7 +2937,7 @@
           <w:id w:val="133738556"/>
         </w:sdtPr>
         <w:sdtContent>
-          <w:ins w:id="55" w:author="Rebecca Chaplin-Kramer" w:date="2025-07-24T18:13:00Z">
+          <w:ins w:id="48" w:author="Rebecca Chaplin-Kramer" w:date="2025-07-24T18:13:00Z">
             <w:r>
               <w:t xml:space="preserve"> </w:t>
             </w:r>
@@ -3017,7 +2953,7 @@
           <w:id w:val="49079943"/>
         </w:sdtPr>
         <w:sdtContent>
-          <w:ins w:id="56" w:author="Gillian Galford" w:date="2025-07-22T14:19:00Z">
+          <w:ins w:id="49" w:author="Gillian Galford" w:date="2025-07-22T14:19:00Z">
             <w:r>
               <w:t xml:space="preserve"> </w:t>
             </w:r>
@@ -3081,7 +3017,7 @@
           <w:id w:val="-982971855"/>
         </w:sdtPr>
         <w:sdtContent>
-          <w:customXmlInsRangeStart w:id="57" w:author="Rebecca Chaplin-Kramer" w:date="2025-07-24T18:14:00Z"/>
+          <w:customXmlInsRangeStart w:id="50" w:author="Rebecca Chaplin-Kramer" w:date="2025-07-24T18:14:00Z"/>
           <w:sdt>
             <w:sdtPr>
               <w:tag w:val="goog_rdk_205"/>
@@ -3089,14 +3025,14 @@
               <w:showingPlcHdr/>
             </w:sdtPr>
             <w:sdtContent>
-              <w:customXmlInsRangeEnd w:id="57"/>
+              <w:customXmlInsRangeEnd w:id="50"/>
               <w:r>
                 <w:t xml:space="preserve">     </w:t>
               </w:r>
-              <w:customXmlInsRangeStart w:id="58" w:author="Rebecca Chaplin-Kramer" w:date="2025-07-24T18:14:00Z"/>
+              <w:customXmlInsRangeStart w:id="51" w:author="Rebecca Chaplin-Kramer" w:date="2025-07-24T18:14:00Z"/>
             </w:sdtContent>
           </w:sdt>
-          <w:customXmlInsRangeEnd w:id="58"/>
+          <w:customXmlInsRangeEnd w:id="51"/>
         </w:sdtContent>
       </w:sdt>
       <w:sdt>
@@ -3185,8 +3121,8 @@
       <w:pPr>
         <w:pStyle w:val="Heading2"/>
       </w:pPr>
-      <w:bookmarkStart w:id="59" w:name="bookmark=id.kqwl0jyay8mc" w:colFirst="0" w:colLast="0"/>
-      <w:bookmarkEnd w:id="59"/>
+      <w:bookmarkStart w:id="52" w:name="bookmark=id.kqwl0jyay8mc" w:colFirst="0" w:colLast="0"/>
+      <w:bookmarkEnd w:id="52"/>
       <w:r>
         <w:t>Results</w:t>
       </w:r>
@@ -3195,8 +3131,8 @@
       <w:pPr>
         <w:pStyle w:val="Heading3"/>
       </w:pPr>
-      <w:bookmarkStart w:id="60" w:name="bookmark=id.dry6cgham5sk" w:colFirst="0" w:colLast="0"/>
-      <w:bookmarkEnd w:id="60"/>
+      <w:bookmarkStart w:id="53" w:name="bookmark=id.dry6cgham5sk" w:colFirst="0" w:colLast="0"/>
+      <w:bookmarkEnd w:id="53"/>
       <w:r>
         <w:t>Screening Process</w:t>
       </w:r>
@@ -3397,7 +3333,7 @@
           <w:id w:val="1586807956"/>
         </w:sdtPr>
         <w:sdtContent>
-          <w:ins w:id="61" w:author="Gillian Galford" w:date="2025-07-22T14:24:00Z">
+          <w:ins w:id="54" w:author="Gillian Galford" w:date="2025-07-22T14:24:00Z">
             <w:r>
               <w:t>,</w:t>
             </w:r>
@@ -3447,7 +3383,7 @@
           <w:id w:val="363075367"/>
         </w:sdtPr>
         <w:sdtContent>
-          <w:customXmlInsRangeStart w:id="62" w:author="Gillian Galford" w:date="2025-07-22T14:25:00Z"/>
+          <w:customXmlInsRangeStart w:id="55" w:author="Gillian Galford" w:date="2025-07-22T14:25:00Z"/>
           <w:sdt>
             <w:sdtPr>
               <w:tag w:val="goog_rdk_232"/>
@@ -3455,14 +3391,14 @@
               <w:showingPlcHdr/>
             </w:sdtPr>
             <w:sdtContent>
-              <w:customXmlInsRangeEnd w:id="62"/>
+              <w:customXmlInsRangeEnd w:id="55"/>
               <w:r>
                 <w:t xml:space="preserve">     </w:t>
               </w:r>
-              <w:customXmlInsRangeStart w:id="63" w:author="Gillian Galford" w:date="2025-07-22T14:25:00Z"/>
+              <w:customXmlInsRangeStart w:id="56" w:author="Gillian Galford" w:date="2025-07-22T14:25:00Z"/>
             </w:sdtContent>
           </w:sdt>
-          <w:customXmlInsRangeEnd w:id="63"/>
+          <w:customXmlInsRangeEnd w:id="56"/>
         </w:sdtContent>
       </w:sdt>
       <w:sdt>
@@ -3483,7 +3419,7 @@
           <w:id w:val="-1269589959"/>
         </w:sdtPr>
         <w:sdtContent>
-          <w:customXmlInsRangeStart w:id="64" w:author="Gillian Galford" w:date="2025-07-22T14:25:00Z"/>
+          <w:customXmlInsRangeStart w:id="57" w:author="Gillian Galford" w:date="2025-07-22T14:25:00Z"/>
           <w:sdt>
             <w:sdtPr>
               <w:tag w:val="goog_rdk_235"/>
@@ -3491,14 +3427,14 @@
               <w:showingPlcHdr/>
             </w:sdtPr>
             <w:sdtContent>
-              <w:customXmlInsRangeEnd w:id="64"/>
+              <w:customXmlInsRangeEnd w:id="57"/>
               <w:r>
                 <w:t xml:space="preserve">     </w:t>
               </w:r>
-              <w:customXmlInsRangeStart w:id="65" w:author="Gillian Galford" w:date="2025-07-22T14:25:00Z"/>
+              <w:customXmlInsRangeStart w:id="58" w:author="Gillian Galford" w:date="2025-07-22T14:25:00Z"/>
             </w:sdtContent>
           </w:sdt>
-          <w:customXmlInsRangeEnd w:id="65"/>
+          <w:customXmlInsRangeEnd w:id="58"/>
         </w:sdtContent>
       </w:sdt>
       <w:sdt>
@@ -3727,7 +3663,7 @@
           <w:id w:val="-534093412"/>
         </w:sdtPr>
         <w:sdtContent>
-          <w:ins w:id="66" w:author="Gillian Galford" w:date="2025-07-22T14:27:00Z">
+          <w:ins w:id="59" w:author="Gillian Galford" w:date="2025-07-22T14:27:00Z">
             <w:r>
               <w:t>ed</w:t>
             </w:r>
@@ -3754,32 +3690,17 @@
           <w:tag w:val="goog_rdk_257"/>
           <w:id w:val="362528424"/>
         </w:sdtPr>
-        <w:sdtContent>
-          <w:commentRangeStart w:id="67"/>
-        </w:sdtContent>
+        <w:sdtContent/>
       </w:sdt>
       <w:sdt>
         <w:sdtPr>
           <w:tag w:val="goog_rdk_258"/>
           <w:id w:val="32462810"/>
         </w:sdtPr>
-        <w:sdtContent>
-          <w:commentRangeStart w:id="68"/>
-        </w:sdtContent>
-      </w:sdt>
-      <w:r>
-        <w:t>170 documents that met all criteria</w:t>
-      </w:r>
-      <w:commentRangeEnd w:id="67"/>
-      <w:r>
-        <w:commentReference w:id="67"/>
-      </w:r>
-      <w:commentRangeEnd w:id="68"/>
-      <w:r>
-        <w:commentReference w:id="68"/>
-      </w:r>
-      <w:r>
-        <w:t xml:space="preserve"> (</w:t>
+        <w:sdtContent/>
+      </w:sdt>
+      <w:r>
+        <w:t>170 documents that met all criteria (</w:t>
       </w:r>
       <w:sdt>
         <w:sdtPr>
@@ -3802,7 +3723,7 @@
           <w:id w:val="-2061646494"/>
         </w:sdtPr>
         <w:sdtContent>
-          <w:ins w:id="69" w:author="Gillian Galford" w:date="2025-07-22T14:27:00Z">
+          <w:ins w:id="60" w:author="Gillian Galford" w:date="2025-07-22T14:27:00Z">
             <w:r>
               <w:t>,</w:t>
             </w:r>
@@ -3997,8 +3918,8 @@
       <w:pPr>
         <w:pStyle w:val="Heading3"/>
       </w:pPr>
-      <w:bookmarkStart w:id="70" w:name="bookmark=id.o44upw23xvrm" w:colFirst="0" w:colLast="0"/>
-      <w:bookmarkEnd w:id="70"/>
+      <w:bookmarkStart w:id="61" w:name="bookmark=id.o44upw23xvrm" w:colFirst="0" w:colLast="0"/>
+      <w:bookmarkEnd w:id="61"/>
       <w:r>
         <w:t>Valuation Methods</w:t>
       </w:r>
@@ -4096,7 +4017,7 @@
           <w:id w:val="654194265"/>
         </w:sdtPr>
         <w:sdtContent>
-          <w:ins w:id="71" w:author="Yusuke Kuwayama" w:date="2025-07-30T19:40:00Z">
+          <w:ins w:id="62" w:author="Yusuke Kuwayama" w:date="2025-07-30T19:40:00Z">
             <w:r>
               <w:t>;</w:t>
             </w:r>
@@ -4120,7 +4041,7 @@
           <w:id w:val="1794863533"/>
         </w:sdtPr>
         <w:sdtContent>
-          <w:ins w:id="72" w:author="Gillian Galford" w:date="2025-07-22T14:31:00Z">
+          <w:ins w:id="63" w:author="Gillian Galford" w:date="2025-07-22T14:31:00Z">
             <w:r>
               <w:t>)</w:t>
             </w:r>
@@ -4320,7 +4241,7 @@
           <w:id w:val="-2017881104"/>
         </w:sdtPr>
         <w:sdtContent>
-          <w:ins w:id="73" w:author="Casey O'Hara" w:date="2025-08-22T14:16:00Z">
+          <w:ins w:id="64" w:author="Casey O'Hara" w:date="2025-08-22T14:16:00Z">
             <w:r>
               <w:t xml:space="preserve"> </w:t>
             </w:r>
@@ -4579,7 +4500,7 @@
           <w:id w:val="-465834812"/>
         </w:sdtPr>
         <w:sdtContent>
-          <w:customXmlInsRangeStart w:id="74" w:author="Gillian Galford" w:date="2025-07-22T14:40:00Z"/>
+          <w:customXmlInsRangeStart w:id="65" w:author="Gillian Galford" w:date="2025-07-22T14:40:00Z"/>
           <w:sdt>
             <w:sdtPr>
               <w:tag w:val="goog_rdk_323"/>
@@ -4587,14 +4508,14 @@
               <w:showingPlcHdr/>
             </w:sdtPr>
             <w:sdtContent>
-              <w:customXmlInsRangeEnd w:id="74"/>
+              <w:customXmlInsRangeEnd w:id="65"/>
               <w:r>
                 <w:t xml:space="preserve">     </w:t>
               </w:r>
-              <w:customXmlInsRangeStart w:id="75" w:author="Gillian Galford" w:date="2025-07-22T14:40:00Z"/>
+              <w:customXmlInsRangeStart w:id="66" w:author="Gillian Galford" w:date="2025-07-22T14:40:00Z"/>
             </w:sdtContent>
           </w:sdt>
-          <w:customXmlInsRangeEnd w:id="75"/>
+          <w:customXmlInsRangeEnd w:id="66"/>
         </w:sdtContent>
       </w:sdt>
       <w:sdt>
@@ -4742,7 +4663,7 @@
           <w:id w:val="-903263826"/>
         </w:sdtPr>
         <w:sdtContent>
-          <w:commentRangeStart w:id="76"/>
+          <w:commentRangeStart w:id="67"/>
         </w:sdtContent>
       </w:sdt>
       <w:sdt>
@@ -4751,7 +4672,7 @@
           <w:id w:val="-193396653"/>
         </w:sdtPr>
         <w:sdtContent>
-          <w:commentRangeStart w:id="77"/>
+          <w:commentRangeStart w:id="68"/>
         </w:sdtContent>
       </w:sdt>
       <w:r>
@@ -4795,13 +4716,13 @@
           </wp:inline>
         </w:drawing>
       </w:r>
-      <w:commentRangeEnd w:id="76"/>
-      <w:r>
-        <w:commentReference w:id="76"/>
-      </w:r>
-      <w:commentRangeEnd w:id="77"/>
-      <w:r>
-        <w:commentReference w:id="77"/>
+      <w:commentRangeEnd w:id="67"/>
+      <w:r>
+        <w:commentReference w:id="67"/>
+      </w:r>
+      <w:commentRangeEnd w:id="68"/>
+      <w:r>
+        <w:commentReference w:id="68"/>
       </w:r>
     </w:p>
     <w:p>
@@ -4837,8 +4758,8 @@
       <w:pPr>
         <w:pStyle w:val="Heading3"/>
       </w:pPr>
-      <w:bookmarkStart w:id="78" w:name="bookmark=id.1lbjgvvjtv83" w:colFirst="0" w:colLast="0"/>
-      <w:bookmarkEnd w:id="78"/>
+      <w:bookmarkStart w:id="69" w:name="bookmark=id.1lbjgvvjtv83" w:colFirst="0" w:colLast="0"/>
+      <w:bookmarkEnd w:id="69"/>
       <w:r>
         <w:t>Societal Benefit Domains</w:t>
       </w:r>
@@ -4864,7 +4785,7 @@
           <w:id w:val="-743645697"/>
         </w:sdtPr>
         <w:sdtContent>
-          <w:commentRangeStart w:id="79"/>
+          <w:commentRangeStart w:id="70"/>
         </w:sdtContent>
       </w:sdt>
       <w:sdt>
@@ -4880,19 +4801,19 @@
           <w:id w:val="1480850759"/>
         </w:sdtPr>
         <w:sdtContent>
-          <w:commentRangeStart w:id="80"/>
+          <w:commentRangeStart w:id="71"/>
         </w:sdtContent>
       </w:sdt>
       <w:r>
         <w:t>contexts</w:t>
       </w:r>
-      <w:commentRangeEnd w:id="79"/>
-      <w:r>
-        <w:commentReference w:id="79"/>
-      </w:r>
-      <w:commentRangeEnd w:id="80"/>
-      <w:r>
-        <w:commentReference w:id="80"/>
+      <w:commentRangeEnd w:id="70"/>
+      <w:r>
+        <w:commentReference w:id="70"/>
+      </w:r>
+      <w:commentRangeEnd w:id="71"/>
+      <w:r>
+        <w:commentReference w:id="71"/>
       </w:r>
       <w:r>
         <w:t xml:space="preserve"> (i.e., 45 studies examined societal benefits in multiple contexts</w:t>
@@ -4914,7 +4835,7 @@
           <w:id w:val="1199174218"/>
         </w:sdtPr>
         <w:sdtContent>
-          <w:ins w:id="81" w:author="Rebecca Chaplin-Kramer" w:date="2025-07-24T19:06:00Z">
+          <w:ins w:id="72" w:author="Rebecca Chaplin-Kramer" w:date="2025-07-24T19:06:00Z">
             <w:r>
               <w:t xml:space="preserve"> </w:t>
             </w:r>
@@ -4959,18 +4880,18 @@
           <w:id w:val="1031855791"/>
         </w:sdtPr>
         <w:sdtContent>
-          <w:customXmlInsRangeStart w:id="82" w:author="Rebecca Chaplin-Kramer" w:date="2025-07-24T19:06:00Z"/>
+          <w:customXmlInsRangeStart w:id="73" w:author="Rebecca Chaplin-Kramer" w:date="2025-07-24T19:06:00Z"/>
           <w:sdt>
             <w:sdtPr>
               <w:tag w:val="goog_rdk_349"/>
               <w:id w:val="1334776257"/>
             </w:sdtPr>
             <w:sdtContent>
-              <w:customXmlInsRangeEnd w:id="82"/>
-              <w:customXmlInsRangeStart w:id="83" w:author="Rebecca Chaplin-Kramer" w:date="2025-07-24T19:06:00Z"/>
+              <w:customXmlInsRangeEnd w:id="73"/>
+              <w:customXmlInsRangeStart w:id="74" w:author="Rebecca Chaplin-Kramer" w:date="2025-07-24T19:06:00Z"/>
             </w:sdtContent>
           </w:sdt>
-          <w:customXmlInsRangeEnd w:id="83"/>
+          <w:customXmlInsRangeEnd w:id="74"/>
           <w:sdt>
             <w:sdtPr>
               <w:tag w:val="goog_rdk_350"/>
@@ -4991,18 +4912,18 @@
           <w:id w:val="-314583307"/>
         </w:sdtPr>
         <w:sdtContent>
-          <w:customXmlInsRangeStart w:id="84" w:author="Gillian Galford" w:date="2025-07-22T14:45:00Z"/>
+          <w:customXmlInsRangeStart w:id="75" w:author="Gillian Galford" w:date="2025-07-22T14:45:00Z"/>
           <w:sdt>
             <w:sdtPr>
               <w:tag w:val="goog_rdk_352"/>
               <w:id w:val="1284387993"/>
             </w:sdtPr>
             <w:sdtContent>
-              <w:customXmlInsRangeEnd w:id="84"/>
-              <w:customXmlInsRangeStart w:id="85" w:author="Gillian Galford" w:date="2025-07-22T14:45:00Z"/>
+              <w:customXmlInsRangeEnd w:id="75"/>
+              <w:customXmlInsRangeStart w:id="76" w:author="Gillian Galford" w:date="2025-07-22T14:45:00Z"/>
             </w:sdtContent>
           </w:sdt>
-          <w:customXmlInsRangeEnd w:id="85"/>
+          <w:customXmlInsRangeEnd w:id="76"/>
           <w:sdt>
             <w:sdtPr>
               <w:tag w:val="goog_rdk_353"/>
@@ -5050,7 +4971,7 @@
               <w:id w:val="2003255867"/>
             </w:sdtPr>
             <w:sdtContent>
-              <w:ins w:id="86" w:author="Rebecca Chaplin-Kramer" w:date="2025-07-24T19:11:00Z">
+              <w:ins w:id="77" w:author="Rebecca Chaplin-Kramer" w:date="2025-07-24T19:11:00Z">
                 <w:r>
                   <w:t>,</w:t>
                 </w:r>
@@ -5082,7 +5003,7 @@
               <w:id w:val="-658720963"/>
             </w:sdtPr>
             <w:sdtContent>
-              <w:ins w:id="87" w:author="Gillian Galford" w:date="2025-07-22T14:45:00Z">
+              <w:ins w:id="78" w:author="Gillian Galford" w:date="2025-07-22T14:45:00Z">
                 <w:r>
                   <w:t>.</w:t>
                 </w:r>
@@ -5100,7 +5021,7 @@
           <w:id w:val="959661518"/>
         </w:sdtPr>
         <w:sdtContent>
-          <w:ins w:id="88" w:author="Rebecca Chaplin-Kramer" w:date="2025-07-24T19:12:00Z">
+          <w:ins w:id="79" w:author="Rebecca Chaplin-Kramer" w:date="2025-07-24T19:12:00Z">
             <w:r>
               <w:t xml:space="preserve"> </w:t>
             </w:r>
@@ -5146,7 +5067,7 @@
               </w:r>
             </w:sdtContent>
           </w:sdt>
-          <w:customXmlInsRangeStart w:id="89" w:author="Rebecca Chaplin-Kramer" w:date="2025-07-24T19:13:00Z"/>
+          <w:customXmlInsRangeStart w:id="80" w:author="Rebecca Chaplin-Kramer" w:date="2025-07-24T19:13:00Z"/>
           <w:sdt>
             <w:sdtPr>
               <w:tag w:val="goog_rdk_367"/>
@@ -5154,14 +5075,14 @@
               <w:showingPlcHdr/>
             </w:sdtPr>
             <w:sdtContent>
-              <w:customXmlInsRangeEnd w:id="89"/>
+              <w:customXmlInsRangeEnd w:id="80"/>
               <w:r>
                 <w:t xml:space="preserve">     </w:t>
               </w:r>
-              <w:customXmlInsRangeStart w:id="90" w:author="Rebecca Chaplin-Kramer" w:date="2025-07-24T19:13:00Z"/>
+              <w:customXmlInsRangeStart w:id="81" w:author="Rebecca Chaplin-Kramer" w:date="2025-07-24T19:13:00Z"/>
             </w:sdtContent>
           </w:sdt>
-          <w:customXmlInsRangeEnd w:id="90"/>
+          <w:customXmlInsRangeEnd w:id="81"/>
         </w:sdtContent>
       </w:sdt>
       <w:r>
@@ -5449,7 +5370,7 @@
             </w:sdtPr>
             <w:sdtContent/>
           </w:sdt>
-          <w:ins w:id="91" w:author="Gillian Galford" w:date="2025-07-22T14:47:00Z">
+          <w:ins w:id="82" w:author="Gillian Galford" w:date="2025-07-22T14:47:00Z">
             <w:r>
               <w:t xml:space="preserve"> No intrinsic values were found. </w:t>
             </w:r>
@@ -5588,8 +5509,8 @@
       <w:pPr>
         <w:pStyle w:val="Heading2"/>
       </w:pPr>
-      <w:bookmarkStart w:id="92" w:name="bookmark=id.g5ig3m9i4la" w:colFirst="0" w:colLast="0"/>
-      <w:bookmarkEnd w:id="92"/>
+      <w:bookmarkStart w:id="83" w:name="bookmark=id.g5ig3m9i4la" w:colFirst="0" w:colLast="0"/>
+      <w:bookmarkEnd w:id="83"/>
       <w:r>
         <w:t>Discussion</w:t>
       </w:r>
@@ -6077,7 +5998,7 @@
           <w:id w:val="-1777921602"/>
         </w:sdtPr>
         <w:sdtContent>
-          <w:ins w:id="93" w:author="Gillian Galford" w:date="2025-07-25T14:25:00Z">
+          <w:ins w:id="84" w:author="Gillian Galford" w:date="2025-07-25T14:25:00Z">
             <w:r>
               <w:t xml:space="preserve">, </w:t>
             </w:r>
@@ -6218,7 +6139,7 @@
           <w:id w:val="1439194114"/>
         </w:sdtPr>
         <w:sdtContent>
-          <w:ins w:id="94" w:author="Rebecca Chaplin-Kramer" w:date="2025-07-24T23:46:00Z">
+          <w:ins w:id="85" w:author="Rebecca Chaplin-Kramer" w:date="2025-07-24T23:46:00Z">
             <w:r>
               <w:t>,</w:t>
             </w:r>
@@ -6345,19 +6266,19 @@
             </w:sdtPr>
             <w:sdtContent/>
           </w:sdt>
-          <w:customXmlInsRangeStart w:id="95" w:author="Gillian Galford" w:date="2025-07-25T14:29:00Z"/>
+          <w:customXmlInsRangeStart w:id="86" w:author="Gillian Galford" w:date="2025-07-25T14:29:00Z"/>
           <w:sdt>
             <w:sdtPr>
               <w:tag w:val="goog_rdk_468"/>
               <w:id w:val="-957567650"/>
             </w:sdtPr>
             <w:sdtContent>
-              <w:customXmlInsRangeEnd w:id="95"/>
-              <w:customXmlInsRangeStart w:id="96" w:author="Gillian Galford" w:date="2025-07-25T14:29:00Z"/>
+              <w:customXmlInsRangeEnd w:id="86"/>
+              <w:customXmlInsRangeStart w:id="87" w:author="Gillian Galford" w:date="2025-07-25T14:29:00Z"/>
             </w:sdtContent>
           </w:sdt>
-          <w:customXmlInsRangeEnd w:id="96"/>
-          <w:ins w:id="97" w:author="Gillian Galford" w:date="2025-07-25T14:29:00Z">
+          <w:customXmlInsRangeEnd w:id="87"/>
+          <w:ins w:id="88" w:author="Gillian Galford" w:date="2025-07-25T14:29:00Z">
             <w:r>
               <w:t xml:space="preserve"> </w:t>
             </w:r>
@@ -6481,7 +6402,7 @@
         </w:sdtPr>
         <w:sdtContent>
           <w:proofErr w:type="spellStart"/>
-          <w:ins w:id="98" w:author="Gillian Galford" w:date="2025-07-25T14:31:00Z">
+          <w:ins w:id="89" w:author="Gillian Galford" w:date="2025-07-25T14:31:00Z">
             <w:r>
               <w:t>I</w:t>
             </w:r>
@@ -6538,17 +6459,17 @@
       </w:r>
     </w:p>
     <w:p>
-      <w:commentRangeStart w:id="99"/>
+      <w:commentRangeStart w:id="90"/>
       <w:r>
         <w:t xml:space="preserve">The scientific, political, and commercial structures </w:t>
       </w:r>
-      <w:commentRangeEnd w:id="99"/>
+      <w:commentRangeEnd w:id="90"/>
       <w:r>
         <w:rPr>
           <w:rStyle w:val="CommentReference"/>
           <w:rFonts w:ascii="Times New Roman" w:eastAsia="Times New Roman" w:hAnsi="Times New Roman" w:cs="Times New Roman"/>
         </w:rPr>
-        <w:commentReference w:id="99"/>
+        <w:commentReference w:id="90"/>
       </w:r>
       <w:r>
         <w:t xml:space="preserve">governing ESI - especially whether datasets are publicly accessible or proprietary, freely available or commercial - </w:t>
@@ -6668,7 +6589,7 @@
               </w:r>
             </w:sdtContent>
           </w:sdt>
-          <w:customXmlInsRangeStart w:id="100" w:author="Amanda Rodewald" w:date="2025-07-21T19:13:00Z"/>
+          <w:customXmlInsRangeStart w:id="91" w:author="Amanda Rodewald" w:date="2025-07-21T19:13:00Z"/>
           <w:sdt>
             <w:sdtPr>
               <w:tag w:val="goog_rdk_487"/>
@@ -6676,14 +6597,14 @@
               <w:showingPlcHdr/>
             </w:sdtPr>
             <w:sdtContent>
-              <w:customXmlInsRangeEnd w:id="100"/>
+              <w:customXmlInsRangeEnd w:id="91"/>
               <w:r>
                 <w:t xml:space="preserve">     </w:t>
               </w:r>
-              <w:customXmlInsRangeStart w:id="101" w:author="Amanda Rodewald" w:date="2025-07-21T19:13:00Z"/>
+              <w:customXmlInsRangeStart w:id="92" w:author="Amanda Rodewald" w:date="2025-07-21T19:13:00Z"/>
             </w:sdtContent>
           </w:sdt>
-          <w:customXmlInsRangeEnd w:id="101"/>
+          <w:customXmlInsRangeEnd w:id="92"/>
         </w:sdtContent>
       </w:sdt>
       <w:sdt>
@@ -6769,7 +6690,7 @@
           <w:id w:val="193324326"/>
         </w:sdtPr>
         <w:sdtContent>
-          <w:ins w:id="102" w:author="Rebecca Chaplin-Kramer" w:date="2025-07-25T18:31:00Z">
+          <w:ins w:id="93" w:author="Rebecca Chaplin-Kramer" w:date="2025-07-25T18:31:00Z">
             <w:r>
               <w:t>,</w:t>
             </w:r>
@@ -6806,15 +6727,15 @@
               <w:id w:val="123434181"/>
             </w:sdtPr>
             <w:sdtContent>
-              <w:commentRangeStart w:id="103"/>
+              <w:commentRangeStart w:id="94"/>
             </w:sdtContent>
           </w:sdt>
           <w:r>
             <w:t>historical data may not be comprehensive in all regions of the world</w:t>
           </w:r>
-          <w:commentRangeEnd w:id="103"/>
-          <w:r>
-            <w:commentReference w:id="103"/>
+          <w:commentRangeEnd w:id="94"/>
+          <w:r>
+            <w:commentReference w:id="94"/>
           </w:r>
           <w:r>
             <w:t xml:space="preserve"> due to archives affected by physical function of data downlink nodes and historical agreements in data sharing </w:t>
@@ -6942,7 +6863,7 @@
           <w:id w:val="1483601042"/>
         </w:sdtPr>
         <w:sdtContent>
-          <w:ins w:id="104" w:author="Gillian Galford" w:date="2025-07-25T14:39:00Z">
+          <w:ins w:id="95" w:author="Gillian Galford" w:date="2025-07-25T14:39:00Z">
             <w:r>
               <w:t>e</w:t>
             </w:r>
@@ -6970,7 +6891,7 @@
           <w:id w:val="-643044343"/>
         </w:sdtPr>
         <w:sdtContent>
-          <w:ins w:id="105" w:author="Rebecca Chaplin-Kramer" w:date="2025-07-25T18:32:00Z">
+          <w:ins w:id="96" w:author="Rebecca Chaplin-Kramer" w:date="2025-07-25T18:32:00Z">
             <w:r>
               <w:t xml:space="preserve">many </w:t>
             </w:r>
@@ -7123,15 +7044,15 @@
           <w:id w:val="1195534093"/>
         </w:sdtPr>
         <w:sdtContent>
-          <w:commentRangeStart w:id="106"/>
+          <w:commentRangeStart w:id="97"/>
         </w:sdtContent>
       </w:sdt>
       <w:r>
         <w:t>individual</w:t>
       </w:r>
-      <w:commentRangeEnd w:id="106"/>
-      <w:r>
-        <w:commentReference w:id="106"/>
+      <w:commentRangeEnd w:id="97"/>
+      <w:r>
+        <w:commentReference w:id="97"/>
       </w:r>
       <w:r>
         <w:t>.</w:t>
@@ -7447,8 +7368,8 @@
       <w:pPr>
         <w:pStyle w:val="Heading2"/>
       </w:pPr>
-      <w:bookmarkStart w:id="107" w:name="bookmark=id.r8cl9897fzik" w:colFirst="0" w:colLast="0"/>
-      <w:bookmarkEnd w:id="107"/>
+      <w:bookmarkStart w:id="98" w:name="bookmark=id.r8cl9897fzik" w:colFirst="0" w:colLast="0"/>
+      <w:bookmarkEnd w:id="98"/>
       <w:r>
         <w:t>Conclusion</w:t>
       </w:r>
@@ -7485,7 +7406,7 @@
           <w:id w:val="243583187"/>
         </w:sdtPr>
         <w:sdtContent>
-          <w:ins w:id="108" w:author="Amanda Rodewald" w:date="2025-07-21T19:49:00Z">
+          <w:ins w:id="99" w:author="Amanda Rodewald" w:date="2025-07-21T19:49:00Z">
             <w:r>
               <w:t xml:space="preserve"> </w:t>
             </w:r>
@@ -7548,7 +7469,7 @@
           <w:id w:val="-1472773632"/>
         </w:sdtPr>
         <w:sdtContent>
-          <w:customXmlInsRangeStart w:id="109" w:author="Amanda Rodewald" w:date="2025-07-21T19:49:00Z"/>
+          <w:customXmlInsRangeStart w:id="100" w:author="Amanda Rodewald" w:date="2025-07-21T19:49:00Z"/>
           <w:sdt>
             <w:sdtPr>
               <w:tag w:val="goog_rdk_548"/>
@@ -7556,14 +7477,14 @@
               <w:showingPlcHdr/>
             </w:sdtPr>
             <w:sdtContent>
-              <w:customXmlInsRangeEnd w:id="109"/>
+              <w:customXmlInsRangeEnd w:id="100"/>
               <w:r>
                 <w:t xml:space="preserve">     </w:t>
               </w:r>
-              <w:customXmlInsRangeStart w:id="110" w:author="Amanda Rodewald" w:date="2025-07-21T19:49:00Z"/>
+              <w:customXmlInsRangeStart w:id="101" w:author="Amanda Rodewald" w:date="2025-07-21T19:49:00Z"/>
             </w:sdtContent>
           </w:sdt>
-          <w:customXmlInsRangeEnd w:id="110"/>
+          <w:customXmlInsRangeEnd w:id="101"/>
         </w:sdtContent>
       </w:sdt>
       <w:sdt>
@@ -7598,7 +7519,7 @@
           <w:id w:val="-145823093"/>
         </w:sdtPr>
         <w:sdtContent>
-          <w:customXmlInsRangeStart w:id="111" w:author="Amanda Rodewald" w:date="2025-07-21T19:49:00Z"/>
+          <w:customXmlInsRangeStart w:id="102" w:author="Amanda Rodewald" w:date="2025-07-21T19:49:00Z"/>
           <w:sdt>
             <w:sdtPr>
               <w:tag w:val="goog_rdk_552"/>
@@ -7606,14 +7527,14 @@
               <w:showingPlcHdr/>
             </w:sdtPr>
             <w:sdtContent>
-              <w:customXmlInsRangeEnd w:id="111"/>
+              <w:customXmlInsRangeEnd w:id="102"/>
               <w:r>
                 <w:t xml:space="preserve">     </w:t>
               </w:r>
-              <w:customXmlInsRangeStart w:id="112" w:author="Amanda Rodewald" w:date="2025-07-21T19:49:00Z"/>
+              <w:customXmlInsRangeStart w:id="103" w:author="Amanda Rodewald" w:date="2025-07-21T19:49:00Z"/>
             </w:sdtContent>
           </w:sdt>
-          <w:customXmlInsRangeEnd w:id="112"/>
+          <w:customXmlInsRangeEnd w:id="103"/>
         </w:sdtContent>
       </w:sdt>
       <w:sdt>
@@ -7648,23 +7569,23 @@
           <w:id w:val="-876211565"/>
         </w:sdtPr>
         <w:sdtContent>
-          <w:customXmlInsRangeStart w:id="113" w:author="Amanda Rodewald" w:date="2025-07-21T19:50:00Z"/>
+          <w:customXmlInsRangeStart w:id="104" w:author="Amanda Rodewald" w:date="2025-07-21T19:50:00Z"/>
           <w:sdt>
             <w:sdtPr>
               <w:tag w:val="goog_rdk_556"/>
               <w:id w:val="1316441776"/>
             </w:sdtPr>
             <w:sdtContent>
-              <w:customXmlInsRangeEnd w:id="113"/>
-              <w:ins w:id="114" w:author="Casey O'Hara" w:date="2025-08-25T10:14:00Z">
+              <w:customXmlInsRangeEnd w:id="104"/>
+              <w:ins w:id="105" w:author="Casey O'Hara" w:date="2025-08-25T10:14:00Z">
                 <w:r>
                   <w:t xml:space="preserve"> </w:t>
                 </w:r>
               </w:ins>
-              <w:customXmlInsRangeStart w:id="115" w:author="Amanda Rodewald" w:date="2025-07-21T19:50:00Z"/>
+              <w:customXmlInsRangeStart w:id="106" w:author="Amanda Rodewald" w:date="2025-07-21T19:50:00Z"/>
             </w:sdtContent>
           </w:sdt>
-          <w:customXmlInsRangeEnd w:id="115"/>
+          <w:customXmlInsRangeEnd w:id="106"/>
         </w:sdtContent>
       </w:sdt>
       <w:sdt>
@@ -7688,7 +7609,7 @@
           <w:id w:val="-1470376052"/>
         </w:sdtPr>
         <w:sdtContent>
-          <w:customXmlInsRangeStart w:id="116" w:author="Amanda Rodewald" w:date="2025-07-21T19:50:00Z"/>
+          <w:customXmlInsRangeStart w:id="107" w:author="Amanda Rodewald" w:date="2025-07-21T19:50:00Z"/>
           <w:sdt>
             <w:sdtPr>
               <w:tag w:val="goog_rdk_559"/>
@@ -7696,14 +7617,14 @@
               <w:showingPlcHdr/>
             </w:sdtPr>
             <w:sdtContent>
-              <w:customXmlInsRangeEnd w:id="116"/>
+              <w:customXmlInsRangeEnd w:id="107"/>
               <w:r>
                 <w:t xml:space="preserve">     </w:t>
               </w:r>
-              <w:customXmlInsRangeStart w:id="117" w:author="Amanda Rodewald" w:date="2025-07-21T19:50:00Z"/>
+              <w:customXmlInsRangeStart w:id="108" w:author="Amanda Rodewald" w:date="2025-07-21T19:50:00Z"/>
             </w:sdtContent>
           </w:sdt>
-          <w:customXmlInsRangeEnd w:id="117"/>
+          <w:customXmlInsRangeEnd w:id="108"/>
         </w:sdtContent>
       </w:sdt>
       <w:sdt>
@@ -7891,7 +7812,7 @@
           <w:id w:val="-1835909546"/>
         </w:sdtPr>
         <w:sdtContent>
-          <w:ins w:id="118" w:author="Rebecca Chaplin-Kramer" w:date="2025-07-25T19:36:00Z">
+          <w:ins w:id="109" w:author="Rebecca Chaplin-Kramer" w:date="2025-07-25T19:36:00Z">
             <w:r>
               <w:t xml:space="preserve">and </w:t>
             </w:r>
@@ -7930,8 +7851,8 @@
       <w:pPr>
         <w:pStyle w:val="Heading2"/>
       </w:pPr>
-      <w:bookmarkStart w:id="119" w:name="bookmark=id.w5pjbg9lua5a" w:colFirst="0" w:colLast="0"/>
-      <w:bookmarkEnd w:id="119"/>
+      <w:bookmarkStart w:id="110" w:name="bookmark=id.w5pjbg9lua5a" w:colFirst="0" w:colLast="0"/>
+      <w:bookmarkEnd w:id="110"/>
       <w:r>
         <w:t>Methods</w:t>
       </w:r>
@@ -8055,9 +7976,7 @@
           <w:tag w:val="goog_rdk_581"/>
           <w:id w:val="450657685"/>
         </w:sdtPr>
-        <w:sdtContent>
-          <w:commentRangeStart w:id="120"/>
-        </w:sdtContent>
+        <w:sdtContent/>
       </w:sdt>
       <w:r>
         <w:t xml:space="preserve">All analysis and figures performed using R statistical software version 4.4.1 (62) and the </w:t>
@@ -8078,13 +7997,9 @@
       <w:r>
         <w:t xml:space="preserve"> version 2.0.0 (63).</w:t>
       </w:r>
-      <w:commentRangeEnd w:id="120"/>
-      <w:r>
-        <w:commentReference w:id="120"/>
-      </w:r>
-    </w:p>
-    <w:bookmarkStart w:id="121" w:name="bookmark=id.tavd43fskn4m" w:colFirst="0" w:colLast="0"/>
-    <w:bookmarkEnd w:id="121"/>
+    </w:p>
+    <w:bookmarkStart w:id="111" w:name="bookmark=id.tavd43fskn4m" w:colFirst="0" w:colLast="0"/>
+    <w:bookmarkEnd w:id="111"/>
     <w:p>
       <w:pPr>
         <w:pStyle w:val="Heading2"/>
@@ -8117,7 +8032,7 @@
           <w:id w:val="-513597767"/>
         </w:sdtPr>
         <w:sdtContent>
-          <w:ins w:id="122" w:author="Gillian Galford" w:date="2025-07-23T14:51:00Z">
+          <w:ins w:id="112" w:author="Gillian Galford" w:date="2025-07-23T14:51:00Z">
             <w:r>
               <w:t>, GLG</w:t>
             </w:r>
@@ -8133,7 +8048,7 @@
           <w:id w:val="-490834604"/>
         </w:sdtPr>
         <w:sdtContent>
-          <w:ins w:id="123" w:author="Gillian Galford" w:date="2025-07-23T14:52:00Z">
+          <w:ins w:id="113" w:author="Gillian Galford" w:date="2025-07-23T14:52:00Z">
             <w:r>
               <w:t>, GLG</w:t>
             </w:r>
@@ -8148,8 +8063,8 @@
       <w:pPr>
         <w:pStyle w:val="Heading2"/>
       </w:pPr>
-      <w:bookmarkStart w:id="124" w:name="bookmark=id.ysgy3vr7bf6l" w:colFirst="0" w:colLast="0"/>
-      <w:bookmarkEnd w:id="124"/>
+      <w:bookmarkStart w:id="114" w:name="bookmark=id.ysgy3vr7bf6l" w:colFirst="0" w:colLast="0"/>
+      <w:bookmarkEnd w:id="114"/>
       <w:r>
         <w:t>Acknowledgments</w:t>
       </w:r>
@@ -8164,46 +8079,42 @@
           <w:id w:val="-1662380449"/>
         </w:sdtPr>
         <w:sdtContent>
-          <w:ins w:id="125" w:author="Gillian Galford" w:date="2025-07-23T14:52:00Z">
-            <w:r>
-              <w:t>"This work was supported in part by the National Aeronautics and Space Administration (NASA</w:t>
-            </w:r>
-            <w:proofErr w:type="gramStart"/>
-            <w:r>
-              <w:t>)(</w:t>
-            </w:r>
-            <w:proofErr w:type="gramEnd"/>
-            <w:r>
-              <w:t xml:space="preserve">Grant 80NSSC23K0914). It may not necessarily express the views of the NASA. </w:t>
-            </w:r>
-          </w:ins>
+          <w:r>
+            <w:t>"This work was supported in part by the National Aeronautics and Space Administration (NASA</w:t>
+          </w:r>
+          <w:proofErr w:type="gramStart"/>
+          <w:r>
+            <w:t>)(</w:t>
+          </w:r>
+          <w:proofErr w:type="gramEnd"/>
+          <w:r>
+            <w:t xml:space="preserve">Grant 80NSSC23K0914). It may not necessarily express the views of the NASA. </w:t>
+          </w:r>
           <w:sdt>
             <w:sdtPr>
               <w:tag w:val="goog_rdk_587"/>
               <w:id w:val="-1041405329"/>
             </w:sdtPr>
             <w:sdtContent>
-              <w:commentRangeStart w:id="126"/>
+              <w:commentRangeStart w:id="115"/>
             </w:sdtContent>
           </w:sdt>
-          <w:ins w:id="127" w:author="Gillian Galford" w:date="2025-07-23T14:52:00Z">
-            <w:r>
-              <w:t xml:space="preserve">This work contributes to the Global Land </w:t>
-            </w:r>
-            <w:proofErr w:type="spellStart"/>
-            <w:r>
-              <w:t>Programme</w:t>
-            </w:r>
-            <w:proofErr w:type="spellEnd"/>
-            <w:r>
-              <w:t xml:space="preserve"> science plan (https://glp.earth). </w:t>
-            </w:r>
-          </w:ins>
-        </w:sdtContent>
-      </w:sdt>
-      <w:commentRangeEnd w:id="126"/>
-      <w:r>
-        <w:commentReference w:id="126"/>
+          <w:r>
+            <w:t xml:space="preserve">This work contributes to the Global Land </w:t>
+          </w:r>
+          <w:proofErr w:type="spellStart"/>
+          <w:r>
+            <w:t>Programme</w:t>
+          </w:r>
+          <w:proofErr w:type="spellEnd"/>
+          <w:r>
+            <w:t xml:space="preserve"> science plan (https://glp.earth). </w:t>
+          </w:r>
+        </w:sdtContent>
+      </w:sdt>
+      <w:commentRangeEnd w:id="115"/>
+      <w:r>
+        <w:commentReference w:id="115"/>
       </w:r>
     </w:p>
     <w:p>
@@ -8216,8 +8127,8 @@
       <w:pPr>
         <w:pStyle w:val="Heading1"/>
       </w:pPr>
-      <w:bookmarkStart w:id="128" w:name="bookmark=id.pm9leqsrh74v" w:colFirst="0" w:colLast="0"/>
-      <w:bookmarkEnd w:id="128"/>
+      <w:bookmarkStart w:id="116" w:name="bookmark=id.pm9leqsrh74v" w:colFirst="0" w:colLast="0"/>
+      <w:bookmarkEnd w:id="116"/>
       <w:r>
         <w:lastRenderedPageBreak/>
         <w:t>References</w:t>
@@ -8227,10 +8138,10 @@
       <w:pPr>
         <w:ind w:left="360" w:hanging="360"/>
       </w:pPr>
-      <w:bookmarkStart w:id="129" w:name="bookmark=id.9abafqm673tx" w:colFirst="0" w:colLast="0"/>
-      <w:bookmarkStart w:id="130" w:name="bookmark=id.9dmgf7a0stbc" w:colFirst="0" w:colLast="0"/>
-      <w:bookmarkEnd w:id="129"/>
-      <w:bookmarkEnd w:id="130"/>
+      <w:bookmarkStart w:id="117" w:name="bookmark=id.9abafqm673tx" w:colFirst="0" w:colLast="0"/>
+      <w:bookmarkStart w:id="118" w:name="bookmark=id.9dmgf7a0stbc" w:colFirst="0" w:colLast="0"/>
+      <w:bookmarkEnd w:id="117"/>
+      <w:bookmarkEnd w:id="118"/>
       <w:r>
         <w:t xml:space="preserve">1. </w:t>
       </w:r>
@@ -8296,8 +8207,8 @@
       <w:pPr>
         <w:ind w:left="360" w:hanging="360"/>
       </w:pPr>
-      <w:bookmarkStart w:id="131" w:name="bookmark=id.nq4o3v58g96d" w:colFirst="0" w:colLast="0"/>
-      <w:bookmarkEnd w:id="131"/>
+      <w:bookmarkStart w:id="119" w:name="bookmark=id.nq4o3v58g96d" w:colFirst="0" w:colLast="0"/>
+      <w:bookmarkEnd w:id="119"/>
       <w:r>
         <w:t xml:space="preserve">2. </w:t>
       </w:r>
@@ -8364,8 +8275,8 @@
       <w:pPr>
         <w:ind w:left="360" w:hanging="360"/>
       </w:pPr>
-      <w:bookmarkStart w:id="132" w:name="bookmark=id.pcp1ofh0py9u" w:colFirst="0" w:colLast="0"/>
-      <w:bookmarkEnd w:id="132"/>
+      <w:bookmarkStart w:id="120" w:name="bookmark=id.pcp1ofh0py9u" w:colFirst="0" w:colLast="0"/>
+      <w:bookmarkEnd w:id="120"/>
       <w:r>
         <w:t xml:space="preserve">3. </w:t>
       </w:r>
@@ -8411,8 +8322,8 @@
       <w:pPr>
         <w:ind w:left="360" w:hanging="360"/>
       </w:pPr>
-      <w:bookmarkStart w:id="133" w:name="bookmark=id.m64lujnv88nn" w:colFirst="0" w:colLast="0"/>
-      <w:bookmarkEnd w:id="133"/>
+      <w:bookmarkStart w:id="121" w:name="bookmark=id.m64lujnv88nn" w:colFirst="0" w:colLast="0"/>
+      <w:bookmarkEnd w:id="121"/>
       <w:r>
         <w:t xml:space="preserve">4. </w:t>
       </w:r>
@@ -8463,8 +8374,8 @@
       <w:pPr>
         <w:ind w:left="360" w:hanging="360"/>
       </w:pPr>
-      <w:bookmarkStart w:id="134" w:name="bookmark=id.xfdg91b5h1kx" w:colFirst="0" w:colLast="0"/>
-      <w:bookmarkEnd w:id="134"/>
+      <w:bookmarkStart w:id="122" w:name="bookmark=id.xfdg91b5h1kx" w:colFirst="0" w:colLast="0"/>
+      <w:bookmarkEnd w:id="122"/>
       <w:r>
         <w:t xml:space="preserve">5. </w:t>
       </w:r>
@@ -8516,8 +8427,8 @@
       <w:pPr>
         <w:ind w:left="360" w:hanging="360"/>
       </w:pPr>
-      <w:bookmarkStart w:id="135" w:name="bookmark=id.4ua7as3b1eew" w:colFirst="0" w:colLast="0"/>
-      <w:bookmarkEnd w:id="135"/>
+      <w:bookmarkStart w:id="123" w:name="bookmark=id.4ua7as3b1eew" w:colFirst="0" w:colLast="0"/>
+      <w:bookmarkEnd w:id="123"/>
       <w:r>
         <w:t xml:space="preserve">6. </w:t>
       </w:r>
@@ -8563,8 +8474,8 @@
       <w:pPr>
         <w:ind w:left="360" w:hanging="360"/>
       </w:pPr>
-      <w:bookmarkStart w:id="136" w:name="bookmark=id.gkivyga9oz14" w:colFirst="0" w:colLast="0"/>
-      <w:bookmarkEnd w:id="136"/>
+      <w:bookmarkStart w:id="124" w:name="bookmark=id.gkivyga9oz14" w:colFirst="0" w:colLast="0"/>
+      <w:bookmarkEnd w:id="124"/>
       <w:r>
         <w:t xml:space="preserve">7. </w:t>
       </w:r>
@@ -8615,8 +8526,8 @@
       <w:pPr>
         <w:ind w:left="360" w:hanging="360"/>
       </w:pPr>
-      <w:bookmarkStart w:id="137" w:name="bookmark=id.f3xmfwnuk2q" w:colFirst="0" w:colLast="0"/>
-      <w:bookmarkEnd w:id="137"/>
+      <w:bookmarkStart w:id="125" w:name="bookmark=id.f3xmfwnuk2q" w:colFirst="0" w:colLast="0"/>
+      <w:bookmarkEnd w:id="125"/>
       <w:r>
         <w:t xml:space="preserve">8. </w:t>
       </w:r>
@@ -8691,8 +8602,8 @@
       <w:pPr>
         <w:ind w:left="360" w:hanging="360"/>
       </w:pPr>
-      <w:bookmarkStart w:id="138" w:name="bookmark=id.j1m4owmy70an" w:colFirst="0" w:colLast="0"/>
-      <w:bookmarkEnd w:id="138"/>
+      <w:bookmarkStart w:id="126" w:name="bookmark=id.j1m4owmy70an" w:colFirst="0" w:colLast="0"/>
+      <w:bookmarkEnd w:id="126"/>
       <w:r>
         <w:t xml:space="preserve">9. </w:t>
       </w:r>
@@ -8734,8 +8645,8 @@
       <w:pPr>
         <w:ind w:left="360" w:hanging="360"/>
       </w:pPr>
-      <w:bookmarkStart w:id="139" w:name="bookmark=id.upg29p4eqad9" w:colFirst="0" w:colLast="0"/>
-      <w:bookmarkEnd w:id="139"/>
+      <w:bookmarkStart w:id="127" w:name="bookmark=id.upg29p4eqad9" w:colFirst="0" w:colLast="0"/>
+      <w:bookmarkEnd w:id="127"/>
       <w:r>
         <w:t xml:space="preserve">10. </w:t>
       </w:r>
@@ -8786,8 +8697,8 @@
       <w:pPr>
         <w:ind w:left="360" w:hanging="360"/>
       </w:pPr>
-      <w:bookmarkStart w:id="140" w:name="bookmark=id.ddkbvkeeadl6" w:colFirst="0" w:colLast="0"/>
-      <w:bookmarkEnd w:id="140"/>
+      <w:bookmarkStart w:id="128" w:name="bookmark=id.ddkbvkeeadl6" w:colFirst="0" w:colLast="0"/>
+      <w:bookmarkEnd w:id="128"/>
       <w:r>
         <w:t xml:space="preserve">11. </w:t>
       </w:r>
@@ -8839,8 +8750,8 @@
       <w:pPr>
         <w:ind w:left="360" w:hanging="360"/>
       </w:pPr>
-      <w:bookmarkStart w:id="141" w:name="bookmark=id.wg6kgevn8hp" w:colFirst="0" w:colLast="0"/>
-      <w:bookmarkEnd w:id="141"/>
+      <w:bookmarkStart w:id="129" w:name="bookmark=id.wg6kgevn8hp" w:colFirst="0" w:colLast="0"/>
+      <w:bookmarkEnd w:id="129"/>
       <w:r>
         <w:t xml:space="preserve">12. </w:t>
       </w:r>
@@ -8900,8 +8811,8 @@
       <w:pPr>
         <w:ind w:left="360" w:hanging="360"/>
       </w:pPr>
-      <w:bookmarkStart w:id="142" w:name="bookmark=id.8rs5vsfeltz" w:colFirst="0" w:colLast="0"/>
-      <w:bookmarkEnd w:id="142"/>
+      <w:bookmarkStart w:id="130" w:name="bookmark=id.8rs5vsfeltz" w:colFirst="0" w:colLast="0"/>
+      <w:bookmarkEnd w:id="130"/>
       <w:r>
         <w:t xml:space="preserve">13. </w:t>
       </w:r>
@@ -8952,8 +8863,8 @@
       <w:pPr>
         <w:ind w:left="360" w:hanging="360"/>
       </w:pPr>
-      <w:bookmarkStart w:id="143" w:name="bookmark=id.bhl5itmn5166" w:colFirst="0" w:colLast="0"/>
-      <w:bookmarkEnd w:id="143"/>
+      <w:bookmarkStart w:id="131" w:name="bookmark=id.bhl5itmn5166" w:colFirst="0" w:colLast="0"/>
+      <w:bookmarkEnd w:id="131"/>
       <w:r>
         <w:t xml:space="preserve">14. </w:t>
       </w:r>
@@ -9012,8 +8923,8 @@
       <w:pPr>
         <w:ind w:left="360" w:hanging="360"/>
       </w:pPr>
-      <w:bookmarkStart w:id="144" w:name="bookmark=id.5v13sr6xgsz1" w:colFirst="0" w:colLast="0"/>
-      <w:bookmarkEnd w:id="144"/>
+      <w:bookmarkStart w:id="132" w:name="bookmark=id.5v13sr6xgsz1" w:colFirst="0" w:colLast="0"/>
+      <w:bookmarkEnd w:id="132"/>
       <w:r>
         <w:lastRenderedPageBreak/>
         <w:t xml:space="preserve">15. </w:t>
@@ -9056,8 +8967,8 @@
       <w:pPr>
         <w:ind w:left="360" w:hanging="360"/>
       </w:pPr>
-      <w:bookmarkStart w:id="145" w:name="bookmark=id.y9l7j65hldre" w:colFirst="0" w:colLast="0"/>
-      <w:bookmarkEnd w:id="145"/>
+      <w:bookmarkStart w:id="133" w:name="bookmark=id.y9l7j65hldre" w:colFirst="0" w:colLast="0"/>
+      <w:bookmarkEnd w:id="133"/>
       <w:r>
         <w:t xml:space="preserve">16. </w:t>
       </w:r>
@@ -9111,8 +9022,8 @@
       <w:pPr>
         <w:ind w:left="360" w:hanging="360"/>
       </w:pPr>
-      <w:bookmarkStart w:id="146" w:name="bookmark=id.4rvwtzx02mrw" w:colFirst="0" w:colLast="0"/>
-      <w:bookmarkEnd w:id="146"/>
+      <w:bookmarkStart w:id="134" w:name="bookmark=id.4rvwtzx02mrw" w:colFirst="0" w:colLast="0"/>
+      <w:bookmarkEnd w:id="134"/>
       <w:r>
         <w:t xml:space="preserve">17. </w:t>
       </w:r>
@@ -9164,8 +9075,8 @@
       <w:pPr>
         <w:ind w:left="360" w:hanging="360"/>
       </w:pPr>
-      <w:bookmarkStart w:id="147" w:name="bookmark=id.932ponjzfdk3" w:colFirst="0" w:colLast="0"/>
-      <w:bookmarkEnd w:id="147"/>
+      <w:bookmarkStart w:id="135" w:name="bookmark=id.932ponjzfdk3" w:colFirst="0" w:colLast="0"/>
+      <w:bookmarkEnd w:id="135"/>
       <w:r>
         <w:t xml:space="preserve">18. </w:t>
       </w:r>
@@ -9240,8 +9151,8 @@
       <w:pPr>
         <w:ind w:left="360" w:hanging="360"/>
       </w:pPr>
-      <w:bookmarkStart w:id="148" w:name="bookmark=id.i85qm8e6amt2" w:colFirst="0" w:colLast="0"/>
-      <w:bookmarkEnd w:id="148"/>
+      <w:bookmarkStart w:id="136" w:name="bookmark=id.i85qm8e6amt2" w:colFirst="0" w:colLast="0"/>
+      <w:bookmarkEnd w:id="136"/>
       <w:r>
         <w:t xml:space="preserve">19. </w:t>
       </w:r>
@@ -9292,8 +9203,8 @@
       <w:pPr>
         <w:ind w:left="360" w:hanging="360"/>
       </w:pPr>
-      <w:bookmarkStart w:id="149" w:name="bookmark=id.b15wh68n6uys" w:colFirst="0" w:colLast="0"/>
-      <w:bookmarkEnd w:id="149"/>
+      <w:bookmarkStart w:id="137" w:name="bookmark=id.b15wh68n6uys" w:colFirst="0" w:colLast="0"/>
+      <w:bookmarkEnd w:id="137"/>
       <w:r>
         <w:t xml:space="preserve">20. </w:t>
       </w:r>
@@ -9358,8 +9269,8 @@
       <w:pPr>
         <w:ind w:left="360" w:hanging="360"/>
       </w:pPr>
-      <w:bookmarkStart w:id="150" w:name="bookmark=id.9c7heyeam1qy" w:colFirst="0" w:colLast="0"/>
-      <w:bookmarkEnd w:id="150"/>
+      <w:bookmarkStart w:id="138" w:name="bookmark=id.9c7heyeam1qy" w:colFirst="0" w:colLast="0"/>
+      <w:bookmarkEnd w:id="138"/>
       <w:r>
         <w:t xml:space="preserve">21. </w:t>
       </w:r>
@@ -9409,8 +9320,8 @@
       <w:pPr>
         <w:ind w:left="360" w:hanging="360"/>
       </w:pPr>
-      <w:bookmarkStart w:id="151" w:name="bookmark=id.lsj553jxi8tb" w:colFirst="0" w:colLast="0"/>
-      <w:bookmarkEnd w:id="151"/>
+      <w:bookmarkStart w:id="139" w:name="bookmark=id.lsj553jxi8tb" w:colFirst="0" w:colLast="0"/>
+      <w:bookmarkEnd w:id="139"/>
       <w:r>
         <w:t xml:space="preserve">22. </w:t>
       </w:r>
@@ -9461,8 +9372,8 @@
       <w:pPr>
         <w:ind w:left="360" w:hanging="360"/>
       </w:pPr>
-      <w:bookmarkStart w:id="152" w:name="bookmark=id.ok2gqeo6ks3g" w:colFirst="0" w:colLast="0"/>
-      <w:bookmarkEnd w:id="152"/>
+      <w:bookmarkStart w:id="140" w:name="bookmark=id.ok2gqeo6ks3g" w:colFirst="0" w:colLast="0"/>
+      <w:bookmarkEnd w:id="140"/>
       <w:r>
         <w:t xml:space="preserve">23. </w:t>
       </w:r>
@@ -9521,8 +9432,8 @@
       <w:pPr>
         <w:ind w:left="360" w:hanging="360"/>
       </w:pPr>
-      <w:bookmarkStart w:id="153" w:name="bookmark=id.8baav46y41vk" w:colFirst="0" w:colLast="0"/>
-      <w:bookmarkEnd w:id="153"/>
+      <w:bookmarkStart w:id="141" w:name="bookmark=id.8baav46y41vk" w:colFirst="0" w:colLast="0"/>
+      <w:bookmarkEnd w:id="141"/>
       <w:r>
         <w:t xml:space="preserve">24. </w:t>
       </w:r>
@@ -9588,8 +9499,8 @@
       <w:pPr>
         <w:ind w:left="360" w:hanging="360"/>
       </w:pPr>
-      <w:bookmarkStart w:id="154" w:name="bookmark=id.df86hw4s788p" w:colFirst="0" w:colLast="0"/>
-      <w:bookmarkEnd w:id="154"/>
+      <w:bookmarkStart w:id="142" w:name="bookmark=id.df86hw4s788p" w:colFirst="0" w:colLast="0"/>
+      <w:bookmarkEnd w:id="142"/>
       <w:r>
         <w:t xml:space="preserve">25. </w:t>
       </w:r>
@@ -9631,8 +9542,8 @@
       <w:pPr>
         <w:ind w:left="360" w:hanging="360"/>
       </w:pPr>
-      <w:bookmarkStart w:id="155" w:name="bookmark=id.c40bauis1z4v" w:colFirst="0" w:colLast="0"/>
-      <w:bookmarkEnd w:id="155"/>
+      <w:bookmarkStart w:id="143" w:name="bookmark=id.c40bauis1z4v" w:colFirst="0" w:colLast="0"/>
+      <w:bookmarkEnd w:id="143"/>
       <w:r>
         <w:t xml:space="preserve">26. </w:t>
       </w:r>
@@ -9684,8 +9595,8 @@
       <w:pPr>
         <w:ind w:left="360" w:hanging="360"/>
       </w:pPr>
-      <w:bookmarkStart w:id="156" w:name="bookmark=id.fdxs2lbmn0hu" w:colFirst="0" w:colLast="0"/>
-      <w:bookmarkEnd w:id="156"/>
+      <w:bookmarkStart w:id="144" w:name="bookmark=id.fdxs2lbmn0hu" w:colFirst="0" w:colLast="0"/>
+      <w:bookmarkEnd w:id="144"/>
       <w:r>
         <w:t xml:space="preserve">27. </w:t>
       </w:r>
@@ -9698,8 +9609,8 @@
       <w:pPr>
         <w:ind w:left="360" w:hanging="360"/>
       </w:pPr>
-      <w:bookmarkStart w:id="157" w:name="bookmark=id.1skf71sax40v" w:colFirst="0" w:colLast="0"/>
-      <w:bookmarkEnd w:id="157"/>
+      <w:bookmarkStart w:id="145" w:name="bookmark=id.1skf71sax40v" w:colFirst="0" w:colLast="0"/>
+      <w:bookmarkEnd w:id="145"/>
       <w:r>
         <w:t xml:space="preserve">28. </w:t>
       </w:r>
@@ -9765,8 +9676,8 @@
       <w:pPr>
         <w:ind w:left="360" w:hanging="360"/>
       </w:pPr>
-      <w:bookmarkStart w:id="158" w:name="bookmark=id.w0ynz55ndpa4" w:colFirst="0" w:colLast="0"/>
-      <w:bookmarkEnd w:id="158"/>
+      <w:bookmarkStart w:id="146" w:name="bookmark=id.w0ynz55ndpa4" w:colFirst="0" w:colLast="0"/>
+      <w:bookmarkEnd w:id="146"/>
       <w:r>
         <w:lastRenderedPageBreak/>
         <w:t xml:space="preserve">29. </w:t>
@@ -9831,8 +9742,8 @@
       <w:pPr>
         <w:ind w:left="360" w:hanging="360"/>
       </w:pPr>
-      <w:bookmarkStart w:id="159" w:name="bookmark=id.ft2aytvok0tv" w:colFirst="0" w:colLast="0"/>
-      <w:bookmarkEnd w:id="159"/>
+      <w:bookmarkStart w:id="147" w:name="bookmark=id.ft2aytvok0tv" w:colFirst="0" w:colLast="0"/>
+      <w:bookmarkEnd w:id="147"/>
       <w:r>
         <w:t xml:space="preserve">30. </w:t>
       </w:r>
@@ -9875,8 +9786,8 @@
       <w:pPr>
         <w:ind w:left="360" w:hanging="360"/>
       </w:pPr>
-      <w:bookmarkStart w:id="160" w:name="bookmark=id.jugb7ifg61d9" w:colFirst="0" w:colLast="0"/>
-      <w:bookmarkEnd w:id="160"/>
+      <w:bookmarkStart w:id="148" w:name="bookmark=id.jugb7ifg61d9" w:colFirst="0" w:colLast="0"/>
+      <w:bookmarkEnd w:id="148"/>
       <w:r>
         <w:t xml:space="preserve">31. </w:t>
       </w:r>
@@ -9922,8 +9833,8 @@
       <w:pPr>
         <w:ind w:left="360" w:hanging="360"/>
       </w:pPr>
-      <w:bookmarkStart w:id="161" w:name="bookmark=id.xesw4hyml2kb" w:colFirst="0" w:colLast="0"/>
-      <w:bookmarkEnd w:id="161"/>
+      <w:bookmarkStart w:id="149" w:name="bookmark=id.xesw4hyml2kb" w:colFirst="0" w:colLast="0"/>
+      <w:bookmarkEnd w:id="149"/>
       <w:r>
         <w:t xml:space="preserve">32. </w:t>
       </w:r>
@@ -9952,8 +9863,8 @@
       <w:pPr>
         <w:ind w:left="360" w:hanging="360"/>
       </w:pPr>
-      <w:bookmarkStart w:id="162" w:name="bookmark=id.tml5np8qt8u5" w:colFirst="0" w:colLast="0"/>
-      <w:bookmarkEnd w:id="162"/>
+      <w:bookmarkStart w:id="150" w:name="bookmark=id.tml5np8qt8u5" w:colFirst="0" w:colLast="0"/>
+      <w:bookmarkEnd w:id="150"/>
       <w:r>
         <w:t xml:space="preserve">33. </w:t>
       </w:r>
@@ -10020,8 +9931,8 @@
       <w:pPr>
         <w:ind w:left="360" w:hanging="360"/>
       </w:pPr>
-      <w:bookmarkStart w:id="163" w:name="bookmark=id.1m6ccuu2hpwx" w:colFirst="0" w:colLast="0"/>
-      <w:bookmarkEnd w:id="163"/>
+      <w:bookmarkStart w:id="151" w:name="bookmark=id.1m6ccuu2hpwx" w:colFirst="0" w:colLast="0"/>
+      <w:bookmarkEnd w:id="151"/>
       <w:r>
         <w:t xml:space="preserve">34. </w:t>
       </w:r>
@@ -10080,8 +9991,8 @@
       <w:pPr>
         <w:ind w:left="360" w:hanging="360"/>
       </w:pPr>
-      <w:bookmarkStart w:id="164" w:name="bookmark=id.3mqprit3kpvc" w:colFirst="0" w:colLast="0"/>
-      <w:bookmarkEnd w:id="164"/>
+      <w:bookmarkStart w:id="152" w:name="bookmark=id.3mqprit3kpvc" w:colFirst="0" w:colLast="0"/>
+      <w:bookmarkEnd w:id="152"/>
       <w:r>
         <w:t xml:space="preserve">35. </w:t>
       </w:r>
@@ -10148,8 +10059,8 @@
       <w:pPr>
         <w:ind w:left="360" w:hanging="360"/>
       </w:pPr>
-      <w:bookmarkStart w:id="165" w:name="bookmark=id.xudj3hi3aq9m" w:colFirst="0" w:colLast="0"/>
-      <w:bookmarkEnd w:id="165"/>
+      <w:bookmarkStart w:id="153" w:name="bookmark=id.xudj3hi3aq9m" w:colFirst="0" w:colLast="0"/>
+      <w:bookmarkEnd w:id="153"/>
       <w:r>
         <w:t xml:space="preserve">36. </w:t>
       </w:r>
@@ -10192,8 +10103,8 @@
       <w:pPr>
         <w:ind w:left="360" w:hanging="360"/>
       </w:pPr>
-      <w:bookmarkStart w:id="166" w:name="bookmark=id.45wroafssni2" w:colFirst="0" w:colLast="0"/>
-      <w:bookmarkEnd w:id="166"/>
+      <w:bookmarkStart w:id="154" w:name="bookmark=id.45wroafssni2" w:colFirst="0" w:colLast="0"/>
+      <w:bookmarkEnd w:id="154"/>
       <w:r>
         <w:t xml:space="preserve">37. </w:t>
       </w:r>
@@ -10236,8 +10147,8 @@
       <w:pPr>
         <w:ind w:left="360" w:hanging="360"/>
       </w:pPr>
-      <w:bookmarkStart w:id="167" w:name="bookmark=id.c8xepzktqvvd" w:colFirst="0" w:colLast="0"/>
-      <w:bookmarkEnd w:id="167"/>
+      <w:bookmarkStart w:id="155" w:name="bookmark=id.c8xepzktqvvd" w:colFirst="0" w:colLast="0"/>
+      <w:bookmarkEnd w:id="155"/>
       <w:r>
         <w:t xml:space="preserve">38. </w:t>
       </w:r>
@@ -10285,8 +10196,8 @@
       <w:pPr>
         <w:ind w:left="360" w:hanging="360"/>
       </w:pPr>
-      <w:bookmarkStart w:id="168" w:name="bookmark=id.xlxpkptlvuwr" w:colFirst="0" w:colLast="0"/>
-      <w:bookmarkEnd w:id="168"/>
+      <w:bookmarkStart w:id="156" w:name="bookmark=id.xlxpkptlvuwr" w:colFirst="0" w:colLast="0"/>
+      <w:bookmarkEnd w:id="156"/>
       <w:r>
         <w:t xml:space="preserve">39. </w:t>
       </w:r>
@@ -10345,8 +10256,8 @@
       <w:pPr>
         <w:ind w:left="360" w:hanging="360"/>
       </w:pPr>
-      <w:bookmarkStart w:id="169" w:name="bookmark=id.8hla7m4rubui" w:colFirst="0" w:colLast="0"/>
-      <w:bookmarkEnd w:id="169"/>
+      <w:bookmarkStart w:id="157" w:name="bookmark=id.8hla7m4rubui" w:colFirst="0" w:colLast="0"/>
+      <w:bookmarkEnd w:id="157"/>
       <w:r>
         <w:t xml:space="preserve">40. </w:t>
       </w:r>
@@ -10397,8 +10308,8 @@
       <w:pPr>
         <w:ind w:left="360" w:hanging="360"/>
       </w:pPr>
-      <w:bookmarkStart w:id="170" w:name="bookmark=id.cj6rfx8vla4j" w:colFirst="0" w:colLast="0"/>
-      <w:bookmarkEnd w:id="170"/>
+      <w:bookmarkStart w:id="158" w:name="bookmark=id.cj6rfx8vla4j" w:colFirst="0" w:colLast="0"/>
+      <w:bookmarkEnd w:id="158"/>
       <w:r>
         <w:t xml:space="preserve">41. </w:t>
       </w:r>
@@ -10458,8 +10369,8 @@
       <w:pPr>
         <w:ind w:left="360" w:hanging="360"/>
       </w:pPr>
-      <w:bookmarkStart w:id="171" w:name="bookmark=id.p8s4colkwxx2" w:colFirst="0" w:colLast="0"/>
-      <w:bookmarkEnd w:id="171"/>
+      <w:bookmarkStart w:id="159" w:name="bookmark=id.p8s4colkwxx2" w:colFirst="0" w:colLast="0"/>
+      <w:bookmarkEnd w:id="159"/>
       <w:r>
         <w:t xml:space="preserve">42. </w:t>
       </w:r>
@@ -10502,8 +10413,8 @@
       <w:pPr>
         <w:ind w:left="360" w:hanging="360"/>
       </w:pPr>
-      <w:bookmarkStart w:id="172" w:name="bookmark=id.7quhuq8hvurw" w:colFirst="0" w:colLast="0"/>
-      <w:bookmarkEnd w:id="172"/>
+      <w:bookmarkStart w:id="160" w:name="bookmark=id.7quhuq8hvurw" w:colFirst="0" w:colLast="0"/>
+      <w:bookmarkEnd w:id="160"/>
       <w:r>
         <w:t xml:space="preserve">43. </w:t>
       </w:r>
@@ -10569,8 +10480,8 @@
       <w:pPr>
         <w:ind w:left="360" w:hanging="360"/>
       </w:pPr>
-      <w:bookmarkStart w:id="173" w:name="bookmark=id.txko3lc068bn" w:colFirst="0" w:colLast="0"/>
-      <w:bookmarkEnd w:id="173"/>
+      <w:bookmarkStart w:id="161" w:name="bookmark=id.txko3lc068bn" w:colFirst="0" w:colLast="0"/>
+      <w:bookmarkEnd w:id="161"/>
       <w:r>
         <w:lastRenderedPageBreak/>
         <w:t xml:space="preserve">44. </w:t>
@@ -10621,8 +10532,8 @@
       <w:pPr>
         <w:ind w:left="360" w:hanging="360"/>
       </w:pPr>
-      <w:bookmarkStart w:id="174" w:name="bookmark=id.8zhwnafy4k27" w:colFirst="0" w:colLast="0"/>
-      <w:bookmarkEnd w:id="174"/>
+      <w:bookmarkStart w:id="162" w:name="bookmark=id.8zhwnafy4k27" w:colFirst="0" w:colLast="0"/>
+      <w:bookmarkEnd w:id="162"/>
       <w:r>
         <w:t xml:space="preserve">45. </w:t>
       </w:r>
@@ -10674,8 +10585,8 @@
       <w:pPr>
         <w:ind w:left="360" w:hanging="360"/>
       </w:pPr>
-      <w:bookmarkStart w:id="175" w:name="bookmark=id.b21bc7zgwhva" w:colFirst="0" w:colLast="0"/>
-      <w:bookmarkEnd w:id="175"/>
+      <w:bookmarkStart w:id="163" w:name="bookmark=id.b21bc7zgwhva" w:colFirst="0" w:colLast="0"/>
+      <w:bookmarkEnd w:id="163"/>
       <w:r>
         <w:t xml:space="preserve">46. </w:t>
       </w:r>
@@ -10739,8 +10650,8 @@
       <w:pPr>
         <w:ind w:left="360" w:hanging="360"/>
       </w:pPr>
-      <w:bookmarkStart w:id="176" w:name="bookmark=id.xqq7adiq50p5" w:colFirst="0" w:colLast="0"/>
-      <w:bookmarkEnd w:id="176"/>
+      <w:bookmarkStart w:id="164" w:name="bookmark=id.xqq7adiq50p5" w:colFirst="0" w:colLast="0"/>
+      <w:bookmarkEnd w:id="164"/>
       <w:r>
         <w:t xml:space="preserve">47. </w:t>
       </w:r>
@@ -10782,8 +10693,8 @@
       <w:pPr>
         <w:ind w:left="360" w:hanging="360"/>
       </w:pPr>
-      <w:bookmarkStart w:id="177" w:name="bookmark=id.lid8qownt5d0" w:colFirst="0" w:colLast="0"/>
-      <w:bookmarkEnd w:id="177"/>
+      <w:bookmarkStart w:id="165" w:name="bookmark=id.lid8qownt5d0" w:colFirst="0" w:colLast="0"/>
+      <w:bookmarkEnd w:id="165"/>
       <w:r>
         <w:t xml:space="preserve">48. </w:t>
       </w:r>
@@ -10825,8 +10736,8 @@
       <w:pPr>
         <w:ind w:left="360" w:hanging="360"/>
       </w:pPr>
-      <w:bookmarkStart w:id="178" w:name="bookmark=id.fzjmpu97efsf" w:colFirst="0" w:colLast="0"/>
-      <w:bookmarkEnd w:id="178"/>
+      <w:bookmarkStart w:id="166" w:name="bookmark=id.fzjmpu97efsf" w:colFirst="0" w:colLast="0"/>
+      <w:bookmarkEnd w:id="166"/>
       <w:r>
         <w:t xml:space="preserve">49. </w:t>
       </w:r>
@@ -10868,8 +10779,8 @@
       <w:pPr>
         <w:ind w:left="360" w:hanging="360"/>
       </w:pPr>
-      <w:bookmarkStart w:id="179" w:name="bookmark=id.zc78wdk0vc6o" w:colFirst="0" w:colLast="0"/>
-      <w:bookmarkEnd w:id="179"/>
+      <w:bookmarkStart w:id="167" w:name="bookmark=id.zc78wdk0vc6o" w:colFirst="0" w:colLast="0"/>
+      <w:bookmarkEnd w:id="167"/>
       <w:r>
         <w:t xml:space="preserve">50. </w:t>
       </w:r>
@@ -10933,8 +10844,8 @@
       <w:pPr>
         <w:ind w:left="360" w:hanging="360"/>
       </w:pPr>
-      <w:bookmarkStart w:id="180" w:name="bookmark=id.r081u3vsan1" w:colFirst="0" w:colLast="0"/>
-      <w:bookmarkEnd w:id="180"/>
+      <w:bookmarkStart w:id="168" w:name="bookmark=id.r081u3vsan1" w:colFirst="0" w:colLast="0"/>
+      <w:bookmarkEnd w:id="168"/>
       <w:r>
         <w:t xml:space="preserve">51. </w:t>
       </w:r>
@@ -11003,8 +10914,8 @@
       <w:pPr>
         <w:ind w:left="360" w:hanging="360"/>
       </w:pPr>
-      <w:bookmarkStart w:id="181" w:name="bookmark=id.825p6jdf1p4" w:colFirst="0" w:colLast="0"/>
-      <w:bookmarkEnd w:id="181"/>
+      <w:bookmarkStart w:id="169" w:name="bookmark=id.825p6jdf1p4" w:colFirst="0" w:colLast="0"/>
+      <w:bookmarkEnd w:id="169"/>
       <w:r>
         <w:t xml:space="preserve">52. </w:t>
       </w:r>
@@ -11056,8 +10967,8 @@
       <w:pPr>
         <w:ind w:left="360" w:hanging="360"/>
       </w:pPr>
-      <w:bookmarkStart w:id="182" w:name="bookmark=id.jgmtch61djjs" w:colFirst="0" w:colLast="0"/>
-      <w:bookmarkEnd w:id="182"/>
+      <w:bookmarkStart w:id="170" w:name="bookmark=id.jgmtch61djjs" w:colFirst="0" w:colLast="0"/>
+      <w:bookmarkEnd w:id="170"/>
       <w:r>
         <w:t xml:space="preserve">53. </w:t>
       </w:r>
@@ -11109,8 +11020,8 @@
       <w:pPr>
         <w:ind w:left="360" w:hanging="360"/>
       </w:pPr>
-      <w:bookmarkStart w:id="183" w:name="bookmark=id.coq5pmot81a6" w:colFirst="0" w:colLast="0"/>
-      <w:bookmarkEnd w:id="183"/>
+      <w:bookmarkStart w:id="171" w:name="bookmark=id.coq5pmot81a6" w:colFirst="0" w:colLast="0"/>
+      <w:bookmarkEnd w:id="171"/>
       <w:r>
         <w:t xml:space="preserve">54. </w:t>
       </w:r>
@@ -11193,8 +11104,8 @@
       <w:pPr>
         <w:ind w:left="360" w:hanging="360"/>
       </w:pPr>
-      <w:bookmarkStart w:id="184" w:name="bookmark=id.jqv6j471x5ju" w:colFirst="0" w:colLast="0"/>
-      <w:bookmarkEnd w:id="184"/>
+      <w:bookmarkStart w:id="172" w:name="bookmark=id.jqv6j471x5ju" w:colFirst="0" w:colLast="0"/>
+      <w:bookmarkEnd w:id="172"/>
       <w:r>
         <w:t xml:space="preserve">55. </w:t>
       </w:r>
@@ -11261,8 +11172,8 @@
       <w:pPr>
         <w:ind w:left="360" w:hanging="360"/>
       </w:pPr>
-      <w:bookmarkStart w:id="185" w:name="bookmark=id.1lre8wi4546" w:colFirst="0" w:colLast="0"/>
-      <w:bookmarkEnd w:id="185"/>
+      <w:bookmarkStart w:id="173" w:name="bookmark=id.1lre8wi4546" w:colFirst="0" w:colLast="0"/>
+      <w:bookmarkEnd w:id="173"/>
       <w:r>
         <w:t xml:space="preserve">56. </w:t>
       </w:r>
@@ -11304,8 +11215,8 @@
       <w:pPr>
         <w:ind w:left="360" w:hanging="360"/>
       </w:pPr>
-      <w:bookmarkStart w:id="186" w:name="bookmark=id.j79txnteindm" w:colFirst="0" w:colLast="0"/>
-      <w:bookmarkEnd w:id="186"/>
+      <w:bookmarkStart w:id="174" w:name="bookmark=id.j79txnteindm" w:colFirst="0" w:colLast="0"/>
+      <w:bookmarkEnd w:id="174"/>
       <w:r>
         <w:t xml:space="preserve">57. </w:t>
       </w:r>
@@ -11356,8 +11267,8 @@
       <w:pPr>
         <w:ind w:left="360" w:hanging="360"/>
       </w:pPr>
-      <w:bookmarkStart w:id="187" w:name="bookmark=id.6iqya5hnzvv5" w:colFirst="0" w:colLast="0"/>
-      <w:bookmarkEnd w:id="187"/>
+      <w:bookmarkStart w:id="175" w:name="bookmark=id.6iqya5hnzvv5" w:colFirst="0" w:colLast="0"/>
+      <w:bookmarkEnd w:id="175"/>
       <w:r>
         <w:lastRenderedPageBreak/>
         <w:t xml:space="preserve">58. </w:t>
@@ -11417,8 +11328,8 @@
       <w:pPr>
         <w:ind w:left="360" w:hanging="360"/>
       </w:pPr>
-      <w:bookmarkStart w:id="188" w:name="bookmark=id.i7e1ikmw2jwl" w:colFirst="0" w:colLast="0"/>
-      <w:bookmarkEnd w:id="188"/>
+      <w:bookmarkStart w:id="176" w:name="bookmark=id.i7e1ikmw2jwl" w:colFirst="0" w:colLast="0"/>
+      <w:bookmarkEnd w:id="176"/>
       <w:r>
         <w:t xml:space="preserve">59. </w:t>
       </w:r>
@@ -11493,8 +11404,8 @@
       <w:pPr>
         <w:ind w:left="360" w:hanging="360"/>
       </w:pPr>
-      <w:bookmarkStart w:id="189" w:name="bookmark=id.6gw11wyiwe8i" w:colFirst="0" w:colLast="0"/>
-      <w:bookmarkEnd w:id="189"/>
+      <w:bookmarkStart w:id="177" w:name="bookmark=id.6gw11wyiwe8i" w:colFirst="0" w:colLast="0"/>
+      <w:bookmarkEnd w:id="177"/>
       <w:r>
         <w:t xml:space="preserve">60. </w:t>
       </w:r>
@@ -11569,8 +11480,8 @@
       <w:pPr>
         <w:ind w:left="360" w:hanging="360"/>
       </w:pPr>
-      <w:bookmarkStart w:id="190" w:name="bookmark=id.ysjzzznwa6gj" w:colFirst="0" w:colLast="0"/>
-      <w:bookmarkEnd w:id="190"/>
+      <w:bookmarkStart w:id="178" w:name="bookmark=id.ysjzzznwa6gj" w:colFirst="0" w:colLast="0"/>
+      <w:bookmarkEnd w:id="178"/>
       <w:r>
         <w:t xml:space="preserve">61. </w:t>
       </w:r>
@@ -11617,8 +11528,8 @@
       <w:pPr>
         <w:ind w:left="360" w:hanging="360"/>
       </w:pPr>
-      <w:bookmarkStart w:id="191" w:name="bookmark=id.pbi77em5rzuc" w:colFirst="0" w:colLast="0"/>
-      <w:bookmarkEnd w:id="191"/>
+      <w:bookmarkStart w:id="179" w:name="bookmark=id.pbi77em5rzuc" w:colFirst="0" w:colLast="0"/>
+      <w:bookmarkEnd w:id="179"/>
       <w:r>
         <w:t xml:space="preserve">62. </w:t>
       </w:r>
@@ -11640,8 +11551,8 @@
       <w:pPr>
         <w:ind w:left="360" w:hanging="360"/>
       </w:pPr>
-      <w:bookmarkStart w:id="192" w:name="bookmark=id.tolmghnn4hrv" w:colFirst="0" w:colLast="0"/>
-      <w:bookmarkEnd w:id="192"/>
+      <w:bookmarkStart w:id="180" w:name="bookmark=id.tolmghnn4hrv" w:colFirst="0" w:colLast="0"/>
+      <w:bookmarkEnd w:id="180"/>
       <w:r>
         <w:t xml:space="preserve">63. </w:t>
       </w:r>
@@ -11707,8 +11618,8 @@
           <w:szCs w:val="24"/>
         </w:rPr>
       </w:pPr>
-      <w:bookmarkStart w:id="193" w:name="bookmark=id.szwhn1pnndtu" w:colFirst="0" w:colLast="0"/>
-      <w:bookmarkEnd w:id="193"/>
+      <w:bookmarkStart w:id="181" w:name="bookmark=id.szwhn1pnndtu" w:colFirst="0" w:colLast="0"/>
+      <w:bookmarkEnd w:id="181"/>
       <w:r>
         <w:br w:type="page"/>
       </w:r>
@@ -11717,8 +11628,8 @@
       <w:pPr>
         <w:pStyle w:val="Title"/>
       </w:pPr>
-      <w:bookmarkStart w:id="194" w:name="_heading=h.d0m2uy16d8jp" w:colFirst="0" w:colLast="0"/>
-      <w:bookmarkEnd w:id="194"/>
+      <w:bookmarkStart w:id="182" w:name="_heading=h.d0m2uy16d8jp" w:colFirst="0" w:colLast="0"/>
+      <w:bookmarkEnd w:id="182"/>
       <w:r>
         <w:lastRenderedPageBreak/>
         <w:t xml:space="preserve">Supporting information for: Surveying the landscape of approaches to assessing societal benefits of Earth science information: </w:t>
@@ -11747,8 +11658,6 @@
       <w:r>
         <w:t>a systematic map</w:t>
       </w:r>
-      <w:bookmarkStart w:id="195" w:name="_GoBack"/>
-      <w:bookmarkEnd w:id="195"/>
     </w:p>
     <w:p>
       <w:pPr>
@@ -11760,7 +11669,7 @@
           <w:id w:val="968860716"/>
         </w:sdtPr>
         <w:sdtContent>
-          <w:commentRangeStart w:id="196"/>
+          <w:commentRangeStart w:id="183"/>
         </w:sdtContent>
       </w:sdt>
       <w:r>
@@ -11823,9 +11732,9 @@
         </w:rPr>
         <w:t>2</w:t>
       </w:r>
-      <w:commentRangeEnd w:id="196"/>
-      <w:r>
-        <w:commentReference w:id="196"/>
+      <w:commentRangeEnd w:id="183"/>
+      <w:r>
+        <w:commentReference w:id="183"/>
       </w:r>
       <w:r>
         <w:t xml:space="preserve">, </w:t>
@@ -12071,8 +11980,8 @@
       <w:pPr>
         <w:pStyle w:val="Heading3"/>
       </w:pPr>
-      <w:bookmarkStart w:id="197" w:name="bookmark=id.id9oz54isexy" w:colFirst="0" w:colLast="0"/>
-      <w:bookmarkEnd w:id="197"/>
+      <w:bookmarkStart w:id="184" w:name="bookmark=id.id9oz54isexy" w:colFirst="0" w:colLast="0"/>
+      <w:bookmarkEnd w:id="184"/>
       <w:r>
         <w:t>Tables S1 - S2</w:t>
       </w:r>
@@ -12081,8 +11990,8 @@
       <w:pPr>
         <w:pStyle w:val="Heading3"/>
       </w:pPr>
-      <w:bookmarkStart w:id="198" w:name="bookmark=id.ek033sc3xjo1" w:colFirst="0" w:colLast="0"/>
-      <w:bookmarkEnd w:id="198"/>
+      <w:bookmarkStart w:id="185" w:name="bookmark=id.ek033sc3xjo1" w:colFirst="0" w:colLast="0"/>
+      <w:bookmarkEnd w:id="185"/>
       <w:r>
         <w:t>Figures S1 – S2</w:t>
       </w:r>
@@ -12091,8 +12000,8 @@
       <w:pPr>
         <w:pStyle w:val="Heading3"/>
       </w:pPr>
-      <w:bookmarkStart w:id="199" w:name="bookmark=id.2094l7f0a852" w:colFirst="0" w:colLast="0"/>
-      <w:bookmarkEnd w:id="199"/>
+      <w:bookmarkStart w:id="186" w:name="bookmark=id.2094l7f0a852" w:colFirst="0" w:colLast="0"/>
+      <w:bookmarkEnd w:id="186"/>
       <w:r>
         <w:t>Supporting Methods</w:t>
       </w:r>
@@ -12102,8 +12011,8 @@
         <w:pStyle w:val="Heading1"/>
         <w:spacing w:after="0"/>
       </w:pPr>
-      <w:bookmarkStart w:id="200" w:name="bookmark=id.kvsy6w968jk3" w:colFirst="0" w:colLast="0"/>
-      <w:bookmarkEnd w:id="200"/>
+      <w:bookmarkStart w:id="187" w:name="bookmark=id.kvsy6w968jk3" w:colFirst="0" w:colLast="0"/>
+      <w:bookmarkEnd w:id="187"/>
     </w:p>
     <w:p>
       <w:pPr>
@@ -12564,8 +12473,8 @@
       <w:pPr>
         <w:pStyle w:val="Heading1"/>
       </w:pPr>
-      <w:bookmarkStart w:id="201" w:name="bookmark=id.p1hofoj0h08h" w:colFirst="0" w:colLast="0"/>
-      <w:bookmarkEnd w:id="201"/>
+      <w:bookmarkStart w:id="188" w:name="bookmark=id.p1hofoj0h08h" w:colFirst="0" w:colLast="0"/>
+      <w:bookmarkEnd w:id="188"/>
     </w:p>
     <w:p>
       <w:pPr>
@@ -12594,32 +12503,17 @@
           <w:tag w:val="goog_rdk_593"/>
           <w:id w:val="-1873836634"/>
         </w:sdtPr>
-        <w:sdtContent>
-          <w:commentRangeStart w:id="202"/>
-        </w:sdtContent>
+        <w:sdtContent/>
       </w:sdt>
       <w:sdt>
         <w:sdtPr>
           <w:tag w:val="goog_rdk_594"/>
           <w:id w:val="165828163"/>
         </w:sdtPr>
-        <w:sdtContent>
-          <w:commentRangeStart w:id="203"/>
-        </w:sdtContent>
-      </w:sdt>
-      <w:r>
-        <w:t>Table S2</w:t>
-      </w:r>
-      <w:commentRangeEnd w:id="202"/>
-      <w:r>
-        <w:commentReference w:id="202"/>
-      </w:r>
-      <w:commentRangeEnd w:id="203"/>
-      <w:r>
-        <w:commentReference w:id="203"/>
-      </w:r>
-      <w:r>
-        <w:t xml:space="preserve">. Decision analysis methods from XXX (Casey’s brain - anyone know of a good </w:t>
+        <w:sdtContent/>
+      </w:sdt>
+      <w:r>
+        <w:t xml:space="preserve">Table S2. Decision analysis methods from XXX (Casey’s brain - anyone know of a good </w:t>
       </w:r>
       <w:proofErr w:type="spellStart"/>
       <w:r>
@@ -13117,57 +13011,49 @@
                     <w:tag w:val="goog_rdk_596"/>
                     <w:id w:val="-355810382"/>
                   </w:sdtPr>
-                  <w:sdtContent>
-                    <w:commentRangeStart w:id="204"/>
-                  </w:sdtContent>
+                  <w:sdtContent/>
                 </w:sdt>
-                <w:ins w:id="205" w:author="Yusuke Kuwayama" w:date="2025-07-31T00:58:00Z">
-                  <w:r>
-                    <w:rPr>
-                      <w:sz w:val="16"/>
-                      <w:szCs w:val="16"/>
-                    </w:rPr>
-                    <w:t xml:space="preserve">, </w:t>
-                  </w:r>
-                  <w:proofErr w:type="spellStart"/>
-                  <w:r>
-                    <w:rPr>
-                      <w:sz w:val="16"/>
-                      <w:szCs w:val="16"/>
-                    </w:rPr>
-                    <w:t>Oddo</w:t>
-                  </w:r>
-                  <w:proofErr w:type="spellEnd"/>
-                  <w:r>
-                    <w:rPr>
-                      <w:sz w:val="16"/>
-                      <w:szCs w:val="16"/>
-                    </w:rPr>
-                    <w:t xml:space="preserve"> and </w:t>
-                  </w:r>
-                  <w:proofErr w:type="spellStart"/>
-                  <w:r>
-                    <w:rPr>
-                      <w:sz w:val="16"/>
-                      <w:szCs w:val="16"/>
-                    </w:rPr>
-                    <w:t>Bolten</w:t>
-                  </w:r>
-                  <w:proofErr w:type="spellEnd"/>
-                  <w:r>
-                    <w:rPr>
-                      <w:sz w:val="16"/>
-                      <w:szCs w:val="16"/>
-                    </w:rPr>
-                    <w:t xml:space="preserve"> 2019</w:t>
-                  </w:r>
-                </w:ins>
+                <w:r>
+                  <w:rPr>
+                    <w:sz w:val="16"/>
+                    <w:szCs w:val="16"/>
+                  </w:rPr>
+                  <w:t xml:space="preserve">, </w:t>
+                </w:r>
+                <w:proofErr w:type="spellStart"/>
+                <w:r>
+                  <w:rPr>
+                    <w:sz w:val="16"/>
+                    <w:szCs w:val="16"/>
+                  </w:rPr>
+                  <w:t>Oddo</w:t>
+                </w:r>
+                <w:proofErr w:type="spellEnd"/>
+                <w:r>
+                  <w:rPr>
+                    <w:sz w:val="16"/>
+                    <w:szCs w:val="16"/>
+                  </w:rPr>
+                  <w:t xml:space="preserve"> and </w:t>
+                </w:r>
+                <w:proofErr w:type="spellStart"/>
+                <w:r>
+                  <w:rPr>
+                    <w:sz w:val="16"/>
+                    <w:szCs w:val="16"/>
+                  </w:rPr>
+                  <w:t>Bolten</w:t>
+                </w:r>
+                <w:proofErr w:type="spellEnd"/>
+                <w:r>
+                  <w:rPr>
+                    <w:sz w:val="16"/>
+                    <w:szCs w:val="16"/>
+                  </w:rPr>
+                  <w:t xml:space="preserve"> 2019</w:t>
+                </w:r>
               </w:sdtContent>
             </w:sdt>
-            <w:commentRangeEnd w:id="204"/>
-            <w:r>
-              <w:commentReference w:id="204"/>
-            </w:r>
           </w:p>
         </w:tc>
       </w:tr>
@@ -13290,7 +13176,23 @@
                 <w:sz w:val="16"/>
                 <w:szCs w:val="16"/>
               </w:rPr>
-              <w:t xml:space="preserve">Li et a. 2017, </w:t>
+              <w:t>Li et a</w:t>
+            </w:r>
+            <w:ins w:id="189" w:author="Casey O'Hara" w:date="2025-08-29T11:35:00Z">
+              <w:r>
+                <w:rPr>
+                  <w:sz w:val="16"/>
+                  <w:szCs w:val="16"/>
+                </w:rPr>
+                <w:t>l</w:t>
+              </w:r>
+            </w:ins>
+            <w:r>
+              <w:rPr>
+                <w:sz w:val="16"/>
+                <w:szCs w:val="16"/>
+              </w:rPr>
+              <w:t xml:space="preserve">. 2017, </w:t>
             </w:r>
             <w:proofErr w:type="spellStart"/>
             <w:r>
@@ -13756,12 +13658,10 @@
                     <w:tag w:val="goog_rdk_599"/>
                     <w:id w:val="1758459402"/>
                   </w:sdtPr>
-                  <w:sdtContent>
-                    <w:commentRangeStart w:id="206"/>
-                  </w:sdtContent>
+                  <w:sdtContent/>
                 </w:sdt>
                 <w:proofErr w:type="spellStart"/>
-                <w:ins w:id="207" w:author="Yusuke Kuwayama" w:date="2025-07-30T21:38:00Z">
+                <w:ins w:id="190" w:author="Yusuke Kuwayama" w:date="2025-07-30T21:38:00Z">
                   <w:r>
                     <w:rPr>
                       <w:sz w:val="16"/>
@@ -13796,25 +13696,16 @@
                 </w:ins>
               </w:sdtContent>
             </w:sdt>
-            <w:commentRangeEnd w:id="206"/>
             <w:sdt>
               <w:sdtPr>
                 <w:tag w:val="goog_rdk_600"/>
                 <w:id w:val="-621105662"/>
+                <w:showingPlcHdr/>
               </w:sdtPr>
               <w:sdtContent>
-                <w:del w:id="208" w:author="Yusuke Kuwayama" w:date="2025-07-30T21:38:00Z">
-                  <w:r>
-                    <w:commentReference w:id="206"/>
-                  </w:r>
-                  <w:r>
-                    <w:rPr>
-                      <w:sz w:val="16"/>
-                      <w:szCs w:val="16"/>
-                    </w:rPr>
-                    <w:delText>NA</w:delText>
-                  </w:r>
-                </w:del>
+                <w:r>
+                  <w:t xml:space="preserve">     </w:t>
+                </w:r>
               </w:sdtContent>
             </w:sdt>
           </w:p>
@@ -13939,17 +13830,12 @@
               <w:sdtPr>
                 <w:tag w:val="goog_rdk_602"/>
                 <w:id w:val="1956937874"/>
+                <w:showingPlcHdr/>
               </w:sdtPr>
               <w:sdtContent>
-                <w:del w:id="209" w:author="Yusuke Kuwayama" w:date="2025-07-30T21:37:00Z">
-                  <w:r>
-                    <w:rPr>
-                      <w:sz w:val="16"/>
-                      <w:szCs w:val="16"/>
-                    </w:rPr>
-                    <w:delText>NA</w:delText>
-                  </w:r>
-                </w:del>
+                <w:r>
+                  <w:t xml:space="preserve">     </w:t>
+                </w:r>
               </w:sdtContent>
             </w:sdt>
             <w:sdt>
@@ -13958,15 +13844,13 @@
                 <w:id w:val="848053914"/>
               </w:sdtPr>
               <w:sdtContent>
-                <w:ins w:id="210" w:author="Yusuke Kuwayama" w:date="2025-07-30T21:37:00Z">
-                  <w:r>
-                    <w:rPr>
-                      <w:sz w:val="16"/>
-                      <w:szCs w:val="16"/>
-                    </w:rPr>
-                    <w:t>Loomis et al. (2015)</w:t>
-                  </w:r>
-                </w:ins>
+                <w:r>
+                  <w:rPr>
+                    <w:sz w:val="16"/>
+                    <w:szCs w:val="16"/>
+                  </w:rPr>
+                  <w:t>Loomis et al. (2015)</w:t>
+                </w:r>
               </w:sdtContent>
             </w:sdt>
           </w:p>
@@ -14082,40 +13966,27 @@
                     <w:tag w:val="goog_rdk_606"/>
                     <w:id w:val="710664282"/>
                   </w:sdtPr>
-                  <w:sdtContent>
-                    <w:commentRangeStart w:id="211"/>
-                  </w:sdtContent>
+                  <w:sdtContent/>
                 </w:sdt>
-                <w:ins w:id="212" w:author="Yusuke Kuwayama" w:date="2025-07-30T21:46:00Z">
-                  <w:r>
-                    <w:rPr>
-                      <w:sz w:val="16"/>
-                      <w:szCs w:val="16"/>
-                    </w:rPr>
-                    <w:t>Newbold et al. (2022)</w:t>
-                  </w:r>
-                </w:ins>
+                <w:r>
+                  <w:rPr>
+                    <w:sz w:val="16"/>
+                    <w:szCs w:val="16"/>
+                  </w:rPr>
+                  <w:t>Newbold et al. (2022)</w:t>
+                </w:r>
               </w:sdtContent>
             </w:sdt>
-            <w:commentRangeEnd w:id="211"/>
             <w:sdt>
               <w:sdtPr>
                 <w:tag w:val="goog_rdk_607"/>
                 <w:id w:val="1314350161"/>
+                <w:showingPlcHdr/>
               </w:sdtPr>
               <w:sdtContent>
-                <w:del w:id="213" w:author="Yusuke Kuwayama" w:date="2025-07-30T21:46:00Z">
-                  <w:r>
-                    <w:commentReference w:id="211"/>
-                  </w:r>
-                  <w:r>
-                    <w:rPr>
-                      <w:sz w:val="16"/>
-                      <w:szCs w:val="16"/>
-                    </w:rPr>
-                    <w:delText>NA</w:delText>
-                  </w:r>
-                </w:del>
+                <w:r>
+                  <w:t xml:space="preserve">     </w:t>
+                </w:r>
               </w:sdtContent>
             </w:sdt>
           </w:p>
@@ -14380,49 +14251,23 @@
                     <w:tag w:val="goog_rdk_610"/>
                     <w:id w:val="113478898"/>
                   </w:sdtPr>
-                  <w:sdtContent>
-                    <w:commentRangeStart w:id="214"/>
-                  </w:sdtContent>
+                  <w:sdtContent/>
                 </w:sdt>
-                <w:proofErr w:type="spellStart"/>
-                <w:ins w:id="215" w:author="Yusuke Kuwayama" w:date="2025-07-31T00:50:00Z">
-                  <w:r>
-                    <w:rPr>
-                      <w:sz w:val="16"/>
-                      <w:szCs w:val="16"/>
-                    </w:rPr>
-                    <w:t>Pakhtigian</w:t>
-                  </w:r>
-                  <w:proofErr w:type="spellEnd"/>
-                  <w:r>
-                    <w:rPr>
-                      <w:sz w:val="16"/>
-                      <w:szCs w:val="16"/>
-                    </w:rPr>
-                    <w:t xml:space="preserve"> et al. (2024)</w:t>
-                  </w:r>
-                </w:ins>
               </w:sdtContent>
             </w:sdt>
-            <w:commentRangeEnd w:id="214"/>
             <w:sdt>
               <w:sdtPr>
                 <w:tag w:val="goog_rdk_611"/>
                 <w:id w:val="46540287"/>
               </w:sdtPr>
               <w:sdtContent>
-                <w:del w:id="216" w:author="Yusuke Kuwayama" w:date="2025-07-31T00:50:00Z">
-                  <w:r>
-                    <w:commentReference w:id="214"/>
-                  </w:r>
-                  <w:r>
-                    <w:rPr>
-                      <w:sz w:val="16"/>
-                      <w:szCs w:val="16"/>
-                    </w:rPr>
-                    <w:delText>NA</w:delText>
-                  </w:r>
-                </w:del>
+                <w:r>
+                  <w:rPr>
+                    <w:sz w:val="16"/>
+                    <w:szCs w:val="16"/>
+                  </w:rPr>
+                  <w:t>NA</w:t>
+                </w:r>
               </w:sdtContent>
             </w:sdt>
           </w:p>
@@ -15132,49 +14977,23 @@
                     <w:tag w:val="goog_rdk_614"/>
                     <w:id w:val="1509350821"/>
                   </w:sdtPr>
-                  <w:sdtContent>
-                    <w:commentRangeStart w:id="217"/>
-                  </w:sdtContent>
+                  <w:sdtContent/>
                 </w:sdt>
-                <w:proofErr w:type="spellStart"/>
-                <w:ins w:id="218" w:author="Yusuke Kuwayama" w:date="2025-07-31T00:55:00Z">
-                  <w:r>
-                    <w:rPr>
-                      <w:sz w:val="16"/>
-                      <w:szCs w:val="16"/>
-                    </w:rPr>
-                    <w:t>Runge</w:t>
-                  </w:r>
-                  <w:proofErr w:type="spellEnd"/>
-                  <w:r>
-                    <w:rPr>
-                      <w:sz w:val="16"/>
-                      <w:szCs w:val="16"/>
-                    </w:rPr>
-                    <w:t xml:space="preserve"> et al. (2011)</w:t>
-                  </w:r>
-                </w:ins>
               </w:sdtContent>
             </w:sdt>
-            <w:commentRangeEnd w:id="217"/>
             <w:sdt>
               <w:sdtPr>
                 <w:tag w:val="goog_rdk_615"/>
                 <w:id w:val="1856398616"/>
               </w:sdtPr>
               <w:sdtContent>
-                <w:del w:id="219" w:author="Yusuke Kuwayama" w:date="2025-07-31T00:55:00Z">
-                  <w:r>
-                    <w:commentReference w:id="217"/>
-                  </w:r>
-                  <w:r>
-                    <w:rPr>
-                      <w:sz w:val="16"/>
-                      <w:szCs w:val="16"/>
-                    </w:rPr>
-                    <w:delText>NA</w:delText>
-                  </w:r>
-                </w:del>
+                <w:r>
+                  <w:rPr>
+                    <w:sz w:val="16"/>
+                    <w:szCs w:val="16"/>
+                  </w:rPr>
+                  <w:t>NA</w:t>
+                </w:r>
               </w:sdtContent>
             </w:sdt>
           </w:p>
@@ -16692,8 +16511,8 @@
       <w:pPr>
         <w:pStyle w:val="Heading1"/>
       </w:pPr>
-      <w:bookmarkStart w:id="220" w:name="bookmark=id.6qgagjyyfdbf" w:colFirst="0" w:colLast="0"/>
-      <w:bookmarkEnd w:id="220"/>
+      <w:bookmarkStart w:id="191" w:name="bookmark=id.6qgagjyyfdbf" w:colFirst="0" w:colLast="0"/>
+      <w:bookmarkEnd w:id="191"/>
       <w:r>
         <w:t>Methods</w:t>
       </w:r>
@@ -16702,8 +16521,8 @@
       <w:pPr>
         <w:pStyle w:val="Heading2"/>
       </w:pPr>
-      <w:bookmarkStart w:id="221" w:name="bookmark=id.uqi5cwe4ic9e" w:colFirst="0" w:colLast="0"/>
-      <w:bookmarkEnd w:id="221"/>
+      <w:bookmarkStart w:id="192" w:name="bookmark=id.uqi5cwe4ic9e" w:colFirst="0" w:colLast="0"/>
+      <w:bookmarkEnd w:id="192"/>
       <w:r>
         <w:t>Search string</w:t>
       </w:r>
@@ -17141,8 +16960,8 @@
       <w:pPr>
         <w:pStyle w:val="Heading2"/>
       </w:pPr>
-      <w:bookmarkStart w:id="222" w:name="bookmark=id.3odujg9f74n" w:colFirst="0" w:colLast="0"/>
-      <w:bookmarkEnd w:id="222"/>
+      <w:bookmarkStart w:id="193" w:name="bookmark=id.3odujg9f74n" w:colFirst="0" w:colLast="0"/>
+      <w:bookmarkEnd w:id="193"/>
       <w:r>
         <w:t>Screening process</w:t>
       </w:r>
@@ -17208,8 +17027,8 @@
       <w:pPr>
         <w:pStyle w:val="Heading2"/>
       </w:pPr>
-      <w:bookmarkStart w:id="223" w:name="bookmark=id.6bghmhoemi9s" w:colFirst="0" w:colLast="0"/>
-      <w:bookmarkEnd w:id="223"/>
+      <w:bookmarkStart w:id="194" w:name="bookmark=id.6bghmhoemi9s" w:colFirst="0" w:colLast="0"/>
+      <w:bookmarkEnd w:id="194"/>
       <w:r>
         <w:t>Preliminary screening of spurious matches</w:t>
       </w:r>
@@ -17593,8 +17412,8 @@
       <w:pPr>
         <w:pStyle w:val="Heading2"/>
       </w:pPr>
-      <w:bookmarkStart w:id="224" w:name="bookmark=id.a5jjhtpy7h8v" w:colFirst="0" w:colLast="0"/>
-      <w:bookmarkEnd w:id="224"/>
+      <w:bookmarkStart w:id="195" w:name="bookmark=id.a5jjhtpy7h8v" w:colFirst="0" w:colLast="0"/>
+      <w:bookmarkEnd w:id="195"/>
       <w:r>
         <w:t>Screening criteria</w:t>
       </w:r>
@@ -17948,7 +17767,23 @@
 
 <file path=word/comments.xml><?xml version="1.0" encoding="utf-8"?>
 <w:comments xmlns:wpc="http://schemas.microsoft.com/office/word/2010/wordprocessingCanvas" xmlns:cx="http://schemas.microsoft.com/office/drawing/2014/chartex" xmlns:mc="http://schemas.openxmlformats.org/markup-compatibility/2006" xmlns:o="urn:schemas-microsoft-com:office:office" xmlns:r="http://schemas.openxmlformats.org/officeDocument/2006/relationships" xmlns:m="http://schemas.openxmlformats.org/officeDocument/2006/math" xmlns:v="urn:schemas-microsoft-com:vml" xmlns:wp14="http://schemas.microsoft.com/office/word/2010/wordprocessingDrawing" xmlns:wp="http://schemas.openxmlformats.org/drawingml/2006/wordprocessingDrawing" xmlns:w10="urn:schemas-microsoft-com:office:word" xmlns:w="http://schemas.openxmlformats.org/wordprocessingml/2006/main" xmlns:w14="http://schemas.microsoft.com/office/word/2010/wordml" xmlns:w15="http://schemas.microsoft.com/office/word/2012/wordml" xmlns:w16se="http://schemas.microsoft.com/office/word/2015/wordml/symex" xmlns:wpg="http://schemas.microsoft.com/office/word/2010/wordprocessingGroup" xmlns:wpi="http://schemas.microsoft.com/office/word/2010/wordprocessingInk" xmlns:wne="http://schemas.microsoft.com/office/word/2006/wordml" xmlns:wps="http://schemas.microsoft.com/office/word/2010/wordprocessingShape" mc:Ignorable="w14 w15 w16se wp14">
-  <w:comment w:id="0" w:author="Casey O'Hara" w:date="2025-07-14T22:57:00Z" w:initials="">
+  <w:comment w:id="4" w:author="Casey O'Hara" w:date="2025-08-27T11:12:00Z" w:initials="CO">
+    <w:p>
+      <w:pPr>
+        <w:pStyle w:val="CommentText"/>
+      </w:pPr>
+      <w:r>
+        <w:rPr>
+          <w:rStyle w:val="CommentReference"/>
+        </w:rPr>
+        <w:annotationRef/>
+      </w:r>
+      <w:r>
+        <w:t>Update these</w:t>
+      </w:r>
+    </w:p>
+  </w:comment>
+  <w:comment w:id="5" w:author="Becky Chaplin-Kramer" w:date="2025-07-24T00:59:00Z" w:initials="">
     <w:p>
       <w:pPr>
         <w:widowControl w:val="0"/>
@@ -17970,11 +17805,52 @@
           <w:rFonts w:ascii="Arial" w:eastAsia="Arial" w:hAnsi="Arial" w:cs="Arial"/>
           <w:color w:val="000000"/>
         </w:rPr>
-        <w:t>I know Ben hates colons in titles, and I generally do too, but I think flagging it as a systematic map right up front might not be a bad idea</w:t>
+        <w:t xml:space="preserve">Was this one of the criteria? </w:t>
+      </w:r>
+      <w:proofErr w:type="spellStart"/>
+      <w:r>
+        <w:rPr>
+          <w:rFonts w:ascii="Arial" w:eastAsia="Arial" w:hAnsi="Arial" w:cs="Arial"/>
+          <w:color w:val="000000"/>
+        </w:rPr>
+        <w:t>Ie</w:t>
+      </w:r>
+      <w:proofErr w:type="spellEnd"/>
+      <w:r>
+        <w:rPr>
+          <w:rFonts w:ascii="Arial" w:eastAsia="Arial" w:hAnsi="Arial" w:cs="Arial"/>
+          <w:color w:val="000000"/>
+        </w:rPr>
+        <w:t xml:space="preserve"> would not be included unless there were outcomes and </w:t>
+      </w:r>
+      <w:proofErr w:type="gramStart"/>
+      <w:r>
+        <w:rPr>
+          <w:rFonts w:ascii="Arial" w:eastAsia="Arial" w:hAnsi="Arial" w:cs="Arial"/>
+          <w:color w:val="000000"/>
+        </w:rPr>
+        <w:t>counterfactuals ?</w:t>
+      </w:r>
+      <w:proofErr w:type="gramEnd"/>
+      <w:r>
+        <w:rPr>
+          <w:rFonts w:ascii="Arial" w:eastAsia="Arial" w:hAnsi="Arial" w:cs="Arial"/>
+          <w:color w:val="000000"/>
+        </w:rPr>
+        <w:t xml:space="preserve"> (So if som</w:t>
+      </w:r>
+      <w:bookmarkStart w:id="7" w:name="_GoBack"/>
+      <w:bookmarkEnd w:id="7"/>
+      <w:r>
+        <w:rPr>
+          <w:rFonts w:ascii="Arial" w:eastAsia="Arial" w:hAnsi="Arial" w:cs="Arial"/>
+          <w:color w:val="000000"/>
+        </w:rPr>
+        <w:t>eone were “willing to pay” for the information that didn’t count?)</w:t>
       </w:r>
     </w:p>
   </w:comment>
-  <w:comment w:id="1" w:author="Alejandra Echeverri Ochoa" w:date="2025-07-15T18:06:00Z" w:initials="">
+  <w:comment w:id="6" w:author="Rachelle Gould" w:date="2025-08-01T02:49:00Z" w:initials="">
     <w:p>
       <w:pPr>
         <w:widowControl w:val="0"/>
@@ -17996,9 +17872,11 @@
           <w:rFonts w:ascii="Arial" w:eastAsia="Arial" w:hAnsi="Arial" w:cs="Arial"/>
           <w:color w:val="000000"/>
         </w:rPr>
-        <w:t>Possible rewording? </w:t>
-      </w:r>
-    </w:p>
+        <w:t>I have the same first question, after looking at the 21(?) papers that deal with relational values. I'm not sure I would have said those all compared outcomes with and without ESI ... at least not in the way I think of when I see that (e.g., what about the poverty mapping ones? Those don't seem like they are comparing outcomes with and without, but just showing what ESI can do?</w:t>
+      </w:r>
+    </w:p>
+  </w:comment>
+  <w:comment w:id="8" w:author="Gillian Galford" w:date="2025-07-15T19:12:00Z" w:initials="">
     <w:p>
       <w:pPr>
         <w:widowControl w:val="0"/>
@@ -18020,11 +17898,20 @@
           <w:rFonts w:ascii="Arial" w:eastAsia="Arial" w:hAnsi="Arial" w:cs="Arial"/>
           <w:color w:val="000000"/>
         </w:rPr>
-        <w:t>A Systematic Map of Methods for Assessing Earth Science Information for Societal Benefits</w:t>
-      </w:r>
+        <w:t xml:space="preserve">I think we could say something more novel here. Could we present this as the first survey of valuation methods for ESI? The first classing of ESI valuation by social values? This particular phrase makes me think mostly of a review with few novel contributions aka underselling </w:t>
+      </w:r>
+      <w:proofErr w:type="gramStart"/>
+      <w:r>
+        <w:rPr>
+          <w:rFonts w:ascii="Arial" w:eastAsia="Arial" w:hAnsi="Arial" w:cs="Arial"/>
+          <w:color w:val="000000"/>
+        </w:rPr>
+        <w:t>ourselves :D</w:t>
+      </w:r>
+      <w:proofErr w:type="gramEnd"/>
     </w:p>
   </w:comment>
-  <w:comment w:id="2" w:author="Liz Tennant" w:date="2025-07-17T19:50:00Z" w:initials="">
+  <w:comment w:id="9" w:author="Rachelle Gould" w:date="2025-08-01T02:53:00Z" w:initials="">
     <w:p>
       <w:pPr>
         <w:widowControl w:val="0"/>
@@ -18046,59 +17933,11 @@
           <w:rFonts w:ascii="Arial" w:eastAsia="Arial" w:hAnsi="Arial" w:cs="Arial"/>
           <w:color w:val="000000"/>
         </w:rPr>
-        <w:t>I like this rewording. I think it conveys the same information, but more succinctly.</w:t>
+        <w:t>totally agree with Gillian, and I'll add that something it seems like we're adding that is quite notable is applying the value types framework from environmental philosophy/IPBES to the ESI. That's interesting for a couple of reasons; one is that I don't know of those values being applied/discussed in any way that isn't "the value of nature" (rather than the value of information about nature). Two is that it adds an interesting element to the Value of Information discussion because it is a framework that seems specifically suited to ENVIRONMENTAL information, because the value typology has been previously used on environmental values.</w:t>
       </w:r>
     </w:p>
   </w:comment>
-  <w:comment w:id="4" w:author="Casey O'Hara" w:date="2025-08-27T11:11:00Z" w:initials="CO">
-    <w:p>
-      <w:pPr>
-        <w:pStyle w:val="CommentText"/>
-      </w:pPr>
-      <w:r>
-        <w:rPr>
-          <w:rStyle w:val="CommentReference"/>
-        </w:rPr>
-        <w:annotationRef/>
-      </w:r>
-      <w:r>
-        <w:t>Do this</w:t>
-      </w:r>
-    </w:p>
-  </w:comment>
-  <w:comment w:id="7" w:author="Casey O'Hara" w:date="2025-08-27T11:11:00Z" w:initials="CO">
-    <w:p>
-      <w:pPr>
-        <w:pStyle w:val="CommentText"/>
-      </w:pPr>
-      <w:r>
-        <w:rPr>
-          <w:rStyle w:val="CommentReference"/>
-        </w:rPr>
-        <w:annotationRef/>
-      </w:r>
-      <w:r>
-        <w:t>Check these</w:t>
-      </w:r>
-    </w:p>
-  </w:comment>
-  <w:comment w:id="9" w:author="Casey O'Hara" w:date="2025-08-27T11:12:00Z" w:initials="CO">
-    <w:p>
-      <w:pPr>
-        <w:pStyle w:val="CommentText"/>
-      </w:pPr>
-      <w:r>
-        <w:rPr>
-          <w:rStyle w:val="CommentReference"/>
-        </w:rPr>
-        <w:annotationRef/>
-      </w:r>
-      <w:r>
-        <w:t>Update these</w:t>
-      </w:r>
-    </w:p>
-  </w:comment>
-  <w:comment w:id="10" w:author="Becky Chaplin-Kramer" w:date="2025-07-24T00:59:00Z" w:initials="">
+  <w:comment w:id="67" w:author="Richard Sharp" w:date="2025-07-30T19:38:00Z" w:initials="">
     <w:p>
       <w:pPr>
         <w:widowControl w:val="0"/>
@@ -18120,43 +17959,11 @@
           <w:rFonts w:ascii="Arial" w:eastAsia="Arial" w:hAnsi="Arial" w:cs="Arial"/>
           <w:color w:val="000000"/>
         </w:rPr>
-        <w:t xml:space="preserve">Was this one of the criteria? </w:t>
-      </w:r>
-      <w:proofErr w:type="spellStart"/>
-      <w:r>
-        <w:rPr>
-          <w:rFonts w:ascii="Arial" w:eastAsia="Arial" w:hAnsi="Arial" w:cs="Arial"/>
-          <w:color w:val="000000"/>
-        </w:rPr>
-        <w:t>Ie</w:t>
-      </w:r>
-      <w:proofErr w:type="spellEnd"/>
-      <w:r>
-        <w:rPr>
-          <w:rFonts w:ascii="Arial" w:eastAsia="Arial" w:hAnsi="Arial" w:cs="Arial"/>
-          <w:color w:val="000000"/>
-        </w:rPr>
-        <w:t xml:space="preserve"> would not be included unless there were outcomes and </w:t>
-      </w:r>
-      <w:proofErr w:type="gramStart"/>
-      <w:r>
-        <w:rPr>
-          <w:rFonts w:ascii="Arial" w:eastAsia="Arial" w:hAnsi="Arial" w:cs="Arial"/>
-          <w:color w:val="000000"/>
-        </w:rPr>
-        <w:t>counterfactuals ?</w:t>
-      </w:r>
-      <w:proofErr w:type="gramEnd"/>
-      <w:r>
-        <w:rPr>
-          <w:rFonts w:ascii="Arial" w:eastAsia="Arial" w:hAnsi="Arial" w:cs="Arial"/>
-          <w:color w:val="000000"/>
-        </w:rPr>
-        <w:t xml:space="preserve"> (So if someone were “willing to pay” for the information that didn’t count?)</w:t>
+        <w:t>I don't understand the visualization here. The text says the size of the "quadrants" is relative to the numbers but there are also numbers on the figure. It looks like the numbers are the total but I'm not finding the graphic of the quadrants to help me understand what's going on. Even the point that says "2" and has a blue and a yellow look like they are different sizes but I'm assuming each quadrant is 1? If I were a reviewer I'd call this out and request a table instead if those numbers are so important to understand</w:t>
       </w:r>
     </w:p>
   </w:comment>
-  <w:comment w:id="11" w:author="Rachelle Gould" w:date="2025-08-01T02:49:00Z" w:initials="">
+  <w:comment w:id="68" w:author="Rachelle Gould" w:date="2025-08-01T04:01:00Z" w:initials="">
     <w:p>
       <w:pPr>
         <w:widowControl w:val="0"/>
@@ -18178,11 +17985,11 @@
           <w:rFonts w:ascii="Arial" w:eastAsia="Arial" w:hAnsi="Arial" w:cs="Arial"/>
           <w:color w:val="000000"/>
         </w:rPr>
-        <w:t>I have the same first question, after looking at the 21(?) papers that deal with relational values. I'm not sure I would have said those all compared outcomes with and without ESI ... at least not in the way I think of when I see that (e.g., what about the poverty mapping ones? Those don't seem like they are comparing outcomes with and without, but just showing what ESI can do?</w:t>
+        <w:t>Oh good. If Rich is confused by the quadrant word, I feel much less stupid for also having no idea what it means in this context (see the note I just made below, before seeing this)</w:t>
       </w:r>
     </w:p>
   </w:comment>
-  <w:comment w:id="12" w:author="Gillian Galford" w:date="2025-07-15T19:12:00Z" w:initials="">
+  <w:comment w:id="70" w:author="Gillian Galford" w:date="2025-07-22T14:41:00Z" w:initials="">
     <w:p>
       <w:pPr>
         <w:widowControl w:val="0"/>
@@ -18204,20 +18011,11 @@
           <w:rFonts w:ascii="Arial" w:eastAsia="Arial" w:hAnsi="Arial" w:cs="Arial"/>
           <w:color w:val="000000"/>
         </w:rPr>
-        <w:t xml:space="preserve">I think we could say something more novel here. Could we present this as the first survey of valuation methods for ESI? The first classing of ESI valuation by social values? This particular phrase makes me think mostly of a review with few novel contributions aka underselling </w:t>
-      </w:r>
-      <w:proofErr w:type="gramStart"/>
-      <w:r>
-        <w:rPr>
-          <w:rFonts w:ascii="Arial" w:eastAsia="Arial" w:hAnsi="Arial" w:cs="Arial"/>
-          <w:color w:val="000000"/>
-        </w:rPr>
-        <w:t>ourselves :D</w:t>
-      </w:r>
-      <w:proofErr w:type="gramEnd"/>
+        <w:t>What's a context? Study area? Topic? I think this word is new at this point.</w:t>
+      </w:r>
     </w:p>
   </w:comment>
-  <w:comment w:id="13" w:author="Rachelle Gould" w:date="2025-08-01T02:53:00Z" w:initials="">
+  <w:comment w:id="71" w:author="Casey O'Hara" w:date="2025-08-05T03:00:00Z" w:initials="">
     <w:p>
       <w:pPr>
         <w:widowControl w:val="0"/>
@@ -18239,11 +18037,11 @@
           <w:rFonts w:ascii="Arial" w:eastAsia="Arial" w:hAnsi="Arial" w:cs="Arial"/>
           <w:color w:val="000000"/>
         </w:rPr>
-        <w:t>totally agree with Gillian, and I'll add that something it seems like we're adding that is quite notable is applying the value types framework from environmental philosophy/IPBES to the ESI. That's interesting for a couple of reasons; one is that I don't know of those values being applied/discussed in any way that isn't "the value of nature" (rather than the value of information about nature). Two is that it adds an interesting element to the Value of Information discussion because it is a framework that seems specifically suited to ENVIRONMENTAL information, because the value typology has been previously used on environmental values.</w:t>
+        <w:t>I'll try to pick a term and be consistent with it, thanks for flagging</w:t>
       </w:r>
     </w:p>
   </w:comment>
-  <w:comment w:id="17" w:author="Casey O'Hara" w:date="2025-08-27T11:12:00Z" w:initials="CO">
+  <w:comment w:id="90" w:author="Casey O'Hara" w:date="2025-08-27T11:09:00Z" w:initials="CO">
     <w:p>
       <w:pPr>
         <w:pStyle w:val="CommentText"/>
@@ -18255,120 +18053,11 @@
         <w:annotationRef/>
       </w:r>
       <w:r>
-        <w:t>TO DO: Update categorizations per Rachelle</w:t>
-      </w:r>
-    </w:p>
-    <w:p>
-      <w:pPr>
-        <w:pStyle w:val="CommentText"/>
-      </w:pPr>
-      <w:r>
-        <w:t>Update figures – with new numbers, and not “social-relational” just “relational”</w:t>
-      </w:r>
-    </w:p>
-    <w:p>
-      <w:pPr>
-        <w:pStyle w:val="CommentText"/>
-      </w:pPr>
-      <w:r>
-        <w:t>Make table of included papers in SI</w:t>
-      </w:r>
-    </w:p>
-    <w:p>
-      <w:pPr>
-        <w:pStyle w:val="CommentText"/>
-      </w:pPr>
-      <w:r>
-        <w:t xml:space="preserve">Do the author contributions </w:t>
-      </w:r>
-      <w:proofErr w:type="gramStart"/>
-      <w:r>
-        <w:t>stuff</w:t>
-      </w:r>
-      <w:proofErr w:type="gramEnd"/>
-    </w:p>
-    <w:p>
-      <w:pPr>
-        <w:pStyle w:val="CommentText"/>
-      </w:pPr>
-      <w:r>
-        <w:t xml:space="preserve">Include </w:t>
-      </w:r>
-      <w:proofErr w:type="spellStart"/>
-      <w:r>
-        <w:t>Github</w:t>
-      </w:r>
-      <w:proofErr w:type="spellEnd"/>
-      <w:r>
-        <w:t xml:space="preserve"> repo information</w:t>
-      </w:r>
-    </w:p>
-    <w:p>
-      <w:pPr>
-        <w:pStyle w:val="CommentText"/>
-      </w:pPr>
-      <w:r>
-        <w:t xml:space="preserve">Can I export a </w:t>
-      </w:r>
-      <w:proofErr w:type="spellStart"/>
-      <w:r>
-        <w:t>Zotero</w:t>
-      </w:r>
-      <w:proofErr w:type="spellEnd"/>
-      <w:r>
-        <w:t xml:space="preserve"> library </w:t>
-      </w:r>
-      <w:proofErr w:type="spellStart"/>
-      <w:r>
-        <w:t>incl</w:t>
-      </w:r>
-      <w:proofErr w:type="spellEnd"/>
-      <w:r>
-        <w:t xml:space="preserve"> PDFs (but </w:t>
-      </w:r>
-      <w:proofErr w:type="spellStart"/>
-      <w:r>
-        <w:t>excl</w:t>
-      </w:r>
-      <w:proofErr w:type="spellEnd"/>
-      <w:r>
-        <w:t xml:space="preserve"> notes) and put this on KNB? (once it’s being reviewed)</w:t>
+        <w:t>Insert a paragraph about value types, how they are blurry and contentious though provide a useful lens to identify societal benefits that might be missed by formal econ decision analysis methods.</w:t>
       </w:r>
     </w:p>
   </w:comment>
-  <w:comment w:id="22" w:author="Casey O'Hara" w:date="2025-08-26T16:53:00Z" w:initials="CO">
-    <w:p>
-      <w:pPr>
-        <w:pStyle w:val="CommentText"/>
-      </w:pPr>
-      <w:r>
-        <w:rPr>
-          <w:rStyle w:val="CommentReference"/>
-        </w:rPr>
-        <w:annotationRef/>
-      </w:r>
-      <w:r>
-        <w:t xml:space="preserve">Focus on Himes, and </w:t>
-      </w:r>
-      <w:proofErr w:type="gramStart"/>
-      <w:r>
-        <w:t>skip  over</w:t>
-      </w:r>
-      <w:proofErr w:type="gramEnd"/>
-      <w:r>
-        <w:t xml:space="preserve"> information-as-</w:t>
-      </w:r>
-      <w:proofErr w:type="spellStart"/>
-      <w:r>
-        <w:t>instrmetntal</w:t>
-      </w:r>
-      <w:proofErr w:type="spellEnd"/>
-      <w:r>
-        <w:t xml:space="preserve"> and not-as-intrinsic (save that for discussion); but we’re interested in characterizing the societal benefits of information.  then move on to value of outcomes of decisions - note how we would reinterpret these value types in our context – valuing outcomes of decisions; why this might matter is already there </w:t>
-      </w:r>
-    </w:p>
-  </w:comment>
-  <w:comment w:id="34" w:author="Rebecca Chaplin-Kramer" w:date="2025-07-24T16:58:00Z" w:initials="">
+  <w:comment w:id="94" w:author="Yusuke Kuwayama" w:date="2025-07-31T01:51:00Z" w:initials="">
     <w:p>
       <w:pPr>
         <w:widowControl w:val="0"/>
@@ -18390,11 +18079,9 @@
           <w:rFonts w:ascii="Arial" w:eastAsia="Arial" w:hAnsi="Arial" w:cs="Arial"/>
           <w:color w:val="000000"/>
         </w:rPr>
-        <w:t>The point you make earlier in the paragraph is that VOI is insufficient to capture plural values, so what else is out there that can do that better/ differently?</w:t>
-      </w:r>
-    </w:p>
-  </w:comment>
-  <w:comment w:id="67" w:author="Yusuke Kuwayama" w:date="2025-07-31T01:44:00Z" w:initials="">
+        <w:t>Is the following paper one of the 170 included in this review?</w:t>
+      </w:r>
+    </w:p>
     <w:p>
       <w:pPr>
         <w:widowControl w:val="0"/>
@@ -18411,16 +18098,7 @@
           <w:color w:val="000000"/>
         </w:rPr>
       </w:pPr>
-      <w:r>
-        <w:rPr>
-          <w:rFonts w:ascii="Arial" w:eastAsia="Arial" w:hAnsi="Arial" w:cs="Arial"/>
-          <w:color w:val="000000"/>
-        </w:rPr>
-        <w:t>Should the 170 studies be listed somewhere? Maybe in the References list, or separately in the supplementary information?</w:t>
-      </w:r>
-    </w:p>
-  </w:comment>
-  <w:comment w:id="68" w:author="Casey O'Hara" w:date="2025-08-05T02:42:00Z" w:initials="">
+    </w:p>
     <w:p>
       <w:pPr>
         <w:widowControl w:val="0"/>
@@ -18437,41 +18115,14 @@
           <w:color w:val="000000"/>
         </w:rPr>
       </w:pPr>
-      <w:proofErr w:type="gramStart"/>
       <w:r>
         <w:rPr>
           <w:rFonts w:ascii="Arial" w:eastAsia="Arial" w:hAnsi="Arial" w:cs="Arial"/>
           <w:color w:val="000000"/>
         </w:rPr>
-        <w:t>yes</w:t>
-      </w:r>
-      <w:proofErr w:type="gramEnd"/>
-      <w:r>
-        <w:rPr>
-          <w:rFonts w:ascii="Arial" w:eastAsia="Arial" w:hAnsi="Arial" w:cs="Arial"/>
-          <w:color w:val="000000"/>
-        </w:rPr>
-        <w:t xml:space="preserve"> definitely, good call - I had planned to include the spreadsheet with them all in a linked data repository (currently all screening results are available in the </w:t>
-      </w:r>
-      <w:proofErr w:type="spellStart"/>
-      <w:r>
-        <w:rPr>
-          <w:rFonts w:ascii="Arial" w:eastAsia="Arial" w:hAnsi="Arial" w:cs="Arial"/>
-          <w:color w:val="000000"/>
-        </w:rPr>
-        <w:t>Github</w:t>
-      </w:r>
-      <w:proofErr w:type="spellEnd"/>
-      <w:r>
-        <w:rPr>
-          <w:rFonts w:ascii="Arial" w:eastAsia="Arial" w:hAnsi="Arial" w:cs="Arial"/>
-          <w:color w:val="000000"/>
-        </w:rPr>
-        <w:t xml:space="preserve"> repo) but it would be fairly easy to include the 170 directly in the SI (but separately from the references list I think!)</w:t>
-      </w:r>
-    </w:p>
-  </w:comment>
-  <w:comment w:id="76" w:author="Richard Sharp" w:date="2025-07-30T19:38:00Z" w:initials="">
+        <w:t>Nagaraj, A. (2022). The private impact of public data: Landsat satellite maps increased gold discoveries and encouraged entry. Management Science, 68(1), 564-582.</w:t>
+      </w:r>
+    </w:p>
     <w:p>
       <w:pPr>
         <w:widowControl w:val="0"/>
@@ -18488,16 +18139,7 @@
           <w:color w:val="000000"/>
         </w:rPr>
       </w:pPr>
-      <w:r>
-        <w:rPr>
-          <w:rFonts w:ascii="Arial" w:eastAsia="Arial" w:hAnsi="Arial" w:cs="Arial"/>
-          <w:color w:val="000000"/>
-        </w:rPr>
-        <w:t>I don't understand the visualization here. The text says the size of the "quadrants" is relative to the numbers but there are also numbers on the figure. It looks like the numbers are the total but I'm not finding the graphic of the quadrants to help me understand what's going on. Even the point that says "2" and has a blue and a yellow look like they are different sizes but I'm assuming each quadrant is 1? If I were a reviewer I'd call this out and request a table instead if those numbers are so important to understand</w:t>
-      </w:r>
-    </w:p>
-  </w:comment>
-  <w:comment w:id="77" w:author="Rachelle Gould" w:date="2025-08-01T04:01:00Z" w:initials="">
+    </w:p>
     <w:p>
       <w:pPr>
         <w:widowControl w:val="0"/>
@@ -18519,11 +18161,11 @@
           <w:rFonts w:ascii="Arial" w:eastAsia="Arial" w:hAnsi="Arial" w:cs="Arial"/>
           <w:color w:val="000000"/>
         </w:rPr>
-        <w:t>Oh good. If Rich is confused by the quadrant word, I feel much less stupid for also having no idea what it means in this context (see the note I just made below, before seeing this)</w:t>
+        <w:t>It is a very clever paper that exploits random cloud cover to identify the effect of Landsat data availability on gold deposit discoveries.</w:t>
       </w:r>
     </w:p>
   </w:comment>
-  <w:comment w:id="79" w:author="Gillian Galford" w:date="2025-07-22T14:41:00Z" w:initials="">
+  <w:comment w:id="97" w:author="Yusuke Kuwayama" w:date="2025-07-31T02:32:00Z" w:initials="">
     <w:p>
       <w:pPr>
         <w:widowControl w:val="0"/>
@@ -18545,11 +18187,11 @@
           <w:rFonts w:ascii="Arial" w:eastAsia="Arial" w:hAnsi="Arial" w:cs="Arial"/>
           <w:color w:val="000000"/>
         </w:rPr>
-        <w:t>What's a context? Study area? Topic? I think this word is new at this point.</w:t>
+        <w:t>We probably don't want to add more text at this point--but another problem with characterizing the value of ESI is that we often don't characterize the second-order effects of changes in outcomes that result from the use of ESI. For example, availability of Landsat data can lead to cost savings relative to more manual mapping methods--a social benefit--but those cost savings may be realized by firing the staff that used to do the manual mapping--a social cost that is often not quantified.</w:t>
       </w:r>
     </w:p>
   </w:comment>
-  <w:comment w:id="80" w:author="Casey O'Hara" w:date="2025-08-05T03:00:00Z" w:initials="">
+  <w:comment w:id="115" w:author="Gillian Galford" w:date="2025-07-23T14:55:00Z" w:initials="">
     <w:p>
       <w:pPr>
         <w:widowControl w:val="0"/>
@@ -18571,27 +18213,11 @@
           <w:rFonts w:ascii="Arial" w:eastAsia="Arial" w:hAnsi="Arial" w:cs="Arial"/>
           <w:color w:val="000000"/>
         </w:rPr>
-        <w:t>I'll try to pick a term and be consistent with it, thanks for flagging</w:t>
+        <w:t>Optional. Benefit is that the GLP (I'm a member and I'm guessing other co-authors are too) will share it to their international membership-- most of who work on land systems with a very strong social science component so I think there will be a lot of interest in that community. GLP will only share if this is included in the acknowledgement but Casey should make the final inclusion/exclusion decision.</w:t>
       </w:r>
     </w:p>
   </w:comment>
-  <w:comment w:id="99" w:author="Casey O'Hara" w:date="2025-08-27T11:09:00Z" w:initials="CO">
-    <w:p>
-      <w:pPr>
-        <w:pStyle w:val="CommentText"/>
-      </w:pPr>
-      <w:r>
-        <w:rPr>
-          <w:rStyle w:val="CommentReference"/>
-        </w:rPr>
-        <w:annotationRef/>
-      </w:r>
-      <w:r>
-        <w:t>Insert a paragraph about value types, how they are blurry and contentious though provide a useful lens to identify societal benefits that might be missed by formal econ decision analysis methods.</w:t>
-      </w:r>
-    </w:p>
-  </w:comment>
-  <w:comment w:id="103" w:author="Yusuke Kuwayama" w:date="2025-07-31T01:51:00Z" w:initials="">
+  <w:comment w:id="183" w:author="Casey O'Hara" w:date="2025-08-06T02:27:00Z" w:initials="">
     <w:p>
       <w:pPr>
         <w:widowControl w:val="0"/>
@@ -18613,523 +18239,7 @@
           <w:rFonts w:ascii="Arial" w:eastAsia="Arial" w:hAnsi="Arial" w:cs="Arial"/>
           <w:color w:val="000000"/>
         </w:rPr>
-        <w:t>Is the following paper one of the 170 included in this review?</w:t>
-      </w:r>
-    </w:p>
-    <w:p>
-      <w:pPr>
-        <w:widowControl w:val="0"/>
-        <w:pBdr>
-          <w:top w:val="nil"/>
-          <w:left w:val="nil"/>
-          <w:bottom w:val="nil"/>
-          <w:right w:val="nil"/>
-          <w:between w:val="nil"/>
-        </w:pBdr>
-        <w:spacing w:after="0"/>
-        <w:rPr>
-          <w:rFonts w:ascii="Arial" w:eastAsia="Arial" w:hAnsi="Arial" w:cs="Arial"/>
-          <w:color w:val="000000"/>
-        </w:rPr>
-      </w:pPr>
-    </w:p>
-    <w:p>
-      <w:pPr>
-        <w:widowControl w:val="0"/>
-        <w:pBdr>
-          <w:top w:val="nil"/>
-          <w:left w:val="nil"/>
-          <w:bottom w:val="nil"/>
-          <w:right w:val="nil"/>
-          <w:between w:val="nil"/>
-        </w:pBdr>
-        <w:spacing w:after="0"/>
-        <w:rPr>
-          <w:rFonts w:ascii="Arial" w:eastAsia="Arial" w:hAnsi="Arial" w:cs="Arial"/>
-          <w:color w:val="000000"/>
-        </w:rPr>
-      </w:pPr>
-      <w:r>
-        <w:rPr>
-          <w:rFonts w:ascii="Arial" w:eastAsia="Arial" w:hAnsi="Arial" w:cs="Arial"/>
-          <w:color w:val="000000"/>
-        </w:rPr>
-        <w:t>Nagaraj, A. (2022). The private impact of public data: Landsat satellite maps increased gold discoveries and encouraged entry. Management Science, 68(1), 564-582.</w:t>
-      </w:r>
-    </w:p>
-    <w:p>
-      <w:pPr>
-        <w:widowControl w:val="0"/>
-        <w:pBdr>
-          <w:top w:val="nil"/>
-          <w:left w:val="nil"/>
-          <w:bottom w:val="nil"/>
-          <w:right w:val="nil"/>
-          <w:between w:val="nil"/>
-        </w:pBdr>
-        <w:spacing w:after="0"/>
-        <w:rPr>
-          <w:rFonts w:ascii="Arial" w:eastAsia="Arial" w:hAnsi="Arial" w:cs="Arial"/>
-          <w:color w:val="000000"/>
-        </w:rPr>
-      </w:pPr>
-    </w:p>
-    <w:p>
-      <w:pPr>
-        <w:widowControl w:val="0"/>
-        <w:pBdr>
-          <w:top w:val="nil"/>
-          <w:left w:val="nil"/>
-          <w:bottom w:val="nil"/>
-          <w:right w:val="nil"/>
-          <w:between w:val="nil"/>
-        </w:pBdr>
-        <w:spacing w:after="0"/>
-        <w:rPr>
-          <w:rFonts w:ascii="Arial" w:eastAsia="Arial" w:hAnsi="Arial" w:cs="Arial"/>
-          <w:color w:val="000000"/>
-        </w:rPr>
-      </w:pPr>
-      <w:r>
-        <w:rPr>
-          <w:rFonts w:ascii="Arial" w:eastAsia="Arial" w:hAnsi="Arial" w:cs="Arial"/>
-          <w:color w:val="000000"/>
-        </w:rPr>
-        <w:t>It is a very clever paper that exploits random cloud cover to identify the effect of Landsat data availability on gold deposit discoveries.</w:t>
-      </w:r>
-    </w:p>
-  </w:comment>
-  <w:comment w:id="106" w:author="Yusuke Kuwayama" w:date="2025-07-31T02:32:00Z" w:initials="">
-    <w:p>
-      <w:pPr>
-        <w:widowControl w:val="0"/>
-        <w:pBdr>
-          <w:top w:val="nil"/>
-          <w:left w:val="nil"/>
-          <w:bottom w:val="nil"/>
-          <w:right w:val="nil"/>
-          <w:between w:val="nil"/>
-        </w:pBdr>
-        <w:spacing w:after="0"/>
-        <w:rPr>
-          <w:rFonts w:ascii="Arial" w:eastAsia="Arial" w:hAnsi="Arial" w:cs="Arial"/>
-          <w:color w:val="000000"/>
-        </w:rPr>
-      </w:pPr>
-      <w:r>
-        <w:rPr>
-          <w:rFonts w:ascii="Arial" w:eastAsia="Arial" w:hAnsi="Arial" w:cs="Arial"/>
-          <w:color w:val="000000"/>
-        </w:rPr>
-        <w:t>We probably don't want to add more text at this point--but another problem with characterizing the value of ESI is that we often don't characterize the second-order effects of changes in outcomes that result from the use of ESI. For example, availability of Landsat data can lead to cost savings relative to more manual mapping methods--a social benefit--but those cost savings may be realized by firing the staff that used to do the manual mapping--a social cost that is often not quantified.</w:t>
-      </w:r>
-    </w:p>
-  </w:comment>
-  <w:comment w:id="120" w:author="Casey O'Hara" w:date="2025-07-30T20:24:00Z" w:initials="">
-    <w:p>
-      <w:pPr>
-        <w:widowControl w:val="0"/>
-        <w:pBdr>
-          <w:top w:val="nil"/>
-          <w:left w:val="nil"/>
-          <w:bottom w:val="nil"/>
-          <w:right w:val="nil"/>
-          <w:between w:val="nil"/>
-        </w:pBdr>
-        <w:spacing w:after="0"/>
-        <w:rPr>
-          <w:rFonts w:ascii="Arial" w:eastAsia="Arial" w:hAnsi="Arial" w:cs="Arial"/>
-          <w:color w:val="000000"/>
-        </w:rPr>
-      </w:pPr>
-      <w:r>
-        <w:rPr>
-          <w:rFonts w:ascii="Arial" w:eastAsia="Arial" w:hAnsi="Arial" w:cs="Arial"/>
-          <w:color w:val="000000"/>
-        </w:rPr>
-        <w:t xml:space="preserve">add a link to the </w:t>
-      </w:r>
-      <w:proofErr w:type="spellStart"/>
-      <w:r>
-        <w:rPr>
-          <w:rFonts w:ascii="Arial" w:eastAsia="Arial" w:hAnsi="Arial" w:cs="Arial"/>
-          <w:color w:val="000000"/>
-        </w:rPr>
-        <w:t>Github</w:t>
-      </w:r>
-      <w:proofErr w:type="spellEnd"/>
-      <w:r>
-        <w:rPr>
-          <w:rFonts w:ascii="Arial" w:eastAsia="Arial" w:hAnsi="Arial" w:cs="Arial"/>
-          <w:color w:val="000000"/>
-        </w:rPr>
-        <w:t xml:space="preserve"> repository and placeholder for KNB</w:t>
-      </w:r>
-    </w:p>
-  </w:comment>
-  <w:comment w:id="126" w:author="Gillian Galford" w:date="2025-07-23T14:55:00Z" w:initials="">
-    <w:p>
-      <w:pPr>
-        <w:widowControl w:val="0"/>
-        <w:pBdr>
-          <w:top w:val="nil"/>
-          <w:left w:val="nil"/>
-          <w:bottom w:val="nil"/>
-          <w:right w:val="nil"/>
-          <w:between w:val="nil"/>
-        </w:pBdr>
-        <w:spacing w:after="0"/>
-        <w:rPr>
-          <w:rFonts w:ascii="Arial" w:eastAsia="Arial" w:hAnsi="Arial" w:cs="Arial"/>
-          <w:color w:val="000000"/>
-        </w:rPr>
-      </w:pPr>
-      <w:r>
-        <w:rPr>
-          <w:rFonts w:ascii="Arial" w:eastAsia="Arial" w:hAnsi="Arial" w:cs="Arial"/>
-          <w:color w:val="000000"/>
-        </w:rPr>
-        <w:t>Optional. Benefit is that the GLP (I'm a member and I'm guessing other co-authors are too) will share it to their international membership-- most of who work on land systems with a very strong social science component so I think there will be a lot of interest in that community. GLP will only share if this is included in the acknowledgement but Casey should make the final inclusion/exclusion decision.</w:t>
-      </w:r>
-    </w:p>
-  </w:comment>
-  <w:comment w:id="196" w:author="Casey O'Hara" w:date="2025-08-06T02:27:00Z" w:initials="">
-    <w:p>
-      <w:pPr>
-        <w:widowControl w:val="0"/>
-        <w:pBdr>
-          <w:top w:val="nil"/>
-          <w:left w:val="nil"/>
-          <w:bottom w:val="nil"/>
-          <w:right w:val="nil"/>
-          <w:between w:val="nil"/>
-        </w:pBdr>
-        <w:spacing w:after="0"/>
-        <w:rPr>
-          <w:rFonts w:ascii="Arial" w:eastAsia="Arial" w:hAnsi="Arial" w:cs="Arial"/>
-          <w:color w:val="000000"/>
-        </w:rPr>
-      </w:pPr>
-      <w:r>
-        <w:rPr>
-          <w:rFonts w:ascii="Arial" w:eastAsia="Arial" w:hAnsi="Arial" w:cs="Arial"/>
-          <w:color w:val="000000"/>
-        </w:rPr>
         <w:t>check and update title and author list to match main manuscript!</w:t>
-      </w:r>
-    </w:p>
-  </w:comment>
-  <w:comment w:id="202" w:author="Yusuke Kuwayama" w:date="2025-07-31T02:12:00Z" w:initials="">
-    <w:p>
-      <w:pPr>
-        <w:widowControl w:val="0"/>
-        <w:pBdr>
-          <w:top w:val="nil"/>
-          <w:left w:val="nil"/>
-          <w:bottom w:val="nil"/>
-          <w:right w:val="nil"/>
-          <w:between w:val="nil"/>
-        </w:pBdr>
-        <w:spacing w:after="0"/>
-        <w:rPr>
-          <w:rFonts w:ascii="Arial" w:eastAsia="Arial" w:hAnsi="Arial" w:cs="Arial"/>
-          <w:color w:val="000000"/>
-        </w:rPr>
-      </w:pPr>
-      <w:r>
-        <w:rPr>
-          <w:rFonts w:ascii="Arial" w:eastAsia="Arial" w:hAnsi="Arial" w:cs="Arial"/>
-          <w:color w:val="000000"/>
-        </w:rPr>
-        <w:t>I added some examples for some of the categories, but I'm not sure if these examples are part of the 170 surveyed studies.</w:t>
-      </w:r>
-    </w:p>
-  </w:comment>
-  <w:comment w:id="203" w:author="Casey O'Hara" w:date="2025-08-05T03:17:00Z" w:initials="">
-    <w:p>
-      <w:pPr>
-        <w:widowControl w:val="0"/>
-        <w:pBdr>
-          <w:top w:val="nil"/>
-          <w:left w:val="nil"/>
-          <w:bottom w:val="nil"/>
-          <w:right w:val="nil"/>
-          <w:between w:val="nil"/>
-        </w:pBdr>
-        <w:spacing w:after="0"/>
-        <w:rPr>
-          <w:rFonts w:ascii="Arial" w:eastAsia="Arial" w:hAnsi="Arial" w:cs="Arial"/>
-          <w:color w:val="000000"/>
-        </w:rPr>
-      </w:pPr>
-      <w:r>
-        <w:rPr>
-          <w:rFonts w:ascii="Arial" w:eastAsia="Arial" w:hAnsi="Arial" w:cs="Arial"/>
-          <w:color w:val="000000"/>
-        </w:rPr>
-        <w:t>Great, thanks so much - yes, off the top of my head I see many of these are in the 170, but I'll double check :)</w:t>
-      </w:r>
-    </w:p>
-  </w:comment>
-  <w:comment w:id="204" w:author="Yusuke Kuwayama" w:date="2025-07-31T00:58:00Z" w:initials="">
-    <w:p>
-      <w:pPr>
-        <w:widowControl w:val="0"/>
-        <w:pBdr>
-          <w:top w:val="nil"/>
-          <w:left w:val="nil"/>
-          <w:bottom w:val="nil"/>
-          <w:right w:val="nil"/>
-          <w:between w:val="nil"/>
-        </w:pBdr>
-        <w:spacing w:after="0"/>
-        <w:rPr>
-          <w:rFonts w:ascii="Arial" w:eastAsia="Arial" w:hAnsi="Arial" w:cs="Arial"/>
-          <w:color w:val="000000"/>
-        </w:rPr>
-      </w:pPr>
-      <w:proofErr w:type="spellStart"/>
-      <w:r>
-        <w:rPr>
-          <w:rFonts w:ascii="Arial" w:eastAsia="Arial" w:hAnsi="Arial" w:cs="Arial"/>
-          <w:color w:val="000000"/>
-        </w:rPr>
-        <w:t>Oddo</w:t>
-      </w:r>
-      <w:proofErr w:type="spellEnd"/>
-      <w:r>
-        <w:rPr>
-          <w:rFonts w:ascii="Arial" w:eastAsia="Arial" w:hAnsi="Arial" w:cs="Arial"/>
-          <w:color w:val="000000"/>
-        </w:rPr>
-        <w:t xml:space="preserve">, P. C., &amp; </w:t>
-      </w:r>
-      <w:proofErr w:type="spellStart"/>
-      <w:r>
-        <w:rPr>
-          <w:rFonts w:ascii="Arial" w:eastAsia="Arial" w:hAnsi="Arial" w:cs="Arial"/>
-          <w:color w:val="000000"/>
-        </w:rPr>
-        <w:t>Bolten</w:t>
-      </w:r>
-      <w:proofErr w:type="spellEnd"/>
-      <w:r>
-        <w:rPr>
-          <w:rFonts w:ascii="Arial" w:eastAsia="Arial" w:hAnsi="Arial" w:cs="Arial"/>
-          <w:color w:val="000000"/>
-        </w:rPr>
-        <w:t>, J. D. (2019). The value of near real-time earth observations for improved flood disaster response. Frontiers in Environmental Science, 7, 127.</w:t>
-      </w:r>
-    </w:p>
-  </w:comment>
-  <w:comment w:id="206" w:author="Yusuke Kuwayama" w:date="2025-07-30T21:47:00Z" w:initials="">
-    <w:p>
-      <w:pPr>
-        <w:widowControl w:val="0"/>
-        <w:pBdr>
-          <w:top w:val="nil"/>
-          <w:left w:val="nil"/>
-          <w:bottom w:val="nil"/>
-          <w:right w:val="nil"/>
-          <w:between w:val="nil"/>
-        </w:pBdr>
-        <w:spacing w:after="0"/>
-        <w:rPr>
-          <w:rFonts w:ascii="Arial" w:eastAsia="Arial" w:hAnsi="Arial" w:cs="Arial"/>
-          <w:color w:val="000000"/>
-        </w:rPr>
-      </w:pPr>
-      <w:proofErr w:type="spellStart"/>
-      <w:r>
-        <w:rPr>
-          <w:rFonts w:ascii="Arial" w:eastAsia="Arial" w:hAnsi="Arial" w:cs="Arial"/>
-          <w:color w:val="000000"/>
-        </w:rPr>
-        <w:t>Stroming</w:t>
-      </w:r>
-      <w:proofErr w:type="spellEnd"/>
-      <w:r>
-        <w:rPr>
-          <w:rFonts w:ascii="Arial" w:eastAsia="Arial" w:hAnsi="Arial" w:cs="Arial"/>
-          <w:color w:val="000000"/>
-        </w:rPr>
-        <w:t xml:space="preserve">, S., Robertson, M., </w:t>
-      </w:r>
-      <w:proofErr w:type="spellStart"/>
-      <w:r>
-        <w:rPr>
-          <w:rFonts w:ascii="Arial" w:eastAsia="Arial" w:hAnsi="Arial" w:cs="Arial"/>
-          <w:color w:val="000000"/>
-        </w:rPr>
-        <w:t>Mabee</w:t>
-      </w:r>
-      <w:proofErr w:type="spellEnd"/>
-      <w:r>
-        <w:rPr>
-          <w:rFonts w:ascii="Arial" w:eastAsia="Arial" w:hAnsi="Arial" w:cs="Arial"/>
-          <w:color w:val="000000"/>
-        </w:rPr>
-        <w:t xml:space="preserve">, B., </w:t>
-      </w:r>
-      <w:proofErr w:type="spellStart"/>
-      <w:r>
-        <w:rPr>
-          <w:rFonts w:ascii="Arial" w:eastAsia="Arial" w:hAnsi="Arial" w:cs="Arial"/>
-          <w:color w:val="000000"/>
-        </w:rPr>
-        <w:t>Kuwayama</w:t>
-      </w:r>
-      <w:proofErr w:type="spellEnd"/>
-      <w:r>
-        <w:rPr>
-          <w:rFonts w:ascii="Arial" w:eastAsia="Arial" w:hAnsi="Arial" w:cs="Arial"/>
-          <w:color w:val="000000"/>
-        </w:rPr>
-        <w:t xml:space="preserve">, Y., &amp; Schaeffer, B. (2020). Quantifying the human health benefits of using satellite information to detect cyanobacterial harmful algal blooms and manage recreational advisories in US Lakes. </w:t>
-      </w:r>
-      <w:proofErr w:type="spellStart"/>
-      <w:r>
-        <w:rPr>
-          <w:rFonts w:ascii="Arial" w:eastAsia="Arial" w:hAnsi="Arial" w:cs="Arial"/>
-          <w:color w:val="000000"/>
-        </w:rPr>
-        <w:t>GeoHealth</w:t>
-      </w:r>
-      <w:proofErr w:type="spellEnd"/>
-      <w:r>
-        <w:rPr>
-          <w:rFonts w:ascii="Arial" w:eastAsia="Arial" w:hAnsi="Arial" w:cs="Arial"/>
-          <w:color w:val="000000"/>
-        </w:rPr>
-        <w:t>, 4(9), e2020GH000254.</w:t>
-      </w:r>
-    </w:p>
-  </w:comment>
-  <w:comment w:id="211" w:author="Yusuke Kuwayama" w:date="2025-07-30T21:46:00Z" w:initials="">
-    <w:p>
-      <w:pPr>
-        <w:widowControl w:val="0"/>
-        <w:pBdr>
-          <w:top w:val="nil"/>
-          <w:left w:val="nil"/>
-          <w:bottom w:val="nil"/>
-          <w:right w:val="nil"/>
-          <w:between w:val="nil"/>
-        </w:pBdr>
-        <w:spacing w:after="0"/>
-        <w:rPr>
-          <w:rFonts w:ascii="Arial" w:eastAsia="Arial" w:hAnsi="Arial" w:cs="Arial"/>
-          <w:color w:val="000000"/>
-        </w:rPr>
-      </w:pPr>
-      <w:r>
-        <w:rPr>
-          <w:rFonts w:ascii="Arial" w:eastAsia="Arial" w:hAnsi="Arial" w:cs="Arial"/>
-          <w:color w:val="000000"/>
-        </w:rPr>
-        <w:t>https://www.rff.org/publications/working-papers/valuing-satellite-data-for-harmful-algal-bloom-early-warning-systems/</w:t>
-      </w:r>
-    </w:p>
-  </w:comment>
-  <w:comment w:id="214" w:author="Yusuke Kuwayama" w:date="2025-07-31T00:51:00Z" w:initials="">
-    <w:p>
-      <w:pPr>
-        <w:widowControl w:val="0"/>
-        <w:pBdr>
-          <w:top w:val="nil"/>
-          <w:left w:val="nil"/>
-          <w:bottom w:val="nil"/>
-          <w:right w:val="nil"/>
-          <w:between w:val="nil"/>
-        </w:pBdr>
-        <w:spacing w:after="0"/>
-        <w:rPr>
-          <w:rFonts w:ascii="Arial" w:eastAsia="Arial" w:hAnsi="Arial" w:cs="Arial"/>
-          <w:color w:val="000000"/>
-        </w:rPr>
-      </w:pPr>
-      <w:proofErr w:type="spellStart"/>
-      <w:r>
-        <w:rPr>
-          <w:rFonts w:ascii="Arial" w:eastAsia="Arial" w:hAnsi="Arial" w:cs="Arial"/>
-          <w:color w:val="000000"/>
-        </w:rPr>
-        <w:t>Pakhtigian</w:t>
-      </w:r>
-      <w:proofErr w:type="spellEnd"/>
-      <w:r>
-        <w:rPr>
-          <w:rFonts w:ascii="Arial" w:eastAsia="Arial" w:hAnsi="Arial" w:cs="Arial"/>
-          <w:color w:val="000000"/>
-        </w:rPr>
-        <w:t xml:space="preserve">, E. L., Aziz, S., Boyle, K. J., </w:t>
-      </w:r>
-      <w:proofErr w:type="spellStart"/>
-      <w:r>
-        <w:rPr>
-          <w:rFonts w:ascii="Arial" w:eastAsia="Arial" w:hAnsi="Arial" w:cs="Arial"/>
-          <w:color w:val="000000"/>
-        </w:rPr>
-        <w:t>Akanda</w:t>
-      </w:r>
-      <w:proofErr w:type="spellEnd"/>
-      <w:r>
-        <w:rPr>
-          <w:rFonts w:ascii="Arial" w:eastAsia="Arial" w:hAnsi="Arial" w:cs="Arial"/>
-          <w:color w:val="000000"/>
-        </w:rPr>
-        <w:t xml:space="preserve">, A. S., &amp; </w:t>
-      </w:r>
-      <w:proofErr w:type="spellStart"/>
-      <w:r>
-        <w:rPr>
-          <w:rFonts w:ascii="Arial" w:eastAsia="Arial" w:hAnsi="Arial" w:cs="Arial"/>
-          <w:color w:val="000000"/>
-        </w:rPr>
-        <w:t>Hanifi</w:t>
-      </w:r>
-      <w:proofErr w:type="spellEnd"/>
-      <w:r>
-        <w:rPr>
-          <w:rFonts w:ascii="Arial" w:eastAsia="Arial" w:hAnsi="Arial" w:cs="Arial"/>
-          <w:color w:val="000000"/>
-        </w:rPr>
-        <w:t>, S. M. A. (2024). Early warning systems, mobile technology, and cholera aversion: Evidence from rural Bangladesh. Journal of Environmental Economics and Management, 125, 102966.</w:t>
-      </w:r>
-    </w:p>
-  </w:comment>
-  <w:comment w:id="217" w:author="Yusuke Kuwayama" w:date="2025-07-31T00:56:00Z" w:initials="">
-    <w:p>
-      <w:pPr>
-        <w:widowControl w:val="0"/>
-        <w:pBdr>
-          <w:top w:val="nil"/>
-          <w:left w:val="nil"/>
-          <w:bottom w:val="nil"/>
-          <w:right w:val="nil"/>
-          <w:between w:val="nil"/>
-        </w:pBdr>
-        <w:spacing w:after="0"/>
-        <w:rPr>
-          <w:rFonts w:ascii="Arial" w:eastAsia="Arial" w:hAnsi="Arial" w:cs="Arial"/>
-          <w:color w:val="000000"/>
-        </w:rPr>
-      </w:pPr>
-      <w:proofErr w:type="spellStart"/>
-      <w:r>
-        <w:rPr>
-          <w:rFonts w:ascii="Arial" w:eastAsia="Arial" w:hAnsi="Arial" w:cs="Arial"/>
-          <w:color w:val="000000"/>
-        </w:rPr>
-        <w:t>Runge</w:t>
-      </w:r>
-      <w:proofErr w:type="spellEnd"/>
-      <w:r>
-        <w:rPr>
-          <w:rFonts w:ascii="Arial" w:eastAsia="Arial" w:hAnsi="Arial" w:cs="Arial"/>
-          <w:color w:val="000000"/>
-        </w:rPr>
-        <w:t>, M. C., Converse, S. J., &amp; Lyons, J. E. (2011). Which uncertainty? Using expert elicitation and expected value of information to design an adaptive program. Biological Conservation, 144(4), 1214-1223.</w:t>
       </w:r>
     </w:p>
   </w:comment>
@@ -19138,21 +18248,11 @@
 
 <file path=word/commentsExtended.xml><?xml version="1.0" encoding="utf-8"?>
 <w15:commentsEx xmlns:wpc="http://schemas.microsoft.com/office/word/2010/wordprocessingCanvas" xmlns:cx="http://schemas.microsoft.com/office/drawing/2014/chartex" xmlns:mc="http://schemas.openxmlformats.org/markup-compatibility/2006" xmlns:o="urn:schemas-microsoft-com:office:office" xmlns:r="http://schemas.openxmlformats.org/officeDocument/2006/relationships" xmlns:m="http://schemas.openxmlformats.org/officeDocument/2006/math" xmlns:v="urn:schemas-microsoft-com:vml" xmlns:wp14="http://schemas.microsoft.com/office/word/2010/wordprocessingDrawing" xmlns:wp="http://schemas.openxmlformats.org/drawingml/2006/wordprocessingDrawing" xmlns:w10="urn:schemas-microsoft-com:office:word" xmlns:w="http://schemas.openxmlformats.org/wordprocessingml/2006/main" xmlns:w14="http://schemas.microsoft.com/office/word/2010/wordml" xmlns:w15="http://schemas.microsoft.com/office/word/2012/wordml" xmlns:w16se="http://schemas.microsoft.com/office/word/2015/wordml/symex" xmlns:wpg="http://schemas.microsoft.com/office/word/2010/wordprocessingGroup" xmlns:wpi="http://schemas.microsoft.com/office/word/2010/wordprocessingInk" xmlns:wne="http://schemas.microsoft.com/office/word/2006/wordml" xmlns:wps="http://schemas.microsoft.com/office/word/2010/wordprocessingShape" mc:Ignorable="w14 w15 w16se wp14">
-  <w15:commentEx w15:paraId="000001D5" w15:done="0"/>
-  <w15:commentEx w15:paraId="000001D7" w15:paraIdParent="000001D5" w15:done="0"/>
-  <w15:commentEx w15:paraId="000001D8" w15:paraIdParent="000001D5" w15:done="0"/>
-  <w15:commentEx w15:paraId="62D575A4" w15:done="0"/>
-  <w15:commentEx w15:paraId="16D2B557" w15:done="0"/>
   <w15:commentEx w15:paraId="04B4AFA8" w15:done="0"/>
   <w15:commentEx w15:paraId="000001CD" w15:done="0"/>
   <w15:commentEx w15:paraId="000001CE" w15:paraIdParent="000001CD" w15:done="0"/>
   <w15:commentEx w15:paraId="000002BC" w15:done="0"/>
   <w15:commentEx w15:paraId="000002BD" w15:paraIdParent="000002BC" w15:done="0"/>
-  <w15:commentEx w15:paraId="05A6CCD9" w15:done="0"/>
-  <w15:commentEx w15:paraId="1CD1D4C7" w15:done="0"/>
-  <w15:commentEx w15:paraId="000001DE" w15:done="0"/>
-  <w15:commentEx w15:paraId="000001FE" w15:done="0"/>
-  <w15:commentEx w15:paraId="000001FF" w15:paraIdParent="000001FE" w15:done="0"/>
   <w15:commentEx w15:paraId="000002BE" w15:done="0"/>
   <w15:commentEx w15:paraId="000002BF" w15:paraIdParent="000002BE" w15:done="0"/>
   <w15:commentEx w15:paraId="000001F3" w15:done="0"/>
@@ -19160,16 +18260,8 @@
   <w15:commentEx w15:paraId="7234BC45" w15:done="0"/>
   <w15:commentEx w15:paraId="000001FD" w15:done="0"/>
   <w15:commentEx w15:paraId="00000213" w15:done="0"/>
-  <w15:commentEx w15:paraId="000001EE" w15:done="0"/>
   <w15:commentEx w15:paraId="0000028E" w15:done="0"/>
   <w15:commentEx w15:paraId="00000295" w15:done="0"/>
-  <w15:commentEx w15:paraId="00000214" w15:done="0"/>
-  <w15:commentEx w15:paraId="00000215" w15:paraIdParent="00000214" w15:done="0"/>
-  <w15:commentEx w15:paraId="000001E7" w15:done="0"/>
-  <w15:commentEx w15:paraId="00000257" w15:done="0"/>
-  <w15:commentEx w15:paraId="000001C9" w15:done="0"/>
-  <w15:commentEx w15:paraId="000001E8" w15:done="0"/>
-  <w15:commentEx w15:paraId="000001E9" w15:done="0"/>
 </w15:commentsEx>
 </file>
 
@@ -19241,7 +18333,7 @@
         <w:noProof/>
         <w:color w:val="000000"/>
       </w:rPr>
-      <w:t>21</w:t>
+      <w:t>3</w:t>
     </w:r>
     <w:r>
       <w:rPr>

</xml_diff>